<commit_message>
edit lại tí phần mô tả
</commit_message>
<xml_diff>
--- a/Reports/PTTK HTTT/Mô-tả-chi-tiết-các-chức-năng.docx
+++ b/Reports/PTTK HTTT/Mô-tả-chi-tiết-các-chức-năng.docx
@@ -162,6 +162,22 @@
         </w:rPr>
         <w:t>Gửi file excel danh sách thông tin các mặt hàng như: loại hàng, tên hàng, mã hàng, giá tiền, số lượng,vv… đến nhà cung cấp để đặt hàng</w:t>
       </w:r>
+      <w:r>
+        <w:rPr>
+          <w:rFonts w:ascii="Times New Roman" w:hAnsi="Times New Roman" w:cs="Times New Roman"/>
+          <w:sz w:val="28"/>
+          <w:szCs w:val="28"/>
+        </w:rPr>
+        <w:t xml:space="preserve">. </w:t>
+      </w:r>
+      <w:r>
+        <w:rPr>
+          <w:rFonts w:ascii="Times New Roman" w:hAnsi="Times New Roman" w:cs="Times New Roman"/>
+          <w:sz w:val="28"/>
+          <w:szCs w:val="28"/>
+        </w:rPr>
+        <w:t>Nhà cung cấp xác nhận đơn đặt hàng và sau đó tiến hành vận chuyển hàng đặt đến cửa hàng.</w:t>
+      </w:r>
     </w:p>
     <w:p>
       <w:pPr>
@@ -182,7 +198,7 @@
           <w:sz w:val="28"/>
           <w:szCs w:val="28"/>
         </w:rPr>
-        <w:t>Nhà cung cấp xác nhận đơn đặt hàng và sau đó tiến hành vận chuyển hàng đặt đến cửa hàng.</w:t>
+        <w:t>Khi nhà cung cấp chuyển hàng tới cửa hàng thì nhân viên phải kiểm tra lại hàng hóa có trùng với đơn đặt hàng hay không. Nếu trùng khớp với đơn đặt hàng ban đầu thì nhà cung cấp sẽ gửi hóa đơn đặt hàng cho cửa hàng.</w:t>
       </w:r>
     </w:p>
     <w:p>
@@ -204,7 +220,25 @@
           <w:sz w:val="28"/>
           <w:szCs w:val="28"/>
         </w:rPr>
-        <w:t>Khi nhà cung cấp chuyển hàng tới cửa hàng thì nhân viên phải kiểm tra lại hàng hóa có trùng với đơn đặt hàng hay không. Nếu trùng khớp với đơn đặt hàng ban đầu thì nhà cung cấp sẽ gửi hóa đơn đặt hàng cho cửa hàng.</w:t>
+        <w:t xml:space="preserve">Sau khi nhập liệu file Excel, ta sẽ import dữ liệu vào phần mềm. </w:t>
+      </w:r>
+      <w:r>
+        <w:rPr>
+          <w:rFonts w:ascii="Times New Roman" w:hAnsi="Times New Roman" w:cs="Times New Roman"/>
+          <w:sz w:val="28"/>
+          <w:szCs w:val="28"/>
+        </w:rPr>
+        <w:t>H</w:t>
+      </w:r>
+      <w:bookmarkStart w:id="0" w:name="_GoBack"/>
+      <w:bookmarkEnd w:id="0"/>
+      <w:r>
+        <w:rPr>
+          <w:rFonts w:ascii="Times New Roman" w:hAnsi="Times New Roman" w:cs="Times New Roman"/>
+          <w:sz w:val="28"/>
+          <w:szCs w:val="28"/>
+        </w:rPr>
+        <w:t>ệ thống sẽ thông báo rằng file nhập liệu excel của bạn có được import vào hệ thống hay không. Nếu thông báo kết quả thực hiện thành công thì lưu thông tin hàng hóa mới.</w:t>
       </w:r>
     </w:p>
     <w:p>
@@ -386,6 +420,7 @@
           <w:sz w:val="28"/>
           <w:szCs w:val="28"/>
         </w:rPr>
+        <w:lastRenderedPageBreak/>
         <w:t xml:space="preserve">Khi nhà cung cấp chuyển hàng tới cửa hàng và nhân viên kiểm tra hàng hóa không trùng khớp, có sự sai lệch về loại mặt hàng, tên mặt hàng, số lượng,giá tiền,vv… thì </w:t>
       </w:r>
       <w:r>
@@ -410,16 +445,7 @@
           <w:sz w:val="28"/>
           <w:szCs w:val="28"/>
         </w:rPr>
-        <w:t xml:space="preserve">và các thông tin liên quan đến các mặt hàng đó như: mã hàng, tên sản phẩm, giá trả lại, số lượng cho nhà cung cấp vào file excel. </w:t>
-      </w:r>
-      <w:r>
-        <w:rPr>
-          <w:rFonts w:ascii="Times New Roman" w:hAnsi="Times New Roman" w:cs="Times New Roman"/>
-          <w:sz w:val="28"/>
-          <w:szCs w:val="28"/>
-        </w:rPr>
-        <w:lastRenderedPageBreak/>
-        <w:t>Nếu trường hợp cửa hàng trả hàng một hay một số ít các mặt hàng đã nhập thì chúng ta có thể trả hàng trực tiếp trên phần mềm mà không cần phải thông qua file excel.</w:t>
+        <w:t>và các thông tin liên quan đến các mặt hàng đó như: mã hàng, tên sản phẩm, giá trả lại, số lượng cho nhà cung cấp vào file excel. Nếu trường hợp cửa hàng trả hàng một hay một số ít các mặt hàng đã nhập thì chúng ta có thể trả hàng trực tiếp trên phần mềm mà không cần phải thông qua file excel.</w:t>
       </w:r>
     </w:p>
     <w:p>
@@ -821,6 +847,7 @@
           <w:sz w:val="28"/>
           <w:szCs w:val="28"/>
         </w:rPr>
+        <w:lastRenderedPageBreak/>
         <w:t>-</w:t>
       </w:r>
       <w:r>
@@ -895,180 +922,646 @@
           <w:sz w:val="28"/>
           <w:szCs w:val="28"/>
         </w:rPr>
+        <w:t>- Trong CHI TIẾT HÓA ĐƠN BÁN HÀNG bao gồm các thông tin sau: mã chi tiết hóa đơn, mã hàng hóa, tên hàng hóa, số lượng, đơn giá, giảm giá, thành tiền, trạng thái, ghi chú.</w:t>
+      </w:r>
+    </w:p>
+    <w:p>
+      <w:pPr>
+        <w:pStyle w:val="ListParagraph"/>
+        <w:rPr>
+          <w:rFonts w:ascii="Times New Roman" w:hAnsi="Times New Roman" w:cs="Times New Roman"/>
+          <w:sz w:val="28"/>
+          <w:szCs w:val="28"/>
+        </w:rPr>
+      </w:pPr>
+      <w:r>
+        <w:rPr>
+          <w:rFonts w:ascii="Times New Roman" w:hAnsi="Times New Roman" w:cs="Times New Roman"/>
+          <w:sz w:val="28"/>
+          <w:szCs w:val="28"/>
+        </w:rPr>
+        <w:t>-Nhân viên cũng có thể hủy tùy ý HÓA ĐƠN BÁN HÀNG nào và số lượng tồn kho hàng hóa sẽ được cập nhật lại sau mỗi lần hủy hóa đơn bán hàng.</w:t>
+      </w:r>
+    </w:p>
+    <w:p>
+      <w:pPr>
+        <w:pStyle w:val="ListParagraph"/>
+        <w:rPr>
+          <w:rFonts w:ascii="Times New Roman" w:hAnsi="Times New Roman" w:cs="Times New Roman"/>
+          <w:sz w:val="28"/>
+          <w:szCs w:val="28"/>
+        </w:rPr>
+      </w:pPr>
+    </w:p>
+    <w:p>
+      <w:pPr>
+        <w:pStyle w:val="ListParagraph"/>
+        <w:rPr>
+          <w:rFonts w:ascii="Times New Roman" w:hAnsi="Times New Roman" w:cs="Times New Roman"/>
+          <w:sz w:val="28"/>
+          <w:szCs w:val="28"/>
+        </w:rPr>
+      </w:pPr>
+    </w:p>
+    <w:p>
+      <w:pPr>
+        <w:pStyle w:val="ListParagraph"/>
+        <w:rPr>
+          <w:rFonts w:ascii="Times New Roman" w:hAnsi="Times New Roman" w:cs="Times New Roman"/>
+          <w:sz w:val="28"/>
+          <w:szCs w:val="28"/>
+        </w:rPr>
+      </w:pPr>
+      <w:r>
+        <w:rPr>
+          <w:rFonts w:ascii="Times New Roman" w:hAnsi="Times New Roman" w:cs="Times New Roman"/>
+          <w:sz w:val="28"/>
+          <w:szCs w:val="28"/>
+        </w:rPr>
+        <w:t xml:space="preserve">4) Quy trình xử lí " Khách hàng trả hàng" </w:t>
+      </w:r>
+    </w:p>
+    <w:p>
+      <w:pPr>
+        <w:pStyle w:val="ListParagraph"/>
+        <w:rPr>
+          <w:rFonts w:ascii="Times New Roman" w:hAnsi="Times New Roman" w:cs="Times New Roman"/>
+          <w:sz w:val="28"/>
+          <w:szCs w:val="28"/>
+        </w:rPr>
+      </w:pPr>
+      <w:r>
+        <w:rPr>
+          <w:rFonts w:ascii="Times New Roman" w:hAnsi="Times New Roman" w:cs="Times New Roman"/>
+          <w:sz w:val="28"/>
+          <w:szCs w:val="28"/>
+        </w:rPr>
+        <w:t>- Khách hàng cảm thấy không vừa ý với mặt hàng mới mua tại cửa hàng hay mặt hàng đó không hợ</w:t>
+      </w:r>
+      <w:r>
+        <w:rPr>
+          <w:rFonts w:ascii="Times New Roman" w:hAnsi="Times New Roman" w:cs="Times New Roman"/>
+          <w:sz w:val="28"/>
+          <w:szCs w:val="28"/>
+        </w:rPr>
+        <w:t>p, không đúng size hay một lý do nào đó và khách hàng muốn trả</w:t>
+      </w:r>
+      <w:r>
+        <w:rPr>
+          <w:rFonts w:ascii="Times New Roman" w:hAnsi="Times New Roman" w:cs="Times New Roman"/>
+          <w:sz w:val="28"/>
+          <w:szCs w:val="28"/>
+        </w:rPr>
+        <w:t xml:space="preserve"> lại mặt hàng đã mua tại shop. Hệ thống quy định khách hàng được phép trả hàng trong vòng 72h tính từ</w:t>
+      </w:r>
+      <w:r>
+        <w:rPr>
+          <w:rFonts w:ascii="Times New Roman" w:hAnsi="Times New Roman" w:cs="Times New Roman"/>
+          <w:sz w:val="28"/>
+          <w:szCs w:val="28"/>
+        </w:rPr>
+        <w:t xml:space="preserve"> thời điểm khách hàng mua hàng</w:t>
+      </w:r>
+      <w:r>
+        <w:rPr>
+          <w:rFonts w:ascii="Times New Roman" w:hAnsi="Times New Roman" w:cs="Times New Roman"/>
+          <w:sz w:val="28"/>
+          <w:szCs w:val="28"/>
+        </w:rPr>
+        <w:t>.</w:t>
+      </w:r>
+    </w:p>
+    <w:p>
+      <w:pPr>
+        <w:pStyle w:val="ListParagraph"/>
+        <w:rPr>
+          <w:rFonts w:ascii="Times New Roman" w:hAnsi="Times New Roman" w:cs="Times New Roman"/>
+          <w:sz w:val="28"/>
+          <w:szCs w:val="28"/>
+        </w:rPr>
+      </w:pPr>
+      <w:r>
+        <w:rPr>
+          <w:rFonts w:ascii="Times New Roman" w:hAnsi="Times New Roman" w:cs="Times New Roman"/>
+          <w:sz w:val="28"/>
+          <w:szCs w:val="28"/>
+        </w:rPr>
+        <w:t xml:space="preserve">-Nhân viên </w:t>
+      </w:r>
+      <w:r>
+        <w:rPr>
+          <w:rFonts w:ascii="Times New Roman" w:hAnsi="Times New Roman" w:cs="Times New Roman"/>
+          <w:sz w:val="28"/>
+          <w:szCs w:val="28"/>
+        </w:rPr>
+        <w:t>tra cứ</w:t>
+      </w:r>
+      <w:r>
+        <w:rPr>
+          <w:rFonts w:ascii="Times New Roman" w:hAnsi="Times New Roman" w:cs="Times New Roman"/>
+          <w:sz w:val="28"/>
+          <w:szCs w:val="28"/>
+        </w:rPr>
+        <w:t>u,</w:t>
+      </w:r>
+      <w:r>
+        <w:rPr>
+          <w:rFonts w:ascii="Times New Roman" w:hAnsi="Times New Roman" w:cs="Times New Roman"/>
+          <w:sz w:val="28"/>
+          <w:szCs w:val="28"/>
+        </w:rPr>
+        <w:t xml:space="preserve">nhập </w:t>
+      </w:r>
+      <w:r>
+        <w:rPr>
+          <w:rFonts w:ascii="Times New Roman" w:hAnsi="Times New Roman" w:cs="Times New Roman"/>
+          <w:sz w:val="28"/>
+          <w:szCs w:val="28"/>
+        </w:rPr>
+        <w:t>thông tin</w:t>
+      </w:r>
+      <w:r>
+        <w:rPr>
+          <w:rFonts w:ascii="Times New Roman" w:hAnsi="Times New Roman" w:cs="Times New Roman"/>
+          <w:sz w:val="28"/>
+          <w:szCs w:val="28"/>
+        </w:rPr>
+        <w:t xml:space="preserve"> các mặt hàng</w:t>
+      </w:r>
+      <w:r>
+        <w:rPr>
+          <w:rFonts w:ascii="Times New Roman" w:hAnsi="Times New Roman" w:cs="Times New Roman"/>
+          <w:sz w:val="28"/>
+          <w:szCs w:val="28"/>
+        </w:rPr>
+        <w:t xml:space="preserve"> kiểm tra xem mặt hàng đó có</w:t>
+      </w:r>
+      <w:r>
+        <w:rPr>
+          <w:rFonts w:ascii="Times New Roman" w:hAnsi="Times New Roman" w:cs="Times New Roman"/>
+          <w:sz w:val="28"/>
+          <w:szCs w:val="28"/>
+        </w:rPr>
+        <w:t xml:space="preserve"> </w:t>
+      </w:r>
+      <w:r>
+        <w:rPr>
+          <w:rFonts w:ascii="Times New Roman" w:hAnsi="Times New Roman" w:cs="Times New Roman"/>
+          <w:sz w:val="28"/>
+          <w:szCs w:val="28"/>
+        </w:rPr>
+        <w:t xml:space="preserve"> </w:t>
+      </w:r>
+      <w:r>
+        <w:rPr>
+          <w:rFonts w:ascii="Times New Roman" w:hAnsi="Times New Roman" w:cs="Times New Roman"/>
+          <w:sz w:val="28"/>
+          <w:szCs w:val="28"/>
+        </w:rPr>
+        <w:t>thỏa mãn quy định của hệ thố</w:t>
+      </w:r>
+      <w:r>
+        <w:rPr>
+          <w:rFonts w:ascii="Times New Roman" w:hAnsi="Times New Roman" w:cs="Times New Roman"/>
+          <w:sz w:val="28"/>
+          <w:szCs w:val="28"/>
+        </w:rPr>
+        <w:t>ng</w:t>
+      </w:r>
+      <w:r>
+        <w:rPr>
+          <w:rFonts w:ascii="Times New Roman" w:hAnsi="Times New Roman" w:cs="Times New Roman"/>
+          <w:sz w:val="28"/>
+          <w:szCs w:val="28"/>
+        </w:rPr>
+        <w:t xml:space="preserve"> </w:t>
+      </w:r>
+      <w:r>
+        <w:rPr>
+          <w:rFonts w:ascii="Times New Roman" w:hAnsi="Times New Roman" w:cs="Times New Roman"/>
+          <w:sz w:val="28"/>
+          <w:szCs w:val="28"/>
+        </w:rPr>
+        <w:t xml:space="preserve">hay không. Nếu không thỏa mãn thì không được phép trả hàng. Nếu có thì nhân viên tiến hành thao tác </w:t>
+      </w:r>
+      <w:r>
+        <w:rPr>
+          <w:rFonts w:ascii="Times New Roman" w:hAnsi="Times New Roman" w:cs="Times New Roman"/>
+          <w:sz w:val="28"/>
+          <w:szCs w:val="28"/>
+        </w:rPr>
+        <w:t xml:space="preserve">nhập </w:t>
+      </w:r>
+      <w:r>
+        <w:rPr>
+          <w:rFonts w:ascii="Times New Roman" w:hAnsi="Times New Roman" w:cs="Times New Roman"/>
+          <w:sz w:val="28"/>
+          <w:szCs w:val="28"/>
+        </w:rPr>
+        <w:t xml:space="preserve">trả hàng đối với các mặt hàng thỏa quy định </w:t>
+      </w:r>
+      <w:r>
+        <w:rPr>
+          <w:rFonts w:ascii="Times New Roman" w:hAnsi="Times New Roman" w:cs="Times New Roman"/>
+          <w:sz w:val="28"/>
+          <w:szCs w:val="28"/>
+        </w:rPr>
+        <w:t>và xuất ra hóa đơn trả hàng để gửi cho khách hàng.</w:t>
+      </w:r>
+    </w:p>
+    <w:p>
+      <w:pPr>
+        <w:pStyle w:val="ListParagraph"/>
+        <w:rPr>
+          <w:rFonts w:ascii="Times New Roman" w:hAnsi="Times New Roman" w:cs="Times New Roman"/>
+          <w:sz w:val="28"/>
+          <w:szCs w:val="28"/>
+        </w:rPr>
+      </w:pPr>
+      <w:r>
+        <w:rPr>
+          <w:rFonts w:ascii="Times New Roman" w:hAnsi="Times New Roman" w:cs="Times New Roman"/>
+          <w:sz w:val="28"/>
+          <w:szCs w:val="28"/>
+        </w:rPr>
+        <w:t xml:space="preserve">-Hệ thống sẽ cập nhật lại số lượng tồn của các mặt hàng vừa mới </w:t>
+      </w:r>
+      <w:r>
+        <w:rPr>
+          <w:rFonts w:ascii="Times New Roman" w:hAnsi="Times New Roman" w:cs="Times New Roman"/>
+          <w:sz w:val="28"/>
+          <w:szCs w:val="28"/>
+        </w:rPr>
+        <w:t>trả</w:t>
+      </w:r>
+      <w:r>
+        <w:rPr>
+          <w:rFonts w:ascii="Times New Roman" w:hAnsi="Times New Roman" w:cs="Times New Roman"/>
+          <w:sz w:val="28"/>
+          <w:szCs w:val="28"/>
+        </w:rPr>
+        <w:t xml:space="preserve"> hàng và cập nhật lại công nợ của khách hàng</w:t>
+      </w:r>
+      <w:r>
+        <w:rPr>
+          <w:rFonts w:ascii="Times New Roman" w:hAnsi="Times New Roman" w:cs="Times New Roman"/>
+          <w:sz w:val="28"/>
+          <w:szCs w:val="28"/>
+        </w:rPr>
+        <w:t xml:space="preserve"> (chỉ áp dụng cho khách hàng có tài khoản khách hàng)</w:t>
+      </w:r>
+      <w:r>
+        <w:rPr>
+          <w:rFonts w:ascii="Times New Roman" w:hAnsi="Times New Roman" w:cs="Times New Roman"/>
+          <w:sz w:val="28"/>
+          <w:szCs w:val="28"/>
+        </w:rPr>
+        <w:t xml:space="preserve">. </w:t>
+      </w:r>
+      <w:r>
+        <w:rPr>
+          <w:rFonts w:ascii="Times New Roman" w:hAnsi="Times New Roman" w:cs="Times New Roman"/>
+          <w:sz w:val="28"/>
+          <w:szCs w:val="28"/>
+        </w:rPr>
+        <w:t xml:space="preserve">Mỗi một CHI TIẾT PHIẾU TRẢ HÀNG hệ thống sẽ tự sinh ra một PHIẾU CHI để có thể quản lí được tổng tiền hàng bán </w:t>
+      </w:r>
+    </w:p>
+    <w:p>
+      <w:pPr>
+        <w:pStyle w:val="ListParagraph"/>
+        <w:rPr>
+          <w:rFonts w:ascii="Times New Roman" w:hAnsi="Times New Roman" w:cs="Times New Roman"/>
+          <w:sz w:val="28"/>
+          <w:szCs w:val="28"/>
+        </w:rPr>
+      </w:pPr>
+      <w:r>
+        <w:rPr>
+          <w:rFonts w:ascii="Times New Roman" w:hAnsi="Times New Roman" w:cs="Times New Roman"/>
+          <w:sz w:val="28"/>
+          <w:szCs w:val="28"/>
+        </w:rPr>
+        <w:t xml:space="preserve">- Hóa đơn trả hàng </w:t>
+      </w:r>
+      <w:r>
+        <w:rPr>
+          <w:rFonts w:ascii="Times New Roman" w:hAnsi="Times New Roman" w:cs="Times New Roman"/>
+          <w:sz w:val="28"/>
+          <w:szCs w:val="28"/>
+        </w:rPr>
+        <w:t>được lưu trong hệ thống là PHIẾU TRẢ</w:t>
+      </w:r>
+      <w:r>
+        <w:rPr>
+          <w:rFonts w:ascii="Times New Roman" w:hAnsi="Times New Roman" w:cs="Times New Roman"/>
+          <w:sz w:val="28"/>
+          <w:szCs w:val="28"/>
+        </w:rPr>
+        <w:t xml:space="preserve"> HÀNG BÁN.</w:t>
+      </w:r>
+    </w:p>
+    <w:p>
+      <w:pPr>
+        <w:pStyle w:val="ListParagraph"/>
+        <w:rPr>
+          <w:rFonts w:ascii="Times New Roman" w:hAnsi="Times New Roman" w:cs="Times New Roman"/>
+          <w:sz w:val="28"/>
+          <w:szCs w:val="28"/>
+        </w:rPr>
+      </w:pPr>
+      <w:r>
+        <w:rPr>
+          <w:rFonts w:ascii="Times New Roman" w:hAnsi="Times New Roman" w:cs="Times New Roman"/>
+          <w:sz w:val="28"/>
+          <w:szCs w:val="28"/>
+        </w:rPr>
+        <w:t xml:space="preserve">Trong PHIẾU TRẢ HÀNG BÁN sẽ có các thông tin sau: </w:t>
+      </w:r>
+      <w:r>
+        <w:rPr>
+          <w:rFonts w:ascii="Times New Roman" w:hAnsi="Times New Roman" w:cs="Times New Roman"/>
+          <w:sz w:val="28"/>
+          <w:szCs w:val="28"/>
+        </w:rPr>
+        <w:t>mã trả hàng, mã chi tiết phiếu trả hàng</w:t>
+      </w:r>
+      <w:r>
+        <w:rPr>
+          <w:rFonts w:ascii="Times New Roman" w:hAnsi="Times New Roman" w:cs="Times New Roman"/>
+          <w:sz w:val="28"/>
+          <w:szCs w:val="28"/>
+        </w:rPr>
+        <w:t>, thời gian, loại khách hàng, số tiền cần trả khách, số tiền đã trả khách, phí trả hàng ( nếu có), tổng tiền hàng trả, giảm giá, tổng sau giảm giá, trạng thái, ghi chú.</w:t>
+      </w:r>
+    </w:p>
+    <w:p>
+      <w:pPr>
+        <w:pStyle w:val="ListParagraph"/>
+        <w:rPr>
+          <w:rFonts w:ascii="Times New Roman" w:hAnsi="Times New Roman" w:cs="Times New Roman"/>
+          <w:sz w:val="28"/>
+          <w:szCs w:val="28"/>
+        </w:rPr>
+      </w:pPr>
+      <w:r>
+        <w:rPr>
+          <w:rFonts w:ascii="Times New Roman" w:hAnsi="Times New Roman" w:cs="Times New Roman"/>
+          <w:sz w:val="28"/>
+          <w:szCs w:val="28"/>
+        </w:rPr>
+        <w:t xml:space="preserve">- Trong CHI TIẾT PHIẾU TRẢ HÀNG bao gồm các thông tin sau: mã chi tiết phiếu trả hàng, mã hàng hóa, </w:t>
+      </w:r>
+      <w:r>
+        <w:rPr>
+          <w:rFonts w:ascii="Times New Roman" w:hAnsi="Times New Roman" w:cs="Times New Roman"/>
+          <w:sz w:val="28"/>
+          <w:szCs w:val="28"/>
+        </w:rPr>
+        <w:t xml:space="preserve">mã phiếu chi, </w:t>
+      </w:r>
+      <w:r>
+        <w:rPr>
+          <w:rFonts w:ascii="Times New Roman" w:hAnsi="Times New Roman" w:cs="Times New Roman"/>
+          <w:sz w:val="28"/>
+          <w:szCs w:val="28"/>
+        </w:rPr>
+        <w:t xml:space="preserve">thời gian, </w:t>
+      </w:r>
+      <w:r>
+        <w:rPr>
+          <w:rFonts w:ascii="Times New Roman" w:hAnsi="Times New Roman" w:cs="Times New Roman"/>
+          <w:sz w:val="28"/>
+          <w:szCs w:val="28"/>
+        </w:rPr>
+        <w:t>tên hàng hóa, số lượng, giá bán, giá nhập lại.</w:t>
+      </w:r>
+    </w:p>
+    <w:p>
+      <w:pPr>
+        <w:pStyle w:val="ListParagraph"/>
+        <w:rPr>
+          <w:rFonts w:ascii="Times New Roman" w:hAnsi="Times New Roman" w:cs="Times New Roman"/>
+          <w:sz w:val="28"/>
+          <w:szCs w:val="28"/>
+        </w:rPr>
+      </w:pPr>
+      <w:r>
+        <w:rPr>
+          <w:rFonts w:ascii="Times New Roman" w:hAnsi="Times New Roman" w:cs="Times New Roman"/>
+          <w:sz w:val="28"/>
+          <w:szCs w:val="28"/>
+        </w:rPr>
+        <w:t>- Trong PHIẾU CHI bao gồm các thông tin sau: mã phiếu chi, thời gian,loại khách hàng, giá trị phiếu, đã chi trước, tiền chi, trạng thái, ghi chú</w:t>
+      </w:r>
+      <w:r>
+        <w:rPr>
+          <w:rFonts w:ascii="Times New Roman" w:hAnsi="Times New Roman" w:cs="Times New Roman"/>
+          <w:sz w:val="28"/>
+          <w:szCs w:val="28"/>
+        </w:rPr>
+        <w:t>.</w:t>
+      </w:r>
+    </w:p>
+    <w:p>
+      <w:pPr>
+        <w:pStyle w:val="ListParagraph"/>
+        <w:rPr>
+          <w:rFonts w:ascii="Times New Roman" w:hAnsi="Times New Roman" w:cs="Times New Roman"/>
+          <w:sz w:val="28"/>
+          <w:szCs w:val="28"/>
+        </w:rPr>
+      </w:pPr>
+    </w:p>
+    <w:p>
+      <w:pPr>
+        <w:pStyle w:val="ListParagraph"/>
+        <w:rPr>
+          <w:rFonts w:ascii="Times New Roman" w:hAnsi="Times New Roman" w:cs="Times New Roman"/>
+          <w:sz w:val="28"/>
+          <w:szCs w:val="28"/>
+        </w:rPr>
+      </w:pPr>
+      <w:r>
+        <w:rPr>
+          <w:rFonts w:ascii="Times New Roman" w:hAnsi="Times New Roman" w:cs="Times New Roman"/>
+          <w:sz w:val="28"/>
+          <w:szCs w:val="28"/>
+        </w:rPr>
+        <w:t>5) Quy trình xử lý "Quản lí hàng tồn kho"</w:t>
+      </w:r>
+    </w:p>
+    <w:p>
+      <w:pPr>
+        <w:pStyle w:val="ListParagraph"/>
+        <w:rPr>
+          <w:rFonts w:ascii="Times New Roman" w:hAnsi="Times New Roman" w:cs="Times New Roman"/>
+          <w:sz w:val="28"/>
+          <w:szCs w:val="28"/>
+        </w:rPr>
+      </w:pPr>
+      <w:r>
+        <w:rPr>
+          <w:rFonts w:ascii="Times New Roman" w:hAnsi="Times New Roman" w:cs="Times New Roman"/>
+          <w:sz w:val="28"/>
+          <w:szCs w:val="28"/>
+        </w:rPr>
         <w:lastRenderedPageBreak/>
-        <w:t>- Trong CHI TIẾT HÓA ĐƠN BÁN HÀNG bao gồm các thông tin sau: mã chi tiết hóa đơn, mã hàng hóa, tên hàng hóa, số lượng, đơn giá, giảm giá, thành tiền, trạng thái, ghi chú.</w:t>
-      </w:r>
-    </w:p>
-    <w:p>
-      <w:pPr>
-        <w:pStyle w:val="ListParagraph"/>
-        <w:rPr>
-          <w:rFonts w:ascii="Times New Roman" w:hAnsi="Times New Roman" w:cs="Times New Roman"/>
-          <w:sz w:val="28"/>
-          <w:szCs w:val="28"/>
-        </w:rPr>
-      </w:pPr>
-      <w:r>
-        <w:rPr>
-          <w:rFonts w:ascii="Times New Roman" w:hAnsi="Times New Roman" w:cs="Times New Roman"/>
-          <w:sz w:val="28"/>
-          <w:szCs w:val="28"/>
-        </w:rPr>
-        <w:t>-Nhân viên cũng có thể hủy tùy ý HÓA ĐƠN BÁN HÀNG nào và số lượng tồn kho hàng hóa sẽ được cập nhật lại sau mỗi lần hủy hóa đơn bán hàng.</w:t>
-      </w:r>
-    </w:p>
-    <w:p>
-      <w:pPr>
-        <w:pStyle w:val="ListParagraph"/>
-        <w:rPr>
-          <w:rFonts w:ascii="Times New Roman" w:hAnsi="Times New Roman" w:cs="Times New Roman"/>
-          <w:sz w:val="28"/>
-          <w:szCs w:val="28"/>
-        </w:rPr>
-      </w:pPr>
-    </w:p>
-    <w:p>
-      <w:pPr>
-        <w:pStyle w:val="ListParagraph"/>
-        <w:rPr>
-          <w:rFonts w:ascii="Times New Roman" w:hAnsi="Times New Roman" w:cs="Times New Roman"/>
-          <w:sz w:val="28"/>
-          <w:szCs w:val="28"/>
-        </w:rPr>
-      </w:pPr>
-    </w:p>
-    <w:p>
-      <w:pPr>
-        <w:pStyle w:val="ListParagraph"/>
-        <w:rPr>
-          <w:rFonts w:ascii="Times New Roman" w:hAnsi="Times New Roman" w:cs="Times New Roman"/>
-          <w:sz w:val="28"/>
-          <w:szCs w:val="28"/>
-        </w:rPr>
-      </w:pPr>
-      <w:r>
-        <w:rPr>
-          <w:rFonts w:ascii="Times New Roman" w:hAnsi="Times New Roman" w:cs="Times New Roman"/>
-          <w:sz w:val="28"/>
-          <w:szCs w:val="28"/>
-        </w:rPr>
-        <w:t xml:space="preserve">4) Quy trình xử lí " Khách hàng trả hàng" </w:t>
-      </w:r>
-    </w:p>
-    <w:p>
-      <w:pPr>
-        <w:pStyle w:val="ListParagraph"/>
-        <w:rPr>
-          <w:rFonts w:ascii="Times New Roman" w:hAnsi="Times New Roman" w:cs="Times New Roman"/>
-          <w:sz w:val="28"/>
-          <w:szCs w:val="28"/>
-        </w:rPr>
-      </w:pPr>
-      <w:r>
-        <w:rPr>
-          <w:rFonts w:ascii="Times New Roman" w:hAnsi="Times New Roman" w:cs="Times New Roman"/>
-          <w:sz w:val="28"/>
-          <w:szCs w:val="28"/>
-        </w:rPr>
-        <w:t>- Khách hàng cảm thấy không vừa ý với mặt hàng mới mua tại cửa hàng hay mặt hàng đó không hợ</w:t>
-      </w:r>
-      <w:r>
-        <w:rPr>
-          <w:rFonts w:ascii="Times New Roman" w:hAnsi="Times New Roman" w:cs="Times New Roman"/>
-          <w:sz w:val="28"/>
-          <w:szCs w:val="28"/>
-        </w:rPr>
-        <w:t>p, không đúng size hay một lý do nào đó và khách hàng muốn trả</w:t>
-      </w:r>
-      <w:r>
-        <w:rPr>
-          <w:rFonts w:ascii="Times New Roman" w:hAnsi="Times New Roman" w:cs="Times New Roman"/>
-          <w:sz w:val="28"/>
-          <w:szCs w:val="28"/>
-        </w:rPr>
-        <w:t xml:space="preserve"> lại mặt hàng đã mua tại shop. Hệ thống quy định khách hàng được phép trả hàng trong vòng 72h tính từ</w:t>
-      </w:r>
-      <w:r>
-        <w:rPr>
-          <w:rFonts w:ascii="Times New Roman" w:hAnsi="Times New Roman" w:cs="Times New Roman"/>
-          <w:sz w:val="28"/>
-          <w:szCs w:val="28"/>
-        </w:rPr>
-        <w:t xml:space="preserve"> thời điểm khách hàng mua hàng</w:t>
-      </w:r>
-      <w:r>
-        <w:rPr>
-          <w:rFonts w:ascii="Times New Roman" w:hAnsi="Times New Roman" w:cs="Times New Roman"/>
-          <w:sz w:val="28"/>
-          <w:szCs w:val="28"/>
-        </w:rPr>
-        <w:t>.</w:t>
-      </w:r>
-    </w:p>
-    <w:p>
-      <w:pPr>
-        <w:pStyle w:val="ListParagraph"/>
-        <w:rPr>
-          <w:rFonts w:ascii="Times New Roman" w:hAnsi="Times New Roman" w:cs="Times New Roman"/>
-          <w:sz w:val="28"/>
-          <w:szCs w:val="28"/>
-        </w:rPr>
-      </w:pPr>
-      <w:r>
-        <w:rPr>
-          <w:rFonts w:ascii="Times New Roman" w:hAnsi="Times New Roman" w:cs="Times New Roman"/>
-          <w:sz w:val="28"/>
-          <w:szCs w:val="28"/>
-        </w:rPr>
-        <w:t xml:space="preserve">-Nhân viên </w:t>
-      </w:r>
-      <w:r>
-        <w:rPr>
-          <w:rFonts w:ascii="Times New Roman" w:hAnsi="Times New Roman" w:cs="Times New Roman"/>
-          <w:sz w:val="28"/>
-          <w:szCs w:val="28"/>
-        </w:rPr>
-        <w:t>tra cứ</w:t>
-      </w:r>
-      <w:r>
-        <w:rPr>
-          <w:rFonts w:ascii="Times New Roman" w:hAnsi="Times New Roman" w:cs="Times New Roman"/>
-          <w:sz w:val="28"/>
-          <w:szCs w:val="28"/>
-        </w:rPr>
-        <w:t>u,</w:t>
-      </w:r>
-      <w:r>
-        <w:rPr>
-          <w:rFonts w:ascii="Times New Roman" w:hAnsi="Times New Roman" w:cs="Times New Roman"/>
-          <w:sz w:val="28"/>
-          <w:szCs w:val="28"/>
-        </w:rPr>
-        <w:t xml:space="preserve">nhập </w:t>
-      </w:r>
-      <w:r>
-        <w:rPr>
-          <w:rFonts w:ascii="Times New Roman" w:hAnsi="Times New Roman" w:cs="Times New Roman"/>
-          <w:sz w:val="28"/>
-          <w:szCs w:val="28"/>
-        </w:rPr>
-        <w:t>thông tin</w:t>
-      </w:r>
-      <w:r>
-        <w:rPr>
-          <w:rFonts w:ascii="Times New Roman" w:hAnsi="Times New Roman" w:cs="Times New Roman"/>
-          <w:sz w:val="28"/>
-          <w:szCs w:val="28"/>
-        </w:rPr>
-        <w:t xml:space="preserve"> các mặt hàng</w:t>
-      </w:r>
-      <w:r>
-        <w:rPr>
-          <w:rFonts w:ascii="Times New Roman" w:hAnsi="Times New Roman" w:cs="Times New Roman"/>
-          <w:sz w:val="28"/>
-          <w:szCs w:val="28"/>
-        </w:rPr>
-        <w:t xml:space="preserve"> kiểm tra xem mặt hàng đó có</w:t>
+        <w:t>-</w:t>
+      </w:r>
+      <w:r>
+        <w:rPr>
+          <w:rFonts w:ascii="Times New Roman" w:hAnsi="Times New Roman" w:cs="Times New Roman"/>
+          <w:sz w:val="28"/>
+          <w:szCs w:val="28"/>
+        </w:rPr>
+        <w:t xml:space="preserve"> Thông tin về tất cả các mặt hàng đều được quản lí trong HÀNG HÓA. </w:t>
+      </w:r>
+      <w:r>
+        <w:rPr>
+          <w:rFonts w:ascii="Times New Roman" w:hAnsi="Times New Roman" w:cs="Times New Roman"/>
+          <w:sz w:val="28"/>
+          <w:szCs w:val="28"/>
+        </w:rPr>
+        <w:t>Mỗi khi kiểm kho trực tiếp ở cửa hàng thấy có một hay nhiều mẫ</w:t>
+      </w:r>
+      <w:r>
+        <w:rPr>
+          <w:rFonts w:ascii="Times New Roman" w:hAnsi="Times New Roman" w:cs="Times New Roman"/>
+          <w:sz w:val="28"/>
+          <w:szCs w:val="28"/>
+        </w:rPr>
+        <w:t>u không đủ số lượ</w:t>
+      </w:r>
+      <w:r>
+        <w:rPr>
+          <w:rFonts w:ascii="Times New Roman" w:hAnsi="Times New Roman" w:cs="Times New Roman"/>
+          <w:sz w:val="28"/>
+          <w:szCs w:val="28"/>
+        </w:rPr>
+        <w:t>ng, cửa hàng sẽ kiểm tra lại bằng cách tra cứu</w:t>
+      </w:r>
+      <w:r>
+        <w:rPr>
+          <w:rFonts w:ascii="Times New Roman" w:hAnsi="Times New Roman" w:cs="Times New Roman"/>
+          <w:sz w:val="28"/>
+          <w:szCs w:val="28"/>
+        </w:rPr>
+        <w:t xml:space="preserve"> mặt hàng trong</w:t>
+      </w:r>
+      <w:r>
+        <w:rPr>
+          <w:rFonts w:ascii="Times New Roman" w:hAnsi="Times New Roman" w:cs="Times New Roman"/>
+          <w:sz w:val="28"/>
+          <w:szCs w:val="28"/>
+        </w:rPr>
+        <w:t xml:space="preserve"> HÀNG HÓA . </w:t>
+      </w:r>
+      <w:r>
+        <w:rPr>
+          <w:rFonts w:ascii="Times New Roman" w:hAnsi="Times New Roman" w:cs="Times New Roman"/>
+          <w:sz w:val="28"/>
+          <w:szCs w:val="28"/>
+        </w:rPr>
+        <w:t xml:space="preserve">Gía tiền của các mặt hàng cũng có thể thay đổi tùy theo </w:t>
+      </w:r>
+      <w:r>
+        <w:rPr>
+          <w:rFonts w:ascii="Times New Roman" w:hAnsi="Times New Roman" w:cs="Times New Roman"/>
+          <w:sz w:val="28"/>
+          <w:szCs w:val="28"/>
+        </w:rPr>
+        <w:t xml:space="preserve">các biến cố xảy ra. </w:t>
+      </w:r>
+      <w:r>
+        <w:rPr>
+          <w:rFonts w:ascii="Times New Roman" w:hAnsi="Times New Roman" w:cs="Times New Roman"/>
+          <w:sz w:val="28"/>
+          <w:szCs w:val="28"/>
+        </w:rPr>
+        <w:t>Chẳng hạn: Mặt hàng A trong lần đầu nhập hàng thì có giá 1 triệu đồng với số lượng đủ size</w:t>
+      </w:r>
+      <w:r>
+        <w:rPr>
+          <w:rFonts w:ascii="Times New Roman" w:hAnsi="Times New Roman" w:cs="Times New Roman"/>
+          <w:sz w:val="28"/>
+          <w:szCs w:val="28"/>
+        </w:rPr>
+        <w:t xml:space="preserve"> nhưng lần nhập hàng tiếp theo thì giá tăng lên 2 triệu</w:t>
+      </w:r>
+      <w:r>
+        <w:rPr>
+          <w:rFonts w:ascii="Times New Roman" w:hAnsi="Times New Roman" w:cs="Times New Roman"/>
+          <w:sz w:val="28"/>
+          <w:szCs w:val="28"/>
+        </w:rPr>
+        <w:t xml:space="preserve"> nên chúng ta phả</w:t>
+      </w:r>
+      <w:r>
+        <w:rPr>
+          <w:rFonts w:ascii="Times New Roman" w:hAnsi="Times New Roman" w:cs="Times New Roman"/>
+          <w:sz w:val="28"/>
+          <w:szCs w:val="28"/>
+        </w:rPr>
+        <w:t xml:space="preserve">i </w:t>
+      </w:r>
+      <w:r>
+        <w:rPr>
+          <w:rFonts w:ascii="Times New Roman" w:hAnsi="Times New Roman" w:cs="Times New Roman"/>
+          <w:sz w:val="28"/>
+          <w:szCs w:val="28"/>
+        </w:rPr>
+        <w:t>sửa</w:t>
+      </w:r>
+      <w:r>
+        <w:rPr>
+          <w:rFonts w:ascii="Times New Roman" w:hAnsi="Times New Roman" w:cs="Times New Roman"/>
+          <w:sz w:val="28"/>
+          <w:szCs w:val="28"/>
+        </w:rPr>
+        <w:t xml:space="preserve"> lại giá tiền </w:t>
+      </w:r>
+      <w:r>
+        <w:rPr>
+          <w:rFonts w:ascii="Times New Roman" w:hAnsi="Times New Roman" w:cs="Times New Roman"/>
+          <w:sz w:val="28"/>
+          <w:szCs w:val="28"/>
+        </w:rPr>
+        <w:t>của mặt hàng đó.</w:t>
+      </w:r>
+      <w:r>
+        <w:rPr>
+          <w:rFonts w:ascii="Times New Roman" w:hAnsi="Times New Roman" w:cs="Times New Roman"/>
+          <w:sz w:val="28"/>
+          <w:szCs w:val="28"/>
+        </w:rPr>
+        <w:t xml:space="preserve"> Hệ thống sẽ tự động cập nhật dữ liệu hàng hóa mà chúng ta vừa mới sửa và lưu vào trong HÀNG HÓA.</w:t>
+      </w:r>
+    </w:p>
+    <w:p>
+      <w:pPr>
+        <w:pStyle w:val="ListParagraph"/>
+        <w:rPr>
+          <w:rFonts w:ascii="Times New Roman" w:hAnsi="Times New Roman" w:cs="Times New Roman"/>
+          <w:sz w:val="28"/>
+          <w:szCs w:val="28"/>
+        </w:rPr>
+      </w:pPr>
+      <w:r>
+        <w:rPr>
+          <w:rFonts w:ascii="Times New Roman" w:hAnsi="Times New Roman" w:cs="Times New Roman"/>
+          <w:sz w:val="28"/>
+          <w:szCs w:val="28"/>
+        </w:rPr>
+        <w:t>- Nhân viên có thể thêm mới</w:t>
+      </w:r>
+      <w:r>
+        <w:rPr>
+          <w:rFonts w:ascii="Times New Roman" w:hAnsi="Times New Roman" w:cs="Times New Roman"/>
+          <w:sz w:val="28"/>
+          <w:szCs w:val="28"/>
+        </w:rPr>
+        <w:t xml:space="preserve"> trực tiếp</w:t>
       </w:r>
       <w:r>
         <w:rPr>
@@ -1084,237 +1577,194 @@
           <w:sz w:val="28"/>
           <w:szCs w:val="28"/>
         </w:rPr>
-        <w:t xml:space="preserve"> </w:t>
-      </w:r>
-      <w:r>
-        <w:rPr>
-          <w:rFonts w:ascii="Times New Roman" w:hAnsi="Times New Roman" w:cs="Times New Roman"/>
-          <w:sz w:val="28"/>
-          <w:szCs w:val="28"/>
-        </w:rPr>
-        <w:t>thỏa mãn quy định của hệ thố</w:t>
-      </w:r>
-      <w:r>
-        <w:rPr>
-          <w:rFonts w:ascii="Times New Roman" w:hAnsi="Times New Roman" w:cs="Times New Roman"/>
-          <w:sz w:val="28"/>
-          <w:szCs w:val="28"/>
-        </w:rPr>
-        <w:t>ng</w:t>
-      </w:r>
-      <w:r>
-        <w:rPr>
-          <w:rFonts w:ascii="Times New Roman" w:hAnsi="Times New Roman" w:cs="Times New Roman"/>
-          <w:sz w:val="28"/>
-          <w:szCs w:val="28"/>
-        </w:rPr>
-        <w:t xml:space="preserve"> </w:t>
-      </w:r>
-      <w:r>
-        <w:rPr>
-          <w:rFonts w:ascii="Times New Roman" w:hAnsi="Times New Roman" w:cs="Times New Roman"/>
-          <w:sz w:val="28"/>
-          <w:szCs w:val="28"/>
-        </w:rPr>
-        <w:t xml:space="preserve">hay không. Nếu không thỏa mãn thì không được phép trả hàng. Nếu có thì nhân viên tiến hành thao tác trả hàng đối với các mặt hàng thỏa quy định </w:t>
-      </w:r>
-      <w:r>
-        <w:rPr>
-          <w:rFonts w:ascii="Times New Roman" w:hAnsi="Times New Roman" w:cs="Times New Roman"/>
-          <w:sz w:val="28"/>
-          <w:szCs w:val="28"/>
-        </w:rPr>
-        <w:t>và xuất ra hóa đơn trả hàng để gửi cho khách hàng.</w:t>
-      </w:r>
-    </w:p>
-    <w:p>
-      <w:pPr>
-        <w:pStyle w:val="ListParagraph"/>
-        <w:rPr>
-          <w:rFonts w:ascii="Times New Roman" w:hAnsi="Times New Roman" w:cs="Times New Roman"/>
-          <w:sz w:val="28"/>
-          <w:szCs w:val="28"/>
-        </w:rPr>
-      </w:pPr>
-      <w:r>
-        <w:rPr>
-          <w:rFonts w:ascii="Times New Roman" w:hAnsi="Times New Roman" w:cs="Times New Roman"/>
-          <w:sz w:val="28"/>
-          <w:szCs w:val="28"/>
-        </w:rPr>
-        <w:t xml:space="preserve">-Hệ thống sẽ cập nhật lại số lượng tồn của các mặt hàng vừa mới </w:t>
-      </w:r>
-      <w:r>
-        <w:rPr>
-          <w:rFonts w:ascii="Times New Roman" w:hAnsi="Times New Roman" w:cs="Times New Roman"/>
-          <w:sz w:val="28"/>
-          <w:szCs w:val="28"/>
-        </w:rPr>
-        <w:t xml:space="preserve">trả hàng. Mỗi một CHI TIẾT PHIẾU TRẢ HÀNG hệ thống sẽ tự sinh ra một PHIẾU CHI để có thể quản lí được tổng tiền hàng bán </w:t>
-      </w:r>
-    </w:p>
-    <w:p>
-      <w:pPr>
-        <w:pStyle w:val="ListParagraph"/>
-        <w:rPr>
-          <w:rFonts w:ascii="Times New Roman" w:hAnsi="Times New Roman" w:cs="Times New Roman"/>
-          <w:sz w:val="28"/>
-          <w:szCs w:val="28"/>
-        </w:rPr>
-      </w:pPr>
-      <w:r>
-        <w:rPr>
-          <w:rFonts w:ascii="Times New Roman" w:hAnsi="Times New Roman" w:cs="Times New Roman"/>
-          <w:sz w:val="28"/>
-          <w:szCs w:val="28"/>
-        </w:rPr>
-        <w:t xml:space="preserve">- Hóa đơn trả hàng </w:t>
-      </w:r>
-      <w:r>
-        <w:rPr>
-          <w:rFonts w:ascii="Times New Roman" w:hAnsi="Times New Roman" w:cs="Times New Roman"/>
-          <w:sz w:val="28"/>
-          <w:szCs w:val="28"/>
-        </w:rPr>
-        <w:t>được lưu trong hệ thống là PHIẾU TRẢ</w:t>
-      </w:r>
-      <w:r>
-        <w:rPr>
-          <w:rFonts w:ascii="Times New Roman" w:hAnsi="Times New Roman" w:cs="Times New Roman"/>
-          <w:sz w:val="28"/>
-          <w:szCs w:val="28"/>
-        </w:rPr>
-        <w:t xml:space="preserve"> HÀNG BÁN.</w:t>
-      </w:r>
-    </w:p>
-    <w:p>
-      <w:pPr>
-        <w:pStyle w:val="ListParagraph"/>
-        <w:rPr>
-          <w:rFonts w:ascii="Times New Roman" w:hAnsi="Times New Roman" w:cs="Times New Roman"/>
-          <w:sz w:val="28"/>
-          <w:szCs w:val="28"/>
-        </w:rPr>
-      </w:pPr>
-      <w:r>
-        <w:rPr>
-          <w:rFonts w:ascii="Times New Roman" w:hAnsi="Times New Roman" w:cs="Times New Roman"/>
-          <w:sz w:val="28"/>
-          <w:szCs w:val="28"/>
-        </w:rPr>
-        <w:t xml:space="preserve">Trong PHIẾU TRẢ HÀNG BÁN sẽ có các thông tin sau: </w:t>
-      </w:r>
-      <w:r>
-        <w:rPr>
-          <w:rFonts w:ascii="Times New Roman" w:hAnsi="Times New Roman" w:cs="Times New Roman"/>
-          <w:sz w:val="28"/>
-          <w:szCs w:val="28"/>
-        </w:rPr>
-        <w:t>mã trả hàng, mã chi tiết phiếu trả hàng</w:t>
-      </w:r>
-      <w:r>
-        <w:rPr>
-          <w:rFonts w:ascii="Times New Roman" w:hAnsi="Times New Roman" w:cs="Times New Roman"/>
-          <w:sz w:val="28"/>
-          <w:szCs w:val="28"/>
-        </w:rPr>
-        <w:t>, thời gian, loại khách hàng, số tiền cần trả khách, số tiền đã trả khách, phí trả hàng ( nếu có), tổng tiền hàng trả, giảm giá, tổng sau giảm giá, trạng thái, ghi chú.</w:t>
-      </w:r>
-    </w:p>
-    <w:p>
-      <w:pPr>
-        <w:pStyle w:val="ListParagraph"/>
-        <w:rPr>
-          <w:rFonts w:ascii="Times New Roman" w:hAnsi="Times New Roman" w:cs="Times New Roman"/>
-          <w:sz w:val="28"/>
-          <w:szCs w:val="28"/>
-        </w:rPr>
-      </w:pPr>
-      <w:r>
-        <w:rPr>
-          <w:rFonts w:ascii="Times New Roman" w:hAnsi="Times New Roman" w:cs="Times New Roman"/>
-          <w:sz w:val="28"/>
-          <w:szCs w:val="28"/>
-        </w:rPr>
-        <w:t xml:space="preserve">- Trong CHI TIẾT PHIẾU TRẢ HÀNG bao gồm các thông tin sau: mã chi tiết phiếu trả hàng, mã hàng hóa, </w:t>
-      </w:r>
-      <w:r>
-        <w:rPr>
-          <w:rFonts w:ascii="Times New Roman" w:hAnsi="Times New Roman" w:cs="Times New Roman"/>
-          <w:sz w:val="28"/>
-          <w:szCs w:val="28"/>
-        </w:rPr>
-        <w:t xml:space="preserve">mã phiếu chi, </w:t>
-      </w:r>
-      <w:r>
-        <w:rPr>
-          <w:rFonts w:ascii="Times New Roman" w:hAnsi="Times New Roman" w:cs="Times New Roman"/>
-          <w:sz w:val="28"/>
-          <w:szCs w:val="28"/>
-        </w:rPr>
-        <w:t xml:space="preserve">thời gian, </w:t>
-      </w:r>
-      <w:r>
-        <w:rPr>
-          <w:rFonts w:ascii="Times New Roman" w:hAnsi="Times New Roman" w:cs="Times New Roman"/>
-          <w:sz w:val="28"/>
-          <w:szCs w:val="28"/>
-        </w:rPr>
-        <w:t>tên hàng hóa, số lượng, giá bán, giá nhập lại.</w:t>
-      </w:r>
-    </w:p>
-    <w:p>
-      <w:pPr>
-        <w:pStyle w:val="ListParagraph"/>
-        <w:rPr>
-          <w:rFonts w:ascii="Times New Roman" w:hAnsi="Times New Roman" w:cs="Times New Roman"/>
-          <w:sz w:val="28"/>
-          <w:szCs w:val="28"/>
-        </w:rPr>
-      </w:pPr>
-      <w:r>
-        <w:rPr>
-          <w:rFonts w:ascii="Times New Roman" w:hAnsi="Times New Roman" w:cs="Times New Roman"/>
-          <w:sz w:val="28"/>
-          <w:szCs w:val="28"/>
-        </w:rPr>
-        <w:t>- Trong PHIẾU CHI bao gồm các thông tin sau: mã phiếu chi, thời gian,loại khách hàng, giá trị phiếu, đã chi trước, tiền chi, trạng thái, ghi chú</w:t>
-      </w:r>
-      <w:r>
-        <w:rPr>
-          <w:rFonts w:ascii="Times New Roman" w:hAnsi="Times New Roman" w:cs="Times New Roman"/>
-          <w:sz w:val="28"/>
-          <w:szCs w:val="28"/>
-        </w:rPr>
-        <w:t>.</w:t>
-      </w:r>
-    </w:p>
-    <w:p>
-      <w:pPr>
-        <w:pStyle w:val="ListParagraph"/>
-        <w:rPr>
-          <w:rFonts w:ascii="Times New Roman" w:hAnsi="Times New Roman" w:cs="Times New Roman"/>
-          <w:sz w:val="28"/>
-          <w:szCs w:val="28"/>
-        </w:rPr>
-      </w:pPr>
-    </w:p>
-    <w:p>
-      <w:pPr>
-        <w:pStyle w:val="ListParagraph"/>
-        <w:rPr>
-          <w:rFonts w:ascii="Times New Roman" w:hAnsi="Times New Roman" w:cs="Times New Roman"/>
-          <w:sz w:val="28"/>
-          <w:szCs w:val="28"/>
-        </w:rPr>
-      </w:pPr>
-      <w:r>
-        <w:rPr>
-          <w:rFonts w:ascii="Times New Roman" w:hAnsi="Times New Roman" w:cs="Times New Roman"/>
-          <w:sz w:val="28"/>
-          <w:szCs w:val="28"/>
-        </w:rPr>
-        <w:t>5) Quy trình xử lý "Quản lí hàng tồn kho"</w:t>
+        <w:t>một hay nhiều mặt hàng</w:t>
+      </w:r>
+      <w:r>
+        <w:rPr>
+          <w:rFonts w:ascii="Times New Roman" w:hAnsi="Times New Roman" w:cs="Times New Roman"/>
+          <w:sz w:val="28"/>
+          <w:szCs w:val="28"/>
+        </w:rPr>
+        <w:t xml:space="preserve"> từ nhà cung cấp vào</w:t>
+      </w:r>
+      <w:r>
+        <w:rPr>
+          <w:rFonts w:ascii="Times New Roman" w:hAnsi="Times New Roman" w:cs="Times New Roman"/>
+          <w:sz w:val="28"/>
+          <w:szCs w:val="28"/>
+        </w:rPr>
+        <w:t xml:space="preserve"> trong HÀNG HÓA.</w:t>
+      </w:r>
+      <w:r>
+        <w:rPr>
+          <w:rFonts w:ascii="Times New Roman" w:hAnsi="Times New Roman" w:cs="Times New Roman"/>
+          <w:sz w:val="28"/>
+          <w:szCs w:val="28"/>
+        </w:rPr>
+        <w:t xml:space="preserve"> Hệ thống sẽ cập nhật </w:t>
+      </w:r>
+      <w:r>
+        <w:rPr>
+          <w:rFonts w:ascii="Times New Roman" w:hAnsi="Times New Roman" w:cs="Times New Roman"/>
+          <w:sz w:val="28"/>
+          <w:szCs w:val="28"/>
+        </w:rPr>
+        <w:t xml:space="preserve">thông tin </w:t>
+      </w:r>
+      <w:r>
+        <w:rPr>
+          <w:rFonts w:ascii="Times New Roman" w:hAnsi="Times New Roman" w:cs="Times New Roman"/>
+          <w:sz w:val="28"/>
+          <w:szCs w:val="28"/>
+        </w:rPr>
+        <w:t>các mặt hàng vừa mới được thêm và lưu vào trong HÀNG HÓA.</w:t>
+      </w:r>
+    </w:p>
+    <w:p>
+      <w:pPr>
+        <w:rPr>
+          <w:rFonts w:ascii="Times New Roman" w:hAnsi="Times New Roman" w:cs="Times New Roman"/>
+          <w:sz w:val="28"/>
+          <w:szCs w:val="28"/>
+        </w:rPr>
+      </w:pPr>
+    </w:p>
+    <w:p>
+      <w:pPr>
+        <w:pStyle w:val="ListParagraph"/>
+        <w:rPr>
+          <w:rFonts w:ascii="Times New Roman" w:hAnsi="Times New Roman" w:cs="Times New Roman"/>
+          <w:sz w:val="28"/>
+          <w:szCs w:val="28"/>
+        </w:rPr>
+      </w:pPr>
+      <w:r>
+        <w:rPr>
+          <w:rFonts w:ascii="Times New Roman" w:hAnsi="Times New Roman" w:cs="Times New Roman"/>
+          <w:sz w:val="28"/>
+          <w:szCs w:val="28"/>
+        </w:rPr>
+        <w:t xml:space="preserve">- Thông tin </w:t>
+      </w:r>
+      <w:r>
+        <w:rPr>
+          <w:rFonts w:ascii="Times New Roman" w:hAnsi="Times New Roman" w:cs="Times New Roman"/>
+          <w:sz w:val="28"/>
+          <w:szCs w:val="28"/>
+        </w:rPr>
+        <w:t>HÀNG HÓA</w:t>
+      </w:r>
+      <w:r>
+        <w:rPr>
+          <w:rFonts w:ascii="Times New Roman" w:hAnsi="Times New Roman" w:cs="Times New Roman"/>
+          <w:sz w:val="28"/>
+          <w:szCs w:val="28"/>
+        </w:rPr>
+        <w:t xml:space="preserve"> bao gồm: </w:t>
+      </w:r>
+      <w:r>
+        <w:rPr>
+          <w:rFonts w:ascii="Times New Roman" w:hAnsi="Times New Roman" w:cs="Times New Roman"/>
+          <w:sz w:val="28"/>
+          <w:szCs w:val="28"/>
+        </w:rPr>
+        <w:t>mã hàng hóa, tên hàng hóa, giá bán, giá vốn, tồn kho, nhóm hàng hóa, định mức tồn ít nhất, định mức tồn nhiều nhất, trạng thái.</w:t>
+      </w:r>
+    </w:p>
+    <w:p>
+      <w:pPr>
+        <w:pStyle w:val="ListParagraph"/>
+        <w:rPr>
+          <w:rFonts w:ascii="Times New Roman" w:hAnsi="Times New Roman" w:cs="Times New Roman"/>
+          <w:sz w:val="28"/>
+          <w:szCs w:val="28"/>
+        </w:rPr>
+      </w:pPr>
+      <w:r>
+        <w:rPr>
+          <w:rFonts w:ascii="Times New Roman" w:hAnsi="Times New Roman" w:cs="Times New Roman"/>
+          <w:sz w:val="28"/>
+          <w:szCs w:val="28"/>
+        </w:rPr>
+        <w:t xml:space="preserve">- </w:t>
+      </w:r>
+      <w:r>
+        <w:rPr>
+          <w:rFonts w:ascii="Times New Roman" w:hAnsi="Times New Roman" w:cs="Times New Roman"/>
+          <w:sz w:val="28"/>
+          <w:szCs w:val="28"/>
+        </w:rPr>
+        <w:t>Trong PHIẾU NHẬP HÀNG cũng bao gồm các thông tin cơ bản sau: mã nhập hàng, thời gian, trạng thái, nhà cung cấp, tên hàng hóa, số lượng, đơn giá, giảm giá, thành tiền.</w:t>
+      </w:r>
+    </w:p>
+    <w:p>
+      <w:pPr>
+        <w:pStyle w:val="ListParagraph"/>
+        <w:rPr>
+          <w:rFonts w:ascii="Times New Roman" w:hAnsi="Times New Roman" w:cs="Times New Roman"/>
+          <w:sz w:val="28"/>
+          <w:szCs w:val="28"/>
+        </w:rPr>
+      </w:pPr>
+    </w:p>
+    <w:p>
+      <w:pPr>
+        <w:pStyle w:val="ListParagraph"/>
+        <w:rPr>
+          <w:rFonts w:ascii="Times New Roman" w:hAnsi="Times New Roman" w:cs="Times New Roman"/>
+          <w:sz w:val="28"/>
+          <w:szCs w:val="28"/>
+        </w:rPr>
+      </w:pPr>
+      <w:r>
+        <w:rPr>
+          <w:rFonts w:ascii="Times New Roman" w:hAnsi="Times New Roman" w:cs="Times New Roman"/>
+          <w:sz w:val="28"/>
+          <w:szCs w:val="28"/>
+        </w:rPr>
+        <w:t>6) Quy trình xử lí “Quản lí nhà cung cấp”</w:t>
+      </w:r>
+    </w:p>
+    <w:p>
+      <w:pPr>
+        <w:pStyle w:val="ListParagraph"/>
+        <w:rPr>
+          <w:rFonts w:ascii="Times New Roman" w:hAnsi="Times New Roman" w:cs="Times New Roman"/>
+          <w:sz w:val="28"/>
+          <w:szCs w:val="28"/>
+        </w:rPr>
+      </w:pPr>
+      <w:r>
+        <w:rPr>
+          <w:rFonts w:ascii="Times New Roman" w:hAnsi="Times New Roman" w:cs="Times New Roman"/>
+          <w:sz w:val="28"/>
+          <w:szCs w:val="28"/>
+        </w:rPr>
+        <w:t xml:space="preserve">- Cửa hàng nhập hàng từ nhiều nhà cung cấp và số </w:t>
+      </w:r>
+      <w:r>
+        <w:rPr>
+          <w:rFonts w:ascii="Times New Roman" w:hAnsi="Times New Roman" w:cs="Times New Roman"/>
+          <w:sz w:val="28"/>
+          <w:szCs w:val="28"/>
+        </w:rPr>
+        <w:t xml:space="preserve">lần nhập hàng mỗi nhà cung cấp rất nhiều khó có thể kiểm soát nên cửa hàng sẽ “quản lí nhà cung cấp “ thông qua phần mềm. </w:t>
+      </w:r>
+      <w:r>
+        <w:rPr>
+          <w:rFonts w:ascii="Times New Roman" w:hAnsi="Times New Roman" w:cs="Times New Roman"/>
+          <w:sz w:val="28"/>
+          <w:szCs w:val="28"/>
+        </w:rPr>
+        <w:t xml:space="preserve">Mỗi lần cửa hàng nhập hàng từ nhà cung cấp, cửa hàng phải chi trả khoản tiền nhập hàng từ nhà cung cấp, nhà cung cấp cho phép ghi nợ hoặc thanh toán </w:t>
+      </w:r>
+      <w:r>
+        <w:rPr>
+          <w:rFonts w:ascii="Times New Roman" w:hAnsi="Times New Roman" w:cs="Times New Roman"/>
+          <w:sz w:val="28"/>
+          <w:szCs w:val="28"/>
+        </w:rPr>
+        <w:t>ngay.</w:t>
       </w:r>
     </w:p>
     <w:p>
@@ -1340,391 +1790,39 @@
           <w:sz w:val="28"/>
           <w:szCs w:val="28"/>
         </w:rPr>
-        <w:t xml:space="preserve"> Thông tin về tất cả các mặt hàng đều được quản lí trong HÀNG HÓA. </w:t>
-      </w:r>
-      <w:r>
-        <w:rPr>
-          <w:rFonts w:ascii="Times New Roman" w:hAnsi="Times New Roman" w:cs="Times New Roman"/>
-          <w:sz w:val="28"/>
-          <w:szCs w:val="28"/>
-        </w:rPr>
-        <w:t>Mỗi khi kiểm kho trực tiếp ở cửa hàng thấy có một hay nhiều mẫ</w:t>
-      </w:r>
-      <w:r>
-        <w:rPr>
-          <w:rFonts w:ascii="Times New Roman" w:hAnsi="Times New Roman" w:cs="Times New Roman"/>
-          <w:sz w:val="28"/>
-          <w:szCs w:val="28"/>
-        </w:rPr>
-        <w:t>u không đủ số lượ</w:t>
-      </w:r>
-      <w:r>
-        <w:rPr>
-          <w:rFonts w:ascii="Times New Roman" w:hAnsi="Times New Roman" w:cs="Times New Roman"/>
-          <w:sz w:val="28"/>
-          <w:szCs w:val="28"/>
-        </w:rPr>
-        <w:t>ng, cửa hàng sẽ kiểm tra lại bằng cách tra cứu</w:t>
-      </w:r>
-      <w:r>
-        <w:rPr>
-          <w:rFonts w:ascii="Times New Roman" w:hAnsi="Times New Roman" w:cs="Times New Roman"/>
-          <w:sz w:val="28"/>
-          <w:szCs w:val="28"/>
-        </w:rPr>
-        <w:t xml:space="preserve"> mặt hàng trong</w:t>
-      </w:r>
-      <w:r>
-        <w:rPr>
-          <w:rFonts w:ascii="Times New Roman" w:hAnsi="Times New Roman" w:cs="Times New Roman"/>
-          <w:sz w:val="28"/>
-          <w:szCs w:val="28"/>
-        </w:rPr>
-        <w:t xml:space="preserve"> HÀNG HÓA . </w:t>
-      </w:r>
-      <w:r>
-        <w:rPr>
-          <w:rFonts w:ascii="Times New Roman" w:hAnsi="Times New Roman" w:cs="Times New Roman"/>
-          <w:sz w:val="28"/>
-          <w:szCs w:val="28"/>
-        </w:rPr>
-        <w:t xml:space="preserve">Gía tiền của các mặt hàng cũng có thể thay đổi tùy theo </w:t>
-      </w:r>
-      <w:r>
-        <w:rPr>
-          <w:rFonts w:ascii="Times New Roman" w:hAnsi="Times New Roman" w:cs="Times New Roman"/>
-          <w:sz w:val="28"/>
-          <w:szCs w:val="28"/>
-        </w:rPr>
-        <w:t xml:space="preserve">các biến cố xảy ra. </w:t>
-      </w:r>
-      <w:r>
-        <w:rPr>
-          <w:rFonts w:ascii="Times New Roman" w:hAnsi="Times New Roman" w:cs="Times New Roman"/>
-          <w:sz w:val="28"/>
-          <w:szCs w:val="28"/>
-        </w:rPr>
-        <w:t xml:space="preserve">Chẳng hạn: Mặt hàng A trong lần đầu nhập hàng thì có giá 1 triệu </w:t>
-      </w:r>
-      <w:r>
-        <w:rPr>
-          <w:rFonts w:ascii="Times New Roman" w:hAnsi="Times New Roman" w:cs="Times New Roman"/>
-          <w:sz w:val="28"/>
-          <w:szCs w:val="28"/>
-        </w:rPr>
-        <w:lastRenderedPageBreak/>
-        <w:t>đồng với số lượng đủ size</w:t>
-      </w:r>
-      <w:r>
-        <w:rPr>
-          <w:rFonts w:ascii="Times New Roman" w:hAnsi="Times New Roman" w:cs="Times New Roman"/>
-          <w:sz w:val="28"/>
-          <w:szCs w:val="28"/>
-        </w:rPr>
-        <w:t xml:space="preserve"> nhưng lần nhập hàng tiếp theo thì giá tăng lên 2 triệu</w:t>
-      </w:r>
-      <w:r>
-        <w:rPr>
-          <w:rFonts w:ascii="Times New Roman" w:hAnsi="Times New Roman" w:cs="Times New Roman"/>
-          <w:sz w:val="28"/>
-          <w:szCs w:val="28"/>
-        </w:rPr>
-        <w:t xml:space="preserve"> nên chúng ta phả</w:t>
-      </w:r>
-      <w:r>
-        <w:rPr>
-          <w:rFonts w:ascii="Times New Roman" w:hAnsi="Times New Roman" w:cs="Times New Roman"/>
-          <w:sz w:val="28"/>
-          <w:szCs w:val="28"/>
-        </w:rPr>
-        <w:t xml:space="preserve">i </w:t>
-      </w:r>
-      <w:r>
-        <w:rPr>
-          <w:rFonts w:ascii="Times New Roman" w:hAnsi="Times New Roman" w:cs="Times New Roman"/>
-          <w:sz w:val="28"/>
-          <w:szCs w:val="28"/>
-        </w:rPr>
-        <w:t>sửa</w:t>
-      </w:r>
-      <w:r>
-        <w:rPr>
-          <w:rFonts w:ascii="Times New Roman" w:hAnsi="Times New Roman" w:cs="Times New Roman"/>
-          <w:sz w:val="28"/>
-          <w:szCs w:val="28"/>
-        </w:rPr>
-        <w:t xml:space="preserve"> lại giá tiền </w:t>
-      </w:r>
-      <w:r>
-        <w:rPr>
-          <w:rFonts w:ascii="Times New Roman" w:hAnsi="Times New Roman" w:cs="Times New Roman"/>
-          <w:sz w:val="28"/>
-          <w:szCs w:val="28"/>
-        </w:rPr>
-        <w:t>của mặt hàng đó.</w:t>
-      </w:r>
-      <w:r>
-        <w:rPr>
-          <w:rFonts w:ascii="Times New Roman" w:hAnsi="Times New Roman" w:cs="Times New Roman"/>
-          <w:sz w:val="28"/>
-          <w:szCs w:val="28"/>
-        </w:rPr>
-        <w:t xml:space="preserve"> Hệ thống sẽ tự động cập nhật dữ liệu hàng hóa mà chúng ta vừa mới sửa và lưu vào trong HÀNG HÓA.</w:t>
-      </w:r>
-    </w:p>
-    <w:p>
-      <w:pPr>
-        <w:pStyle w:val="ListParagraph"/>
-        <w:rPr>
-          <w:rFonts w:ascii="Times New Roman" w:hAnsi="Times New Roman" w:cs="Times New Roman"/>
-          <w:sz w:val="28"/>
-          <w:szCs w:val="28"/>
-        </w:rPr>
-      </w:pPr>
-      <w:r>
-        <w:rPr>
-          <w:rFonts w:ascii="Times New Roman" w:hAnsi="Times New Roman" w:cs="Times New Roman"/>
-          <w:sz w:val="28"/>
-          <w:szCs w:val="28"/>
-        </w:rPr>
-        <w:t>- Nhân viên có thể thêm mới</w:t>
-      </w:r>
-      <w:r>
-        <w:rPr>
-          <w:rFonts w:ascii="Times New Roman" w:hAnsi="Times New Roman" w:cs="Times New Roman"/>
-          <w:sz w:val="28"/>
-          <w:szCs w:val="28"/>
-        </w:rPr>
-        <w:t xml:space="preserve"> trực tiếp</w:t>
-      </w:r>
-      <w:r>
-        <w:rPr>
-          <w:rFonts w:ascii="Times New Roman" w:hAnsi="Times New Roman" w:cs="Times New Roman"/>
-          <w:sz w:val="28"/>
-          <w:szCs w:val="28"/>
-        </w:rPr>
-        <w:t xml:space="preserve"> </w:t>
-      </w:r>
-      <w:r>
-        <w:rPr>
-          <w:rFonts w:ascii="Times New Roman" w:hAnsi="Times New Roman" w:cs="Times New Roman"/>
-          <w:sz w:val="28"/>
-          <w:szCs w:val="28"/>
-        </w:rPr>
-        <w:t>một hay nhiều mặt hàng</w:t>
-      </w:r>
-      <w:r>
-        <w:rPr>
-          <w:rFonts w:ascii="Times New Roman" w:hAnsi="Times New Roman" w:cs="Times New Roman"/>
-          <w:sz w:val="28"/>
-          <w:szCs w:val="28"/>
-        </w:rPr>
-        <w:t xml:space="preserve"> từ nhà cung cấp vào</w:t>
-      </w:r>
-      <w:r>
-        <w:rPr>
-          <w:rFonts w:ascii="Times New Roman" w:hAnsi="Times New Roman" w:cs="Times New Roman"/>
-          <w:sz w:val="28"/>
-          <w:szCs w:val="28"/>
-        </w:rPr>
-        <w:t xml:space="preserve"> trong HÀNG HÓA.</w:t>
-      </w:r>
-      <w:r>
-        <w:rPr>
-          <w:rFonts w:ascii="Times New Roman" w:hAnsi="Times New Roman" w:cs="Times New Roman"/>
-          <w:sz w:val="28"/>
-          <w:szCs w:val="28"/>
-        </w:rPr>
-        <w:t xml:space="preserve"> Hệ thống sẽ cập nhật </w:t>
-      </w:r>
-      <w:r>
-        <w:rPr>
-          <w:rFonts w:ascii="Times New Roman" w:hAnsi="Times New Roman" w:cs="Times New Roman"/>
-          <w:sz w:val="28"/>
-          <w:szCs w:val="28"/>
-        </w:rPr>
-        <w:t xml:space="preserve">thông tin </w:t>
-      </w:r>
-      <w:r>
-        <w:rPr>
-          <w:rFonts w:ascii="Times New Roman" w:hAnsi="Times New Roman" w:cs="Times New Roman"/>
-          <w:sz w:val="28"/>
-          <w:szCs w:val="28"/>
-        </w:rPr>
-        <w:t>các mặt hàng vừa mới được thêm và lưu vào trong HÀNG HÓA.</w:t>
-      </w:r>
-    </w:p>
-    <w:p>
-      <w:pPr>
-        <w:rPr>
-          <w:rFonts w:ascii="Times New Roman" w:hAnsi="Times New Roman" w:cs="Times New Roman"/>
-          <w:sz w:val="28"/>
-          <w:szCs w:val="28"/>
-        </w:rPr>
-      </w:pPr>
-    </w:p>
-    <w:p>
-      <w:pPr>
-        <w:pStyle w:val="ListParagraph"/>
-        <w:rPr>
-          <w:rFonts w:ascii="Times New Roman" w:hAnsi="Times New Roman" w:cs="Times New Roman"/>
-          <w:sz w:val="28"/>
-          <w:szCs w:val="28"/>
-        </w:rPr>
-      </w:pPr>
-      <w:r>
-        <w:rPr>
-          <w:rFonts w:ascii="Times New Roman" w:hAnsi="Times New Roman" w:cs="Times New Roman"/>
-          <w:sz w:val="28"/>
-          <w:szCs w:val="28"/>
-        </w:rPr>
-        <w:t xml:space="preserve">- Thông tin </w:t>
-      </w:r>
-      <w:r>
-        <w:rPr>
-          <w:rFonts w:ascii="Times New Roman" w:hAnsi="Times New Roman" w:cs="Times New Roman"/>
-          <w:sz w:val="28"/>
-          <w:szCs w:val="28"/>
-        </w:rPr>
-        <w:t>HÀNG HÓA</w:t>
-      </w:r>
-      <w:r>
-        <w:rPr>
-          <w:rFonts w:ascii="Times New Roman" w:hAnsi="Times New Roman" w:cs="Times New Roman"/>
-          <w:sz w:val="28"/>
-          <w:szCs w:val="28"/>
-        </w:rPr>
-        <w:t xml:space="preserve"> bao gồm: </w:t>
-      </w:r>
-      <w:r>
-        <w:rPr>
-          <w:rFonts w:ascii="Times New Roman" w:hAnsi="Times New Roman" w:cs="Times New Roman"/>
-          <w:sz w:val="28"/>
-          <w:szCs w:val="28"/>
-        </w:rPr>
-        <w:t>mã hàng hóa, tên hàng hóa, giá bán, giá vốn, tồn kho, nhóm hàng hóa, định mức tồn ít nhất, định mức tồn nhiều nhất, trạng thái.</w:t>
-      </w:r>
-    </w:p>
-    <w:p>
-      <w:pPr>
-        <w:pStyle w:val="ListParagraph"/>
-        <w:rPr>
-          <w:rFonts w:ascii="Times New Roman" w:hAnsi="Times New Roman" w:cs="Times New Roman"/>
-          <w:sz w:val="28"/>
-          <w:szCs w:val="28"/>
-        </w:rPr>
-      </w:pPr>
-      <w:r>
-        <w:rPr>
-          <w:rFonts w:ascii="Times New Roman" w:hAnsi="Times New Roman" w:cs="Times New Roman"/>
-          <w:sz w:val="28"/>
-          <w:szCs w:val="28"/>
-        </w:rPr>
-        <w:t xml:space="preserve">- </w:t>
-      </w:r>
-      <w:r>
-        <w:rPr>
-          <w:rFonts w:ascii="Times New Roman" w:hAnsi="Times New Roman" w:cs="Times New Roman"/>
-          <w:sz w:val="28"/>
-          <w:szCs w:val="28"/>
-        </w:rPr>
-        <w:t>Trong PHIẾU NHẬP HÀNG cũng bao gồm các thông tin cơ bản sau: mã nhập hàng, thời gian, trạng thái, nhà cung cấp, tên hàng hóa, số lượng, đơn giá, giảm giá, thành tiền.</w:t>
-      </w:r>
-    </w:p>
-    <w:p>
-      <w:pPr>
-        <w:pStyle w:val="ListParagraph"/>
-        <w:rPr>
-          <w:rFonts w:ascii="Times New Roman" w:hAnsi="Times New Roman" w:cs="Times New Roman"/>
-          <w:sz w:val="28"/>
-          <w:szCs w:val="28"/>
-        </w:rPr>
-      </w:pPr>
-    </w:p>
-    <w:p>
-      <w:pPr>
-        <w:pStyle w:val="ListParagraph"/>
-        <w:rPr>
-          <w:rFonts w:ascii="Times New Roman" w:hAnsi="Times New Roman" w:cs="Times New Roman"/>
-          <w:sz w:val="28"/>
-          <w:szCs w:val="28"/>
-        </w:rPr>
-      </w:pPr>
-      <w:r>
-        <w:rPr>
-          <w:rFonts w:ascii="Times New Roman" w:hAnsi="Times New Roman" w:cs="Times New Roman"/>
-          <w:sz w:val="28"/>
-          <w:szCs w:val="28"/>
-        </w:rPr>
-        <w:t>6) Quy trình xử lí “Quản lí nhà cung cấp”</w:t>
-      </w:r>
-    </w:p>
-    <w:p>
-      <w:pPr>
-        <w:pStyle w:val="ListParagraph"/>
-        <w:rPr>
-          <w:rFonts w:ascii="Times New Roman" w:hAnsi="Times New Roman" w:cs="Times New Roman"/>
-          <w:sz w:val="28"/>
-          <w:szCs w:val="28"/>
-        </w:rPr>
-      </w:pPr>
-      <w:r>
-        <w:rPr>
-          <w:rFonts w:ascii="Times New Roman" w:hAnsi="Times New Roman" w:cs="Times New Roman"/>
-          <w:sz w:val="28"/>
-          <w:szCs w:val="28"/>
-        </w:rPr>
-        <w:t xml:space="preserve">- Cửa hàng nhập hàng từ nhiều nhà cung cấp và số </w:t>
-      </w:r>
-      <w:r>
-        <w:rPr>
-          <w:rFonts w:ascii="Times New Roman" w:hAnsi="Times New Roman" w:cs="Times New Roman"/>
-          <w:sz w:val="28"/>
-          <w:szCs w:val="28"/>
-        </w:rPr>
-        <w:t xml:space="preserve">lần nhập hàng mỗi nhà cung cấp rất nhiều khó có thể kiểm soát nên cửa hàng sẽ “quản lí nhà cung cấp “ thông qua phần mềm. </w:t>
-      </w:r>
-      <w:r>
-        <w:rPr>
-          <w:rFonts w:ascii="Times New Roman" w:hAnsi="Times New Roman" w:cs="Times New Roman"/>
-          <w:sz w:val="28"/>
-          <w:szCs w:val="28"/>
-        </w:rPr>
-        <w:t xml:space="preserve">Mỗi lần cửa hàng nhập hàng từ nhà cung cấp, cửa hàng phải chi trả khoản tiền nhập hàng từ nhà cung cấp, nhà cung cấp cho phép ghi nợ hoặc thanh toán </w:t>
-      </w:r>
-      <w:r>
-        <w:rPr>
-          <w:rFonts w:ascii="Times New Roman" w:hAnsi="Times New Roman" w:cs="Times New Roman"/>
-          <w:sz w:val="28"/>
-          <w:szCs w:val="28"/>
-        </w:rPr>
-        <w:t>ngay.</w:t>
-      </w:r>
-    </w:p>
-    <w:p>
-      <w:pPr>
-        <w:pStyle w:val="ListParagraph"/>
-        <w:rPr>
-          <w:rFonts w:ascii="Times New Roman" w:hAnsi="Times New Roman" w:cs="Times New Roman"/>
-          <w:sz w:val="28"/>
-          <w:szCs w:val="28"/>
-        </w:rPr>
-      </w:pPr>
-      <w:r>
-        <w:rPr>
-          <w:rFonts w:ascii="Times New Roman" w:hAnsi="Times New Roman" w:cs="Times New Roman"/>
-          <w:sz w:val="28"/>
-          <w:szCs w:val="28"/>
-        </w:rPr>
-        <w:t xml:space="preserve">-Nhân viên có thể thêm </w:t>
-      </w:r>
-      <w:r>
-        <w:rPr>
-          <w:rFonts w:ascii="Times New Roman" w:hAnsi="Times New Roman" w:cs="Times New Roman"/>
-          <w:sz w:val="28"/>
-          <w:szCs w:val="28"/>
-        </w:rPr>
-        <w:t>mới nhà cung cấp trực tiếp hoặc nhập nhà cung cấp từ file excel. Nhân viên nhập thông tin nhà cung cấp vào hệ thống và lưu trong hệ thống là NHÀ CUNG CẤP.</w:t>
+        <w:t xml:space="preserve">Nhân viên có thể cập nhật thông tin nhà cung cấp khi nhà cung cấp yêu cầu hoặc cửa hàng yêu cầu, có thể xóa nhà cung cấp khi cửa hàng yêu cầu hay tra cứu nhà cung cấp. </w:t>
+      </w:r>
+      <w:r>
+        <w:rPr>
+          <w:rFonts w:ascii="Times New Roman" w:hAnsi="Times New Roman" w:cs="Times New Roman"/>
+          <w:sz w:val="28"/>
+          <w:szCs w:val="28"/>
+        </w:rPr>
+        <w:t xml:space="preserve">Nhân viên có thể thêm </w:t>
+      </w:r>
+      <w:r>
+        <w:rPr>
+          <w:rFonts w:ascii="Times New Roman" w:hAnsi="Times New Roman" w:cs="Times New Roman"/>
+          <w:sz w:val="28"/>
+          <w:szCs w:val="28"/>
+        </w:rPr>
+        <w:t>mới nhà cung cấp trực tiếp hoặc nhập nhà cung cấp từ file excel.</w:t>
+      </w:r>
+      <w:r>
+        <w:rPr>
+          <w:rFonts w:ascii="Times New Roman" w:hAnsi="Times New Roman" w:cs="Times New Roman"/>
+          <w:sz w:val="28"/>
+          <w:szCs w:val="28"/>
+        </w:rPr>
+        <w:t xml:space="preserve"> Hệ thống sẽ cập nhật danh sách dữ liệu NHÀ CUNG CẤP.</w:t>
+      </w:r>
+      <w:r>
+        <w:rPr>
+          <w:rFonts w:ascii="Times New Roman" w:hAnsi="Times New Roman" w:cs="Times New Roman"/>
+          <w:sz w:val="28"/>
+          <w:szCs w:val="28"/>
+        </w:rPr>
+        <w:t xml:space="preserve"> Nhân viên nhập thông tin nhà cung cấp vào hệ thống và lưu trong hệ thống là NHÀ CUNG CẤP.</w:t>
       </w:r>
     </w:p>
     <w:p>
@@ -1791,24 +1889,6 @@
           <w:szCs w:val="28"/>
         </w:rPr>
         <w:t>, tổng mua, ghi chú.</w:t>
-      </w:r>
-    </w:p>
-    <w:p>
-      <w:pPr>
-        <w:pStyle w:val="ListParagraph"/>
-        <w:rPr>
-          <w:rFonts w:ascii="Times New Roman" w:hAnsi="Times New Roman" w:cs="Times New Roman"/>
-          <w:sz w:val="28"/>
-          <w:szCs w:val="28"/>
-        </w:rPr>
-      </w:pPr>
-      <w:r>
-        <w:rPr>
-          <w:rFonts w:ascii="Times New Roman" w:hAnsi="Times New Roman" w:cs="Times New Roman"/>
-          <w:sz w:val="28"/>
-          <w:szCs w:val="28"/>
-        </w:rPr>
-        <w:t>- Nhân viên có thể tùy ý cập nhật thông tin của nhà cung cấp hay xóa thông tin nhà cung cấp.</w:t>
       </w:r>
     </w:p>
     <w:p>
@@ -2038,6 +2118,145 @@
         <w:ind w:left="1134" w:firstLine="576"/>
         <w:outlineLvl w:val="2"/>
         <w:rPr>
+          <w:rFonts w:ascii="Times New Roman" w:hAnsi="Times New Roman" w:cs="Times New Roman"/>
+          <w:sz w:val="28"/>
+          <w:szCs w:val="28"/>
+        </w:rPr>
+      </w:pPr>
+      <w:r>
+        <w:rPr>
+          <w:rFonts w:ascii="Times New Roman" w:hAnsi="Times New Roman" w:cs="Times New Roman"/>
+          <w:sz w:val="28"/>
+          <w:szCs w:val="28"/>
+        </w:rPr>
+        <w:lastRenderedPageBreak/>
+        <w:t xml:space="preserve">- </w:t>
+      </w:r>
+      <w:r>
+        <w:rPr>
+          <w:rFonts w:ascii="Times New Roman" w:hAnsi="Times New Roman" w:cs="Times New Roman"/>
+          <w:sz w:val="28"/>
+          <w:szCs w:val="28"/>
+        </w:rPr>
+        <w:t>Khách hàng sẽ được</w:t>
+      </w:r>
+      <w:r>
+        <w:rPr>
+          <w:rFonts w:ascii="Times New Roman" w:hAnsi="Times New Roman" w:cs="Times New Roman"/>
+          <w:sz w:val="28"/>
+          <w:szCs w:val="28"/>
+        </w:rPr>
+        <w:t xml:space="preserve"> nhân viên</w:t>
+      </w:r>
+      <w:r>
+        <w:rPr>
+          <w:rFonts w:ascii="Times New Roman" w:hAnsi="Times New Roman" w:cs="Times New Roman"/>
+          <w:sz w:val="28"/>
+          <w:szCs w:val="28"/>
+        </w:rPr>
+        <w:t xml:space="preserve"> lập tài khoản khách hàng khi khách hàng mua hàng có tổng trị giá hóa đơn đạt mức quy định của hệ thống và khi đã cung cấp đầy đủ thông tin cá nhân yêu cầu từ phía cửa hàng</w:t>
+      </w:r>
+      <w:r>
+        <w:rPr>
+          <w:rFonts w:ascii="Times New Roman" w:hAnsi="Times New Roman" w:cs="Times New Roman"/>
+          <w:sz w:val="28"/>
+          <w:szCs w:val="28"/>
+        </w:rPr>
+        <w:t xml:space="preserve">. </w:t>
+      </w:r>
+    </w:p>
+    <w:p>
+      <w:pPr>
+        <w:keepNext/>
+        <w:keepLines/>
+        <w:spacing w:before="40" w:after="0" w:line="276" w:lineRule="auto"/>
+        <w:ind w:left="1134" w:firstLine="576"/>
+        <w:outlineLvl w:val="2"/>
+        <w:rPr>
+          <w:rFonts w:ascii="Times New Roman" w:hAnsi="Times New Roman" w:cs="Times New Roman"/>
+          <w:sz w:val="28"/>
+          <w:szCs w:val="28"/>
+        </w:rPr>
+      </w:pPr>
+      <w:r>
+        <w:rPr>
+          <w:rFonts w:ascii="Times New Roman" w:hAnsi="Times New Roman" w:cs="Times New Roman"/>
+          <w:sz w:val="28"/>
+          <w:szCs w:val="28"/>
+        </w:rPr>
+        <w:t>-</w:t>
+      </w:r>
+      <w:r>
+        <w:rPr>
+          <w:rFonts w:ascii="Times New Roman" w:hAnsi="Times New Roman" w:cs="Times New Roman"/>
+          <w:sz w:val="28"/>
+          <w:szCs w:val="28"/>
+        </w:rPr>
+        <w:t xml:space="preserve"> Nhân viên sẽ cập nhật lại thông tin cá nhân hay xóa tài khoản của khách hàng khi khách hàng yêu cầu. </w:t>
+      </w:r>
+      <w:r>
+        <w:rPr>
+          <w:rFonts w:ascii="Times New Roman" w:hAnsi="Times New Roman" w:cs="Times New Roman"/>
+          <w:sz w:val="28"/>
+          <w:szCs w:val="28"/>
+        </w:rPr>
+        <w:t>Hệ thống sẽ cập nhật lại danh sách dữ liệ</w:t>
+      </w:r>
+      <w:r>
+        <w:rPr>
+          <w:rFonts w:ascii="Times New Roman" w:hAnsi="Times New Roman" w:cs="Times New Roman"/>
+          <w:sz w:val="28"/>
+          <w:szCs w:val="28"/>
+        </w:rPr>
+        <w:t xml:space="preserve">u KHÁCH HÀNG. </w:t>
+      </w:r>
+      <w:r>
+        <w:rPr>
+          <w:rFonts w:ascii="Times New Roman" w:hAnsi="Times New Roman" w:cs="Times New Roman"/>
+          <w:sz w:val="28"/>
+          <w:szCs w:val="28"/>
+        </w:rPr>
+        <w:t>Nhân viên tra cứu thông tin khách hàng khi có sự việc liên quan đến khách hàng xảy ra.</w:t>
+      </w:r>
+    </w:p>
+    <w:p>
+      <w:pPr>
+        <w:keepNext/>
+        <w:keepLines/>
+        <w:spacing w:before="40" w:after="0" w:line="276" w:lineRule="auto"/>
+        <w:ind w:left="1134" w:firstLine="576"/>
+        <w:outlineLvl w:val="2"/>
+        <w:rPr>
+          <w:rFonts w:ascii="Times New Roman" w:hAnsi="Times New Roman" w:cs="Times New Roman"/>
+          <w:sz w:val="28"/>
+          <w:szCs w:val="28"/>
+        </w:rPr>
+      </w:pPr>
+      <w:r>
+        <w:rPr>
+          <w:rFonts w:ascii="Times New Roman" w:hAnsi="Times New Roman" w:cs="Times New Roman"/>
+          <w:sz w:val="28"/>
+          <w:szCs w:val="28"/>
+        </w:rPr>
+        <w:t>- Khách hàng</w:t>
+      </w:r>
+      <w:r>
+        <w:rPr>
+          <w:rFonts w:ascii="Times New Roman" w:hAnsi="Times New Roman" w:cs="Times New Roman"/>
+          <w:sz w:val="28"/>
+          <w:szCs w:val="28"/>
+        </w:rPr>
+        <w:t xml:space="preserve"> có thể yêu cầu gia hạn tài khoản khách hàng. </w:t>
+      </w:r>
+    </w:p>
+    <w:p>
+      <w:pPr>
+        <w:keepNext/>
+        <w:keepLines/>
+        <w:spacing w:before="40" w:after="0" w:line="276" w:lineRule="auto"/>
+        <w:ind w:left="1134" w:firstLine="576"/>
+        <w:outlineLvl w:val="2"/>
+        <w:rPr>
           <w:rFonts w:ascii="Times New Roman" w:eastAsia="Times New Roman" w:hAnsi="Times New Roman" w:cs="Times New Roman"/>
           <w:sz w:val="26"/>
           <w:szCs w:val="26"/>
@@ -2045,6 +2264,258 @@
       </w:pPr>
       <w:r>
         <w:rPr>
+          <w:rFonts w:ascii="Times New Roman" w:eastAsia="Times New Roman" w:hAnsi="Times New Roman" w:cs="Times New Roman"/>
+          <w:sz w:val="28"/>
+          <w:szCs w:val="28"/>
+        </w:rPr>
+        <w:t>-</w:t>
+      </w:r>
+      <w:r>
+        <w:rPr>
+          <w:rFonts w:ascii="Times New Roman" w:eastAsia="Times New Roman" w:hAnsi="Times New Roman" w:cs="Times New Roman"/>
+          <w:sz w:val="28"/>
+          <w:szCs w:val="28"/>
+        </w:rPr>
+        <w:t>Nhóm khách hàng trên có thể mua hàng với hình thức thanh toán hết số tiền chi trả cho mặt hàng mua hoặc trả trước một số tiền và số tiền còn lại thanh toán sau . Những loại khách hàng này sẽ bị ghi vào công nợ và mỗi lần nhóm khách hàng này thanh toán  cửa hàng sẽ lập một PHIẾU THU</w:t>
+      </w:r>
+      <w:r>
+        <w:rPr>
+          <w:rFonts w:ascii="Times New Roman" w:hAnsi="Times New Roman" w:cs="Times New Roman"/>
+          <w:sz w:val="28"/>
+          <w:szCs w:val="28"/>
+        </w:rPr>
+        <w:t>. Sau mỗi lần mua hàng, hệ thống sẽ cập nhật tiền nợ</w:t>
+      </w:r>
+      <w:r>
+        <w:rPr>
+          <w:rFonts w:ascii="Times New Roman" w:hAnsi="Times New Roman" w:cs="Times New Roman"/>
+          <w:sz w:val="28"/>
+          <w:szCs w:val="28"/>
+        </w:rPr>
+        <w:t xml:space="preserve"> hiện tại</w:t>
+      </w:r>
+      <w:r>
+        <w:rPr>
+          <w:rFonts w:ascii="Times New Roman" w:hAnsi="Times New Roman" w:cs="Times New Roman"/>
+          <w:sz w:val="28"/>
+          <w:szCs w:val="28"/>
+        </w:rPr>
+        <w:t xml:space="preserve"> của </w:t>
+      </w:r>
+      <w:r>
+        <w:rPr>
+          <w:rFonts w:ascii="Times New Roman" w:hAnsi="Times New Roman" w:cs="Times New Roman"/>
+          <w:sz w:val="28"/>
+          <w:szCs w:val="28"/>
+        </w:rPr>
+        <w:t>nhóm</w:t>
+      </w:r>
+      <w:r>
+        <w:rPr>
+          <w:rFonts w:ascii="Times New Roman" w:hAnsi="Times New Roman" w:cs="Times New Roman"/>
+          <w:sz w:val="28"/>
+          <w:szCs w:val="28"/>
+        </w:rPr>
+        <w:t xml:space="preserve"> khách hàng này.</w:t>
+      </w:r>
+    </w:p>
+    <w:p>
+      <w:pPr>
+        <w:pStyle w:val="ListParagraph"/>
+        <w:rPr>
+          <w:rFonts w:ascii="Times New Roman" w:hAnsi="Times New Roman" w:cs="Times New Roman"/>
+          <w:sz w:val="28"/>
+          <w:szCs w:val="28"/>
+        </w:rPr>
+      </w:pPr>
+      <w:r>
+        <w:rPr>
+          <w:rFonts w:ascii="Times New Roman" w:hAnsi="Times New Roman" w:cs="Times New Roman"/>
+          <w:sz w:val="28"/>
+          <w:szCs w:val="28"/>
+        </w:rPr>
+        <w:t>-</w:t>
+      </w:r>
+      <w:r>
+        <w:rPr>
+          <w:rFonts w:ascii="Times New Roman" w:hAnsi="Times New Roman" w:cs="Times New Roman"/>
+          <w:sz w:val="28"/>
+          <w:szCs w:val="28"/>
+        </w:rPr>
+        <w:t xml:space="preserve"> </w:t>
+      </w:r>
+      <w:r>
+        <w:rPr>
+          <w:rFonts w:ascii="Times New Roman" w:hAnsi="Times New Roman" w:cs="Times New Roman"/>
+          <w:sz w:val="28"/>
+          <w:szCs w:val="28"/>
+        </w:rPr>
+        <w:t>Nhân viên nhập thông tin của khách hàng cung cấp vào hệ thống và lưu lại trong hệ thống là KHÁCH HÀNG.</w:t>
+      </w:r>
+    </w:p>
+    <w:p>
+      <w:pPr>
+        <w:pStyle w:val="ListParagraph"/>
+        <w:rPr>
+          <w:rFonts w:ascii="Times New Roman" w:hAnsi="Times New Roman" w:cs="Times New Roman"/>
+          <w:sz w:val="28"/>
+          <w:szCs w:val="28"/>
+        </w:rPr>
+      </w:pPr>
+      <w:r>
+        <w:rPr>
+          <w:rFonts w:ascii="Times New Roman" w:hAnsi="Times New Roman" w:cs="Times New Roman"/>
+          <w:sz w:val="28"/>
+          <w:szCs w:val="28"/>
+        </w:rPr>
+        <w:t>-KHÁCH HÀNG bao gồm các thông tin sau: mã khách hàng, nhóm khách hàng, tên khách hàng, điện thoạ</w:t>
+      </w:r>
+      <w:r>
+        <w:rPr>
+          <w:rFonts w:ascii="Times New Roman" w:hAnsi="Times New Roman" w:cs="Times New Roman"/>
+          <w:sz w:val="28"/>
+          <w:szCs w:val="28"/>
+        </w:rPr>
+        <w:t>i</w:t>
+      </w:r>
+      <w:r>
+        <w:rPr>
+          <w:rFonts w:ascii="Times New Roman" w:hAnsi="Times New Roman" w:cs="Times New Roman"/>
+          <w:sz w:val="28"/>
+          <w:szCs w:val="28"/>
+        </w:rPr>
+        <w:t>, ngày sinh, giới tính.</w:t>
+      </w:r>
+    </w:p>
+    <w:p>
+      <w:pPr>
+        <w:pStyle w:val="ListParagraph"/>
+        <w:rPr>
+          <w:rFonts w:ascii="Times New Roman" w:hAnsi="Times New Roman" w:cs="Times New Roman"/>
+          <w:sz w:val="28"/>
+          <w:szCs w:val="28"/>
+        </w:rPr>
+      </w:pPr>
+      <w:r>
+        <w:rPr>
+          <w:rFonts w:ascii="Times New Roman" w:hAnsi="Times New Roman" w:cs="Times New Roman"/>
+          <w:sz w:val="28"/>
+          <w:szCs w:val="28"/>
+        </w:rPr>
+        <w:t xml:space="preserve">-Nhân viên </w:t>
+      </w:r>
+      <w:r>
+        <w:rPr>
+          <w:rFonts w:ascii="Times New Roman" w:hAnsi="Times New Roman" w:cs="Times New Roman"/>
+          <w:sz w:val="28"/>
+          <w:szCs w:val="28"/>
+        </w:rPr>
+        <w:t xml:space="preserve">có </w:t>
+      </w:r>
+      <w:r>
+        <w:rPr>
+          <w:rFonts w:ascii="Times New Roman" w:hAnsi="Times New Roman" w:cs="Times New Roman"/>
+          <w:sz w:val="28"/>
+          <w:szCs w:val="28"/>
+        </w:rPr>
+        <w:t>thể tùy ý cập nhật thông tin khách hàng cũng như xóa thông tin khách hàng</w:t>
+      </w:r>
+    </w:p>
+    <w:p>
+      <w:pPr>
+        <w:pStyle w:val="ListParagraph"/>
+        <w:rPr>
+          <w:rFonts w:ascii="Times New Roman" w:hAnsi="Times New Roman" w:cs="Times New Roman"/>
+          <w:sz w:val="28"/>
+          <w:szCs w:val="28"/>
+        </w:rPr>
+      </w:pPr>
+    </w:p>
+    <w:p>
+      <w:pPr>
+        <w:pStyle w:val="ListParagraph"/>
+        <w:rPr>
+          <w:rFonts w:ascii="Times New Roman" w:hAnsi="Times New Roman" w:cs="Times New Roman"/>
+          <w:sz w:val="28"/>
+          <w:szCs w:val="28"/>
+        </w:rPr>
+      </w:pPr>
+    </w:p>
+    <w:p>
+      <w:pPr>
+        <w:pStyle w:val="ListParagraph"/>
+        <w:rPr>
+          <w:rFonts w:ascii="Times New Roman" w:hAnsi="Times New Roman" w:cs="Times New Roman"/>
+          <w:sz w:val="28"/>
+          <w:szCs w:val="28"/>
+        </w:rPr>
+      </w:pPr>
+    </w:p>
+    <w:p>
+      <w:pPr>
+        <w:pStyle w:val="ListParagraph"/>
+        <w:rPr>
+          <w:rFonts w:ascii="Times New Roman" w:hAnsi="Times New Roman" w:cs="Times New Roman"/>
+          <w:sz w:val="28"/>
+          <w:szCs w:val="28"/>
+        </w:rPr>
+      </w:pPr>
+    </w:p>
+    <w:p>
+      <w:pPr>
+        <w:pStyle w:val="ListParagraph"/>
+        <w:rPr>
+          <w:rFonts w:ascii="Times New Roman" w:hAnsi="Times New Roman" w:cs="Times New Roman"/>
+          <w:sz w:val="28"/>
+          <w:szCs w:val="28"/>
+        </w:rPr>
+      </w:pPr>
+    </w:p>
+    <w:p>
+      <w:pPr>
+        <w:pStyle w:val="ListParagraph"/>
+        <w:rPr>
+          <w:rFonts w:ascii="Times New Roman" w:hAnsi="Times New Roman" w:cs="Times New Roman"/>
+          <w:sz w:val="28"/>
+          <w:szCs w:val="28"/>
+        </w:rPr>
+      </w:pPr>
+      <w:r>
+        <w:rPr>
+          <w:rFonts w:ascii="Times New Roman" w:hAnsi="Times New Roman" w:cs="Times New Roman"/>
+          <w:sz w:val="28"/>
+          <w:szCs w:val="28"/>
+        </w:rPr>
+        <w:t>8) Quy trình xử</w:t>
+      </w:r>
+      <w:r>
+        <w:rPr>
+          <w:rFonts w:ascii="Times New Roman" w:hAnsi="Times New Roman" w:cs="Times New Roman"/>
+          <w:sz w:val="28"/>
+          <w:szCs w:val="28"/>
+        </w:rPr>
+        <w:t xml:space="preserve"> lí</w:t>
+      </w:r>
+      <w:r>
+        <w:rPr>
+          <w:rFonts w:ascii="Times New Roman" w:hAnsi="Times New Roman" w:cs="Times New Roman"/>
+          <w:sz w:val="28"/>
+          <w:szCs w:val="28"/>
+        </w:rPr>
+        <w:t xml:space="preserve"> “ Quản lí nhân viên”</w:t>
+      </w:r>
+    </w:p>
+    <w:p>
+      <w:pPr>
+        <w:pStyle w:val="ListParagraph"/>
+        <w:rPr>
+          <w:rFonts w:ascii="Times New Roman" w:hAnsi="Times New Roman" w:cs="Times New Roman"/>
+          <w:sz w:val="28"/>
+          <w:szCs w:val="28"/>
+        </w:rPr>
+      </w:pPr>
+      <w:r>
+        <w:rPr>
           <w:rFonts w:ascii="Times New Roman" w:hAnsi="Times New Roman" w:cs="Times New Roman"/>
           <w:sz w:val="28"/>
           <w:szCs w:val="28"/>
@@ -2057,81 +2528,15 @@
           <w:sz w:val="28"/>
           <w:szCs w:val="28"/>
         </w:rPr>
-        <w:t>Khách hàng sẽ được lập tài khoản khách hàng khi khách hàng mua hàng có tổng trị giá hóa đơn đạt mức quy định của hệ thống và khi đã cung cấp đầy đủ thông tin cá nhân yêu cầu từ phía cửa hàng</w:t>
-      </w:r>
-      <w:r>
-        <w:rPr>
-          <w:rFonts w:ascii="Times New Roman" w:hAnsi="Times New Roman" w:cs="Times New Roman"/>
-          <w:sz w:val="28"/>
-          <w:szCs w:val="28"/>
-        </w:rPr>
-        <w:t xml:space="preserve">. </w:t>
-      </w:r>
-      <w:r>
-        <w:rPr>
-          <w:rFonts w:ascii="Times New Roman" w:eastAsia="Times New Roman" w:hAnsi="Times New Roman" w:cs="Times New Roman"/>
-          <w:sz w:val="28"/>
-          <w:szCs w:val="28"/>
-        </w:rPr>
-        <w:t>Nhóm khách hàng trên có thể mua hàng với hình thức thanh toán hết số tiền chi trả cho mặt hàng mua hoặc trả trước một số tiền và số tiền còn lại thanh toán sau . Những loại khách hàng này sẽ bị ghi vào công nợ và mỗi lần nhóm khách hàng này thanh toán  cửa hàng sẽ lập một PHIẾU THU</w:t>
-      </w:r>
-      <w:r>
-        <w:rPr>
-          <w:rFonts w:ascii="Times New Roman" w:hAnsi="Times New Roman" w:cs="Times New Roman"/>
-          <w:sz w:val="28"/>
-          <w:szCs w:val="28"/>
-        </w:rPr>
-        <w:t>. Sau mỗi lần mua hàng, hệ thống sẽ cập nhật tiền nợ</w:t>
-      </w:r>
-      <w:r>
-        <w:rPr>
-          <w:rFonts w:ascii="Times New Roman" w:hAnsi="Times New Roman" w:cs="Times New Roman"/>
-          <w:sz w:val="28"/>
-          <w:szCs w:val="28"/>
-        </w:rPr>
-        <w:t xml:space="preserve"> hiện tại</w:t>
-      </w:r>
-      <w:r>
-        <w:rPr>
-          <w:rFonts w:ascii="Times New Roman" w:hAnsi="Times New Roman" w:cs="Times New Roman"/>
-          <w:sz w:val="28"/>
-          <w:szCs w:val="28"/>
-        </w:rPr>
-        <w:t xml:space="preserve"> của </w:t>
-      </w:r>
-      <w:r>
-        <w:rPr>
-          <w:rFonts w:ascii="Times New Roman" w:hAnsi="Times New Roman" w:cs="Times New Roman"/>
-          <w:sz w:val="28"/>
-          <w:szCs w:val="28"/>
-        </w:rPr>
-        <w:t>nhóm</w:t>
-      </w:r>
-      <w:r>
-        <w:rPr>
-          <w:rFonts w:ascii="Times New Roman" w:hAnsi="Times New Roman" w:cs="Times New Roman"/>
-          <w:sz w:val="28"/>
-          <w:szCs w:val="28"/>
-        </w:rPr>
-        <w:t xml:space="preserve"> khách hàng này.</w:t>
-      </w:r>
-    </w:p>
-    <w:p>
-      <w:pPr>
-        <w:pStyle w:val="ListParagraph"/>
-        <w:rPr>
-          <w:rFonts w:ascii="Times New Roman" w:hAnsi="Times New Roman" w:cs="Times New Roman"/>
-          <w:sz w:val="28"/>
-          <w:szCs w:val="28"/>
-        </w:rPr>
-      </w:pPr>
-      <w:r>
-        <w:rPr>
-          <w:rFonts w:ascii="Times New Roman" w:hAnsi="Times New Roman" w:cs="Times New Roman"/>
-          <w:sz w:val="28"/>
-          <w:szCs w:val="28"/>
-        </w:rPr>
-        <w:t>-</w:t>
+        <w:t>Cửa hàng quản lí thông tin cá nhân củ</w:t>
+      </w:r>
+      <w:r>
+        <w:rPr>
+          <w:rFonts w:ascii="Times New Roman" w:hAnsi="Times New Roman" w:cs="Times New Roman"/>
+          <w:sz w:val="28"/>
+          <w:szCs w:val="28"/>
+        </w:rPr>
+        <w:t>a nhân viên.</w:t>
       </w:r>
       <w:r>
         <w:rPr>
@@ -2147,210 +2552,105 @@
           <w:sz w:val="28"/>
           <w:szCs w:val="28"/>
         </w:rPr>
-        <w:t>Nhân viên nhập thông tin của khách hàng cung cấp vào hệ thống và lưu lại trong hệ thống là KHÁCH HÀNG.</w:t>
-      </w:r>
-    </w:p>
-    <w:p>
-      <w:pPr>
-        <w:pStyle w:val="ListParagraph"/>
-        <w:rPr>
-          <w:rFonts w:ascii="Times New Roman" w:hAnsi="Times New Roman" w:cs="Times New Roman"/>
-          <w:sz w:val="28"/>
-          <w:szCs w:val="28"/>
-        </w:rPr>
-      </w:pPr>
-      <w:r>
-        <w:rPr>
-          <w:rFonts w:ascii="Times New Roman" w:hAnsi="Times New Roman" w:cs="Times New Roman"/>
-          <w:sz w:val="28"/>
-          <w:szCs w:val="28"/>
-        </w:rPr>
-        <w:t>-KHÁCH HÀNG bao gồm các thông tin sau: mã khách hàng, nhóm khách hàng, tên khách hàng, điện thoạ</w:t>
-      </w:r>
-      <w:r>
-        <w:rPr>
-          <w:rFonts w:ascii="Times New Roman" w:hAnsi="Times New Roman" w:cs="Times New Roman"/>
-          <w:sz w:val="28"/>
-          <w:szCs w:val="28"/>
-        </w:rPr>
-        <w:t>i</w:t>
-      </w:r>
-      <w:r>
-        <w:rPr>
-          <w:rFonts w:ascii="Times New Roman" w:hAnsi="Times New Roman" w:cs="Times New Roman"/>
-          <w:sz w:val="28"/>
-          <w:szCs w:val="28"/>
-        </w:rPr>
-        <w:t>, ngày sinh, giới tính.</w:t>
-      </w:r>
-    </w:p>
-    <w:p>
-      <w:pPr>
-        <w:pStyle w:val="ListParagraph"/>
-        <w:rPr>
-          <w:rFonts w:ascii="Times New Roman" w:hAnsi="Times New Roman" w:cs="Times New Roman"/>
-          <w:sz w:val="28"/>
-          <w:szCs w:val="28"/>
-        </w:rPr>
-      </w:pPr>
-      <w:r>
-        <w:rPr>
-          <w:rFonts w:ascii="Times New Roman" w:hAnsi="Times New Roman" w:cs="Times New Roman"/>
-          <w:sz w:val="28"/>
-          <w:szCs w:val="28"/>
-        </w:rPr>
-        <w:t xml:space="preserve">-Nhân viên </w:t>
-      </w:r>
-      <w:r>
-        <w:rPr>
-          <w:rFonts w:ascii="Times New Roman" w:hAnsi="Times New Roman" w:cs="Times New Roman"/>
-          <w:sz w:val="28"/>
-          <w:szCs w:val="28"/>
-        </w:rPr>
-        <w:t xml:space="preserve">có </w:t>
-      </w:r>
-      <w:r>
-        <w:rPr>
-          <w:rFonts w:ascii="Times New Roman" w:hAnsi="Times New Roman" w:cs="Times New Roman"/>
-          <w:sz w:val="28"/>
-          <w:szCs w:val="28"/>
-        </w:rPr>
-        <w:t>thể tùy ý cập nhật thông tin khách hàng cũng như xóa thông tin khách hàng</w:t>
-      </w:r>
-    </w:p>
-    <w:p>
-      <w:pPr>
-        <w:pStyle w:val="ListParagraph"/>
-        <w:rPr>
-          <w:rFonts w:ascii="Times New Roman" w:hAnsi="Times New Roman" w:cs="Times New Roman"/>
-          <w:sz w:val="28"/>
-          <w:szCs w:val="28"/>
-        </w:rPr>
-      </w:pPr>
-    </w:p>
-    <w:p>
-      <w:pPr>
-        <w:pStyle w:val="ListParagraph"/>
-        <w:rPr>
-          <w:rFonts w:ascii="Times New Roman" w:hAnsi="Times New Roman" w:cs="Times New Roman"/>
-          <w:sz w:val="28"/>
-          <w:szCs w:val="28"/>
-        </w:rPr>
-      </w:pPr>
-    </w:p>
-    <w:p>
-      <w:pPr>
-        <w:pStyle w:val="ListParagraph"/>
-        <w:rPr>
-          <w:rFonts w:ascii="Times New Roman" w:hAnsi="Times New Roman" w:cs="Times New Roman"/>
-          <w:sz w:val="28"/>
-          <w:szCs w:val="28"/>
-        </w:rPr>
-      </w:pPr>
-    </w:p>
-    <w:p>
-      <w:pPr>
-        <w:pStyle w:val="ListParagraph"/>
-        <w:rPr>
-          <w:rFonts w:ascii="Times New Roman" w:hAnsi="Times New Roman" w:cs="Times New Roman"/>
-          <w:sz w:val="28"/>
-          <w:szCs w:val="28"/>
-        </w:rPr>
-      </w:pPr>
-    </w:p>
-    <w:p>
-      <w:pPr>
-        <w:pStyle w:val="ListParagraph"/>
-        <w:rPr>
-          <w:rFonts w:ascii="Times New Roman" w:hAnsi="Times New Roman" w:cs="Times New Roman"/>
-          <w:sz w:val="28"/>
-          <w:szCs w:val="28"/>
-        </w:rPr>
-      </w:pPr>
-    </w:p>
-    <w:p>
-      <w:pPr>
-        <w:pStyle w:val="ListParagraph"/>
-        <w:rPr>
-          <w:rFonts w:ascii="Times New Roman" w:hAnsi="Times New Roman" w:cs="Times New Roman"/>
-          <w:sz w:val="28"/>
-          <w:szCs w:val="28"/>
-        </w:rPr>
-      </w:pPr>
-      <w:r>
-        <w:rPr>
-          <w:rFonts w:ascii="Times New Roman" w:hAnsi="Times New Roman" w:cs="Times New Roman"/>
-          <w:sz w:val="28"/>
-          <w:szCs w:val="28"/>
-        </w:rPr>
-        <w:t>8) Quy trình xử</w:t>
-      </w:r>
-      <w:r>
-        <w:rPr>
-          <w:rFonts w:ascii="Times New Roman" w:hAnsi="Times New Roman" w:cs="Times New Roman"/>
-          <w:sz w:val="28"/>
-          <w:szCs w:val="28"/>
-        </w:rPr>
-        <w:t xml:space="preserve"> lí</w:t>
-      </w:r>
-      <w:r>
-        <w:rPr>
-          <w:rFonts w:ascii="Times New Roman" w:hAnsi="Times New Roman" w:cs="Times New Roman"/>
-          <w:sz w:val="28"/>
-          <w:szCs w:val="28"/>
-        </w:rPr>
-        <w:t xml:space="preserve"> “ Quản lí nhân viên”</w:t>
-      </w:r>
-    </w:p>
-    <w:p>
-      <w:pPr>
-        <w:pStyle w:val="ListParagraph"/>
-        <w:rPr>
-          <w:rFonts w:ascii="Times New Roman" w:hAnsi="Times New Roman" w:cs="Times New Roman"/>
-          <w:sz w:val="28"/>
-          <w:szCs w:val="28"/>
-        </w:rPr>
-      </w:pPr>
-      <w:r>
-        <w:rPr>
-          <w:rFonts w:ascii="Times New Roman" w:hAnsi="Times New Roman" w:cs="Times New Roman"/>
-          <w:sz w:val="28"/>
-          <w:szCs w:val="28"/>
-        </w:rPr>
-        <w:t xml:space="preserve">- </w:t>
-      </w:r>
-      <w:r>
-        <w:rPr>
-          <w:rFonts w:ascii="Times New Roman" w:hAnsi="Times New Roman" w:cs="Times New Roman"/>
-          <w:sz w:val="28"/>
-          <w:szCs w:val="28"/>
-        </w:rPr>
-        <w:t>Cửa hàng quản lí thông tin cá nhân củ</w:t>
-      </w:r>
-      <w:r>
-        <w:rPr>
-          <w:rFonts w:ascii="Times New Roman" w:hAnsi="Times New Roman" w:cs="Times New Roman"/>
-          <w:sz w:val="28"/>
-          <w:szCs w:val="28"/>
-        </w:rPr>
-        <w:t>a nhân viên. Nhập thông tin của nhân viên vào hệ thống và lưu trong hệ thống là NHÂN VIÊN.</w:t>
-      </w:r>
-    </w:p>
-    <w:p>
-      <w:pPr>
-        <w:pStyle w:val="ListParagraph"/>
-        <w:rPr>
-          <w:rFonts w:ascii="Times New Roman" w:hAnsi="Times New Roman" w:cs="Times New Roman"/>
-          <w:sz w:val="28"/>
-          <w:szCs w:val="28"/>
-        </w:rPr>
-      </w:pPr>
-      <w:r>
-        <w:rPr>
-          <w:rFonts w:ascii="Times New Roman" w:hAnsi="Times New Roman" w:cs="Times New Roman"/>
-          <w:sz w:val="28"/>
-          <w:szCs w:val="28"/>
-        </w:rPr>
+        <w:t xml:space="preserve">Nhân viên </w:t>
+      </w:r>
+      <w:r>
+        <w:rPr>
+          <w:rFonts w:ascii="Times New Roman" w:hAnsi="Times New Roman" w:cs="Times New Roman"/>
+          <w:sz w:val="28"/>
+          <w:szCs w:val="28"/>
+        </w:rPr>
+        <w:t xml:space="preserve">có thể cập nhật thông tin của nhân viên khi nhân viên làm mới thông tin cá nhân của mình ở ngoài. </w:t>
+      </w:r>
+      <w:r>
+        <w:rPr>
+          <w:rFonts w:ascii="Times New Roman" w:hAnsi="Times New Roman" w:cs="Times New Roman"/>
+          <w:sz w:val="28"/>
+          <w:szCs w:val="28"/>
+        </w:rPr>
+        <w:t xml:space="preserve">Nhân viên </w:t>
+      </w:r>
+      <w:r>
+        <w:rPr>
+          <w:rFonts w:ascii="Times New Roman" w:hAnsi="Times New Roman" w:cs="Times New Roman"/>
+          <w:sz w:val="28"/>
+          <w:szCs w:val="28"/>
+        </w:rPr>
+        <w:t>có thể xóa nhân viên khi nhân viên đó nghỉ làm hay tra cứu thông tin của nhân viên.</w:t>
+      </w:r>
+      <w:r>
+        <w:rPr>
+          <w:rFonts w:ascii="Times New Roman" w:hAnsi="Times New Roman" w:cs="Times New Roman"/>
+          <w:sz w:val="28"/>
+          <w:szCs w:val="28"/>
+        </w:rPr>
+        <w:t xml:space="preserve"> </w:t>
+      </w:r>
+      <w:r>
+        <w:rPr>
+          <w:rFonts w:ascii="Times New Roman" w:hAnsi="Times New Roman" w:cs="Times New Roman"/>
+          <w:sz w:val="28"/>
+          <w:szCs w:val="28"/>
+        </w:rPr>
+        <w:t>Bên cạnh đó, thêm mới nhân viên cũng là điều tối quan trọng</w:t>
+      </w:r>
+      <w:r>
+        <w:rPr>
+          <w:rFonts w:ascii="Times New Roman" w:hAnsi="Times New Roman" w:cs="Times New Roman"/>
+          <w:sz w:val="28"/>
+          <w:szCs w:val="28"/>
+        </w:rPr>
+        <w:t xml:space="preserve"> và việc thêm mới nhân viên phải tuân thủ quy định của cửa hàng. Ví dụ: Muốn thêm mới nhân viên phải nhập đầy đủ thông tin nhân viên đó</w:t>
+      </w:r>
+      <w:r>
+        <w:rPr>
+          <w:rFonts w:ascii="Times New Roman" w:hAnsi="Times New Roman" w:cs="Times New Roman"/>
+          <w:sz w:val="28"/>
+          <w:szCs w:val="28"/>
+        </w:rPr>
+        <w:t>.</w:t>
+      </w:r>
+      <w:r>
+        <w:rPr>
+          <w:rFonts w:ascii="Times New Roman" w:hAnsi="Times New Roman" w:cs="Times New Roman"/>
+          <w:sz w:val="28"/>
+          <w:szCs w:val="28"/>
+        </w:rPr>
+        <w:t xml:space="preserve"> Hệ thống sẽ cập nhật lại danh sách dữ liệu trong NHÂN VIÊN.</w:t>
+      </w:r>
+      <w:r>
+        <w:rPr>
+          <w:rFonts w:ascii="Times New Roman" w:hAnsi="Times New Roman" w:cs="Times New Roman"/>
+          <w:sz w:val="28"/>
+          <w:szCs w:val="28"/>
+        </w:rPr>
+        <w:t xml:space="preserve"> </w:t>
+      </w:r>
+      <w:r>
+        <w:rPr>
+          <w:rFonts w:ascii="Times New Roman" w:hAnsi="Times New Roman" w:cs="Times New Roman"/>
+          <w:sz w:val="28"/>
+          <w:szCs w:val="28"/>
+        </w:rPr>
+        <w:t>Nhập thông tin của nhân viên vào hệ thống và lưu trong hệ thống là NHÂN VIÊN.</w:t>
+      </w:r>
+    </w:p>
+    <w:p>
+      <w:pPr>
+        <w:pStyle w:val="ListParagraph"/>
+        <w:rPr>
+          <w:rFonts w:ascii="Times New Roman" w:hAnsi="Times New Roman" w:cs="Times New Roman"/>
+          <w:sz w:val="28"/>
+          <w:szCs w:val="28"/>
+        </w:rPr>
+      </w:pPr>
+      <w:r>
+        <w:rPr>
+          <w:rFonts w:ascii="Times New Roman" w:hAnsi="Times New Roman" w:cs="Times New Roman"/>
+          <w:sz w:val="28"/>
+          <w:szCs w:val="28"/>
+        </w:rPr>
+        <w:lastRenderedPageBreak/>
         <w:t>-Cửa hàng quả</w:t>
       </w:r>
       <w:r>
@@ -2537,18 +2837,8 @@
           <w:sz w:val="28"/>
           <w:szCs w:val="28"/>
         </w:rPr>
-        <w:t>- Cửa hàng quản lí CÔNG NỢ CỦA KHÁCH HÀNG</w:t>
-      </w:r>
-      <w:r>
-        <w:rPr>
-          <w:rFonts w:ascii="Times New Roman" w:hAnsi="Times New Roman" w:cs="Times New Roman"/>
-          <w:sz w:val="28"/>
-          <w:szCs w:val="28"/>
-        </w:rPr>
-        <w:t xml:space="preserve"> và CÔNG NỢ CỦA  NHÀ CUNG CẤP.</w:t>
-      </w:r>
-      <w:bookmarkStart w:id="0" w:name="_GoBack"/>
-      <w:bookmarkEnd w:id="0"/>
+        <w:t>- Cửa hàng quản lí CÔNG NỢ CỦA KHÁCH HÀNG và CÔNG NỢ CỦA  NHÀ CUNG CẤP.</w:t>
+      </w:r>
     </w:p>
     <w:p>
       <w:pPr>
@@ -2773,32 +3063,6 @@
         </w:rPr>
         <w:lastRenderedPageBreak/>
         <w:t>Nhân viên bán hàng thống kê báo cáo thường xuyên( định kỳ ) doanh số cửa hàng.  Cụ thể là :</w:t>
-      </w:r>
-    </w:p>
-    <w:p>
-      <w:pPr>
-        <w:pStyle w:val="ListParagraph"/>
-        <w:keepNext/>
-        <w:keepLines/>
-        <w:numPr>
-          <w:ilvl w:val="0"/>
-          <w:numId w:val="6"/>
-        </w:numPr>
-        <w:spacing w:before="40" w:after="0" w:line="276" w:lineRule="auto"/>
-        <w:outlineLvl w:val="2"/>
-        <w:rPr>
-          <w:rFonts w:ascii="Times New Roman" w:eastAsia="Times New Roman" w:hAnsi="Times New Roman" w:cs="Times New Roman"/>
-          <w:sz w:val="28"/>
-          <w:szCs w:val="28"/>
-        </w:rPr>
-      </w:pPr>
-      <w:r>
-        <w:rPr>
-          <w:rFonts w:ascii="Times New Roman" w:eastAsia="Times New Roman" w:hAnsi="Times New Roman" w:cs="Times New Roman"/>
-          <w:sz w:val="28"/>
-          <w:szCs w:val="28"/>
-        </w:rPr>
-        <w:t>Báo cáo cuối ngày về bán hàng gồm các thông tin sau: mã chứng từ, nhóm khách hàng, tên nhân viên bán hàng, thời gian,  hình thức thanh toán, số lượng sản phẩm , tổng tiền hàng, giảm giá HĐ, doanh thu, thực thu, thu khác , ghi nợ.</w:t>
       </w:r>
     </w:p>
     <w:p>
@@ -4275,7 +4539,7 @@
 </file>
 
 <file path=customXml/itemProps1.xml><?xml version="1.0" encoding="utf-8"?>
-<ds:datastoreItem xmlns:ds="http://schemas.openxmlformats.org/officeDocument/2006/customXml" ds:itemID="{D6358625-74DF-4F0B-A1D5-FF5B6F55506A}">
+<ds:datastoreItem xmlns:ds="http://schemas.openxmlformats.org/officeDocument/2006/customXml" ds:itemID="{0823AC05-28BC-4CEE-8A4A-1C304A448C4C}">
   <ds:schemaRefs>
     <ds:schemaRef ds:uri="http://schemas.openxmlformats.org/officeDocument/2006/bibliography"/>
   </ds:schemaRefs>

</xml_diff>

<commit_message>
Mo ta xu ly phan quyen
</commit_message>
<xml_diff>
--- a/Reports/PTTK HTTT/Mô-tả-chi-tiết-các-chức-năng.docx
+++ b/Reports/PTTK HTTT/Mô-tả-chi-tiết-các-chức-năng.docx
@@ -1,6 +1,6 @@
 
 <file path=word/document.xml><?xml version="1.0" encoding="utf-8"?>
-<w:document xmlns:wpc="http://schemas.microsoft.com/office/word/2010/wordprocessingCanvas" xmlns:mc="http://schemas.openxmlformats.org/markup-compatibility/2006" xmlns:o="urn:schemas-microsoft-com:office:office" xmlns:r="http://schemas.openxmlformats.org/officeDocument/2006/relationships" xmlns:m="http://schemas.openxmlformats.org/officeDocument/2006/math" xmlns:v="urn:schemas-microsoft-com:vml" xmlns:wp14="http://schemas.microsoft.com/office/word/2010/wordprocessingDrawing" xmlns:wp="http://schemas.openxmlformats.org/drawingml/2006/wordprocessingDrawing" xmlns:w10="urn:schemas-microsoft-com:office:word" xmlns:w="http://schemas.openxmlformats.org/wordprocessingml/2006/main" xmlns:w14="http://schemas.microsoft.com/office/word/2010/wordml" xmlns:w15="http://schemas.microsoft.com/office/word/2012/wordml" xmlns:wpg="http://schemas.microsoft.com/office/word/2010/wordprocessingGroup" xmlns:wpi="http://schemas.microsoft.com/office/word/2010/wordprocessingInk" xmlns:wne="http://schemas.microsoft.com/office/word/2006/wordml" xmlns:wps="http://schemas.microsoft.com/office/word/2010/wordprocessingShape" mc:Ignorable="w14 w15 wp14">
+<w:document xmlns:wpc="http://schemas.microsoft.com/office/word/2010/wordprocessingCanvas" xmlns:cx="http://schemas.microsoft.com/office/drawing/2014/chartex" xmlns:cx1="http://schemas.microsoft.com/office/drawing/2015/9/8/chartex" xmlns:cx2="http://schemas.microsoft.com/office/drawing/2015/10/21/chartex" xmlns:cx3="http://schemas.microsoft.com/office/drawing/2016/5/9/chartex" xmlns:cx4="http://schemas.microsoft.com/office/drawing/2016/5/10/chartex" xmlns:cx5="http://schemas.microsoft.com/office/drawing/2016/5/11/chartex" xmlns:cx6="http://schemas.microsoft.com/office/drawing/2016/5/12/chartex" xmlns:cx7="http://schemas.microsoft.com/office/drawing/2016/5/13/chartex" xmlns:cx8="http://schemas.microsoft.com/office/drawing/2016/5/14/chartex" xmlns:mc="http://schemas.openxmlformats.org/markup-compatibility/2006" xmlns:o="urn:schemas-microsoft-com:office:office" xmlns:r="http://schemas.openxmlformats.org/officeDocument/2006/relationships" xmlns:m="http://schemas.openxmlformats.org/officeDocument/2006/math" xmlns:v="urn:schemas-microsoft-com:vml" xmlns:wp14="http://schemas.microsoft.com/office/word/2010/wordprocessingDrawing" xmlns:wp="http://schemas.openxmlformats.org/drawingml/2006/wordprocessingDrawing" xmlns:w10="urn:schemas-microsoft-com:office:word" xmlns:w="http://schemas.openxmlformats.org/wordprocessingml/2006/main" xmlns:w14="http://schemas.microsoft.com/office/word/2010/wordml" xmlns:w15="http://schemas.microsoft.com/office/word/2012/wordml" xmlns:w16se="http://schemas.microsoft.com/office/word/2015/wordml/symex" xmlns:wpg="http://schemas.microsoft.com/office/word/2010/wordprocessingGroup" xmlns:wpi="http://schemas.microsoft.com/office/word/2010/wordprocessingInk" xmlns:wne="http://schemas.microsoft.com/office/word/2006/wordml" xmlns:wps="http://schemas.microsoft.com/office/word/2010/wordprocessingShape" mc:Ignorable="w14 w15 w16se wp14">
   <w:body>
     <w:p>
       <w:pPr>
@@ -21,7 +21,7 @@
     </w:p>
     <w:p>
       <w:pPr>
-        <w:pStyle w:val="ListParagraph"/>
+        <w:pStyle w:val="oancuaDanhsach"/>
         <w:numPr>
           <w:ilvl w:val="0"/>
           <w:numId w:val="3"/>
@@ -43,7 +43,7 @@
     </w:p>
     <w:p>
       <w:pPr>
-        <w:pStyle w:val="ListParagraph"/>
+        <w:pStyle w:val="oancuaDanhsach"/>
         <w:numPr>
           <w:ilvl w:val="0"/>
           <w:numId w:val="2"/>
@@ -121,7 +121,7 @@
     </w:p>
     <w:p>
       <w:pPr>
-        <w:pStyle w:val="ListParagraph"/>
+        <w:pStyle w:val="oancuaDanhsach"/>
         <w:numPr>
           <w:ilvl w:val="0"/>
           <w:numId w:val="2"/>
@@ -143,7 +143,7 @@
     </w:p>
     <w:p>
       <w:pPr>
-        <w:pStyle w:val="ListParagraph"/>
+        <w:pStyle w:val="oancuaDanhsach"/>
         <w:numPr>
           <w:ilvl w:val="0"/>
           <w:numId w:val="2"/>
@@ -181,7 +181,7 @@
     </w:p>
     <w:p>
       <w:pPr>
-        <w:pStyle w:val="ListParagraph"/>
+        <w:pStyle w:val="oancuaDanhsach"/>
         <w:numPr>
           <w:ilvl w:val="0"/>
           <w:numId w:val="2"/>
@@ -203,7 +203,7 @@
     </w:p>
     <w:p>
       <w:pPr>
-        <w:pStyle w:val="ListParagraph"/>
+        <w:pStyle w:val="oancuaDanhsach"/>
         <w:numPr>
           <w:ilvl w:val="0"/>
           <w:numId w:val="2"/>
@@ -230,8 +230,6 @@
         </w:rPr>
         <w:t>H</w:t>
       </w:r>
-      <w:bookmarkStart w:id="0" w:name="_GoBack"/>
-      <w:bookmarkEnd w:id="0"/>
       <w:r>
         <w:rPr>
           <w:rFonts w:ascii="Times New Roman" w:hAnsi="Times New Roman" w:cs="Times New Roman"/>
@@ -243,7 +241,7 @@
     </w:p>
     <w:p>
       <w:pPr>
-        <w:pStyle w:val="ListParagraph"/>
+        <w:pStyle w:val="oancuaDanhsach"/>
         <w:numPr>
           <w:ilvl w:val="0"/>
           <w:numId w:val="2"/>
@@ -273,7 +271,7 @@
     </w:p>
     <w:p>
       <w:pPr>
-        <w:pStyle w:val="ListParagraph"/>
+        <w:pStyle w:val="oancuaDanhsach"/>
         <w:numPr>
           <w:ilvl w:val="0"/>
           <w:numId w:val="2"/>
@@ -359,7 +357,7 @@
     </w:p>
     <w:p>
       <w:pPr>
-        <w:pStyle w:val="ListParagraph"/>
+        <w:pStyle w:val="oancuaDanhsach"/>
         <w:numPr>
           <w:ilvl w:val="0"/>
           <w:numId w:val="2"/>
@@ -381,7 +379,7 @@
     </w:p>
     <w:p>
       <w:pPr>
-        <w:pStyle w:val="ListParagraph"/>
+        <w:pStyle w:val="oancuaDanhsach"/>
         <w:numPr>
           <w:ilvl w:val="0"/>
           <w:numId w:val="3"/>
@@ -403,7 +401,7 @@
     </w:p>
     <w:p>
       <w:pPr>
-        <w:pStyle w:val="ListParagraph"/>
+        <w:pStyle w:val="oancuaDanhsach"/>
         <w:numPr>
           <w:ilvl w:val="0"/>
           <w:numId w:val="2"/>
@@ -450,7 +448,7 @@
     </w:p>
     <w:p>
       <w:pPr>
-        <w:pStyle w:val="ListParagraph"/>
+        <w:pStyle w:val="oancuaDanhsach"/>
         <w:numPr>
           <w:ilvl w:val="0"/>
           <w:numId w:val="2"/>
@@ -472,7 +470,7 @@
     </w:p>
     <w:p>
       <w:pPr>
-        <w:pStyle w:val="ListParagraph"/>
+        <w:pStyle w:val="oancuaDanhsach"/>
         <w:numPr>
           <w:ilvl w:val="0"/>
           <w:numId w:val="2"/>
@@ -526,7 +524,7 @@
     </w:p>
     <w:p>
       <w:pPr>
-        <w:pStyle w:val="ListParagraph"/>
+        <w:pStyle w:val="oancuaDanhsach"/>
         <w:numPr>
           <w:ilvl w:val="0"/>
           <w:numId w:val="2"/>
@@ -572,7 +570,7 @@
     </w:p>
     <w:p>
       <w:pPr>
-        <w:pStyle w:val="ListParagraph"/>
+        <w:pStyle w:val="oancuaDanhsach"/>
         <w:numPr>
           <w:ilvl w:val="0"/>
           <w:numId w:val="2"/>
@@ -706,17 +704,17 @@
     </w:p>
     <w:p>
       <w:pPr>
-        <w:pStyle w:val="ListParagraph"/>
-        <w:rPr>
-          <w:rFonts w:ascii="Times New Roman" w:hAnsi="Times New Roman" w:cs="Times New Roman"/>
-          <w:sz w:val="28"/>
-          <w:szCs w:val="28"/>
-        </w:rPr>
-      </w:pPr>
-    </w:p>
-    <w:p>
-      <w:pPr>
-        <w:pStyle w:val="ListParagraph"/>
+        <w:pStyle w:val="oancuaDanhsach"/>
+        <w:rPr>
+          <w:rFonts w:ascii="Times New Roman" w:hAnsi="Times New Roman" w:cs="Times New Roman"/>
+          <w:sz w:val="28"/>
+          <w:szCs w:val="28"/>
+        </w:rPr>
+      </w:pPr>
+    </w:p>
+    <w:p>
+      <w:pPr>
+        <w:pStyle w:val="oancuaDanhsach"/>
         <w:rPr>
           <w:rFonts w:ascii="Times New Roman" w:hAnsi="Times New Roman" w:cs="Times New Roman"/>
           <w:sz w:val="28"/>
@@ -734,7 +732,7 @@
     </w:p>
     <w:p>
       <w:pPr>
-        <w:pStyle w:val="ListParagraph"/>
+        <w:pStyle w:val="oancuaDanhsach"/>
         <w:rPr>
           <w:rFonts w:ascii="Times New Roman" w:hAnsi="Times New Roman" w:cs="Times New Roman"/>
           <w:sz w:val="28"/>
@@ -792,7 +790,7 @@
     </w:p>
     <w:p>
       <w:pPr>
-        <w:pStyle w:val="ListParagraph"/>
+        <w:pStyle w:val="oancuaDanhsach"/>
         <w:rPr>
           <w:rFonts w:ascii="Times New Roman" w:hAnsi="Times New Roman" w:cs="Times New Roman"/>
           <w:sz w:val="28"/>
@@ -834,7 +832,7 @@
     </w:p>
     <w:p>
       <w:pPr>
-        <w:pStyle w:val="ListParagraph"/>
+        <w:pStyle w:val="oancuaDanhsach"/>
         <w:rPr>
           <w:rFonts w:ascii="Times New Roman" w:hAnsi="Times New Roman" w:cs="Times New Roman"/>
           <w:sz w:val="28"/>
@@ -909,7 +907,7 @@
     </w:p>
     <w:p>
       <w:pPr>
-        <w:pStyle w:val="ListParagraph"/>
+        <w:pStyle w:val="oancuaDanhsach"/>
         <w:rPr>
           <w:rFonts w:ascii="Times New Roman" w:hAnsi="Times New Roman" w:cs="Times New Roman"/>
           <w:sz w:val="28"/>
@@ -927,7 +925,7 @@
     </w:p>
     <w:p>
       <w:pPr>
-        <w:pStyle w:val="ListParagraph"/>
+        <w:pStyle w:val="oancuaDanhsach"/>
         <w:rPr>
           <w:rFonts w:ascii="Times New Roman" w:hAnsi="Times New Roman" w:cs="Times New Roman"/>
           <w:sz w:val="28"/>
@@ -945,27 +943,27 @@
     </w:p>
     <w:p>
       <w:pPr>
-        <w:pStyle w:val="ListParagraph"/>
-        <w:rPr>
-          <w:rFonts w:ascii="Times New Roman" w:hAnsi="Times New Roman" w:cs="Times New Roman"/>
-          <w:sz w:val="28"/>
-          <w:szCs w:val="28"/>
-        </w:rPr>
-      </w:pPr>
-    </w:p>
-    <w:p>
-      <w:pPr>
-        <w:pStyle w:val="ListParagraph"/>
-        <w:rPr>
-          <w:rFonts w:ascii="Times New Roman" w:hAnsi="Times New Roman" w:cs="Times New Roman"/>
-          <w:sz w:val="28"/>
-          <w:szCs w:val="28"/>
-        </w:rPr>
-      </w:pPr>
-    </w:p>
-    <w:p>
-      <w:pPr>
-        <w:pStyle w:val="ListParagraph"/>
+        <w:pStyle w:val="oancuaDanhsach"/>
+        <w:rPr>
+          <w:rFonts w:ascii="Times New Roman" w:hAnsi="Times New Roman" w:cs="Times New Roman"/>
+          <w:sz w:val="28"/>
+          <w:szCs w:val="28"/>
+        </w:rPr>
+      </w:pPr>
+    </w:p>
+    <w:p>
+      <w:pPr>
+        <w:pStyle w:val="oancuaDanhsach"/>
+        <w:rPr>
+          <w:rFonts w:ascii="Times New Roman" w:hAnsi="Times New Roman" w:cs="Times New Roman"/>
+          <w:sz w:val="28"/>
+          <w:szCs w:val="28"/>
+        </w:rPr>
+      </w:pPr>
+    </w:p>
+    <w:p>
+      <w:pPr>
+        <w:pStyle w:val="oancuaDanhsach"/>
         <w:rPr>
           <w:rFonts w:ascii="Times New Roman" w:hAnsi="Times New Roman" w:cs="Times New Roman"/>
           <w:sz w:val="28"/>
@@ -983,7 +981,7 @@
     </w:p>
     <w:p>
       <w:pPr>
-        <w:pStyle w:val="ListParagraph"/>
+        <w:pStyle w:val="oancuaDanhsach"/>
         <w:rPr>
           <w:rFonts w:ascii="Times New Roman" w:hAnsi="Times New Roman" w:cs="Times New Roman"/>
           <w:sz w:val="28"/>
@@ -1033,7 +1031,7 @@
     </w:p>
     <w:p>
       <w:pPr>
-        <w:pStyle w:val="ListParagraph"/>
+        <w:pStyle w:val="oancuaDanhsach"/>
         <w:rPr>
           <w:rFonts w:ascii="Times New Roman" w:hAnsi="Times New Roman" w:cs="Times New Roman"/>
           <w:sz w:val="28"/>
@@ -1171,7 +1169,7 @@
     </w:p>
     <w:p>
       <w:pPr>
-        <w:pStyle w:val="ListParagraph"/>
+        <w:pStyle w:val="oancuaDanhsach"/>
         <w:rPr>
           <w:rFonts w:ascii="Times New Roman" w:hAnsi="Times New Roman" w:cs="Times New Roman"/>
           <w:sz w:val="28"/>
@@ -1229,7 +1227,7 @@
     </w:p>
     <w:p>
       <w:pPr>
-        <w:pStyle w:val="ListParagraph"/>
+        <w:pStyle w:val="oancuaDanhsach"/>
         <w:rPr>
           <w:rFonts w:ascii="Times New Roman" w:hAnsi="Times New Roman" w:cs="Times New Roman"/>
           <w:sz w:val="28"/>
@@ -1263,7 +1261,7 @@
     </w:p>
     <w:p>
       <w:pPr>
-        <w:pStyle w:val="ListParagraph"/>
+        <w:pStyle w:val="oancuaDanhsach"/>
         <w:rPr>
           <w:rFonts w:ascii="Times New Roman" w:hAnsi="Times New Roman" w:cs="Times New Roman"/>
           <w:sz w:val="28"/>
@@ -1297,7 +1295,7 @@
     </w:p>
     <w:p>
       <w:pPr>
-        <w:pStyle w:val="ListParagraph"/>
+        <w:pStyle w:val="oancuaDanhsach"/>
         <w:rPr>
           <w:rFonts w:ascii="Times New Roman" w:hAnsi="Times New Roman" w:cs="Times New Roman"/>
           <w:sz w:val="28"/>
@@ -1339,7 +1337,7 @@
     </w:p>
     <w:p>
       <w:pPr>
-        <w:pStyle w:val="ListParagraph"/>
+        <w:pStyle w:val="oancuaDanhsach"/>
         <w:rPr>
           <w:rFonts w:ascii="Times New Roman" w:hAnsi="Times New Roman" w:cs="Times New Roman"/>
           <w:sz w:val="28"/>
@@ -1365,17 +1363,17 @@
     </w:p>
     <w:p>
       <w:pPr>
-        <w:pStyle w:val="ListParagraph"/>
-        <w:rPr>
-          <w:rFonts w:ascii="Times New Roman" w:hAnsi="Times New Roman" w:cs="Times New Roman"/>
-          <w:sz w:val="28"/>
-          <w:szCs w:val="28"/>
-        </w:rPr>
-      </w:pPr>
-    </w:p>
-    <w:p>
-      <w:pPr>
-        <w:pStyle w:val="ListParagraph"/>
+        <w:pStyle w:val="oancuaDanhsach"/>
+        <w:rPr>
+          <w:rFonts w:ascii="Times New Roman" w:hAnsi="Times New Roman" w:cs="Times New Roman"/>
+          <w:sz w:val="28"/>
+          <w:szCs w:val="28"/>
+        </w:rPr>
+      </w:pPr>
+    </w:p>
+    <w:p>
+      <w:pPr>
+        <w:pStyle w:val="oancuaDanhsach"/>
         <w:rPr>
           <w:rFonts w:ascii="Times New Roman" w:hAnsi="Times New Roman" w:cs="Times New Roman"/>
           <w:sz w:val="28"/>
@@ -1393,7 +1391,7 @@
     </w:p>
     <w:p>
       <w:pPr>
-        <w:pStyle w:val="ListParagraph"/>
+        <w:pStyle w:val="oancuaDanhsach"/>
         <w:rPr>
           <w:rFonts w:ascii="Times New Roman" w:hAnsi="Times New Roman" w:cs="Times New Roman"/>
           <w:sz w:val="28"/>
@@ -1540,7 +1538,7 @@
     </w:p>
     <w:p>
       <w:pPr>
-        <w:pStyle w:val="ListParagraph"/>
+        <w:pStyle w:val="oancuaDanhsach"/>
         <w:rPr>
           <w:rFonts w:ascii="Times New Roman" w:hAnsi="Times New Roman" w:cs="Times New Roman"/>
           <w:sz w:val="28"/>
@@ -1631,7 +1629,7 @@
     </w:p>
     <w:p>
       <w:pPr>
-        <w:pStyle w:val="ListParagraph"/>
+        <w:pStyle w:val="oancuaDanhsach"/>
         <w:rPr>
           <w:rFonts w:ascii="Times New Roman" w:hAnsi="Times New Roman" w:cs="Times New Roman"/>
           <w:sz w:val="28"/>
@@ -1673,7 +1671,7 @@
     </w:p>
     <w:p>
       <w:pPr>
-        <w:pStyle w:val="ListParagraph"/>
+        <w:pStyle w:val="oancuaDanhsach"/>
         <w:rPr>
           <w:rFonts w:ascii="Times New Roman" w:hAnsi="Times New Roman" w:cs="Times New Roman"/>
           <w:sz w:val="28"/>
@@ -1699,17 +1697,17 @@
     </w:p>
     <w:p>
       <w:pPr>
-        <w:pStyle w:val="ListParagraph"/>
-        <w:rPr>
-          <w:rFonts w:ascii="Times New Roman" w:hAnsi="Times New Roman" w:cs="Times New Roman"/>
-          <w:sz w:val="28"/>
-          <w:szCs w:val="28"/>
-        </w:rPr>
-      </w:pPr>
-    </w:p>
-    <w:p>
-      <w:pPr>
-        <w:pStyle w:val="ListParagraph"/>
+        <w:pStyle w:val="oancuaDanhsach"/>
+        <w:rPr>
+          <w:rFonts w:ascii="Times New Roman" w:hAnsi="Times New Roman" w:cs="Times New Roman"/>
+          <w:sz w:val="28"/>
+          <w:szCs w:val="28"/>
+        </w:rPr>
+      </w:pPr>
+    </w:p>
+    <w:p>
+      <w:pPr>
+        <w:pStyle w:val="oancuaDanhsach"/>
         <w:rPr>
           <w:rFonts w:ascii="Times New Roman" w:hAnsi="Times New Roman" w:cs="Times New Roman"/>
           <w:sz w:val="28"/>
@@ -1727,7 +1725,7 @@
     </w:p>
     <w:p>
       <w:pPr>
-        <w:pStyle w:val="ListParagraph"/>
+        <w:pStyle w:val="oancuaDanhsach"/>
         <w:rPr>
           <w:rFonts w:ascii="Times New Roman" w:hAnsi="Times New Roman" w:cs="Times New Roman"/>
           <w:sz w:val="28"/>
@@ -1769,7 +1767,7 @@
     </w:p>
     <w:p>
       <w:pPr>
-        <w:pStyle w:val="ListParagraph"/>
+        <w:pStyle w:val="oancuaDanhsach"/>
         <w:rPr>
           <w:rFonts w:ascii="Times New Roman" w:hAnsi="Times New Roman" w:cs="Times New Roman"/>
           <w:sz w:val="28"/>
@@ -1827,7 +1825,7 @@
     </w:p>
     <w:p>
       <w:pPr>
-        <w:pStyle w:val="ListParagraph"/>
+        <w:pStyle w:val="oancuaDanhsach"/>
         <w:rPr>
           <w:rFonts w:ascii="Times New Roman" w:hAnsi="Times New Roman" w:cs="Times New Roman"/>
           <w:sz w:val="28"/>
@@ -1932,7 +1930,7 @@
     </w:p>
     <w:p>
       <w:pPr>
-        <w:pStyle w:val="ListParagraph"/>
+        <w:pStyle w:val="oancuaDanhsach"/>
         <w:keepNext/>
         <w:keepLines/>
         <w:numPr>
@@ -1958,7 +1956,7 @@
     </w:p>
     <w:p>
       <w:pPr>
-        <w:pStyle w:val="ListParagraph"/>
+        <w:pStyle w:val="oancuaDanhsach"/>
         <w:keepNext/>
         <w:keepLines/>
         <w:numPr>
@@ -1984,7 +1982,7 @@
     </w:p>
     <w:p>
       <w:pPr>
-        <w:pStyle w:val="ListParagraph"/>
+        <w:pStyle w:val="oancuaDanhsach"/>
         <w:keepNext/>
         <w:keepLines/>
         <w:numPr>
@@ -2010,67 +2008,67 @@
     </w:p>
     <w:p>
       <w:pPr>
-        <w:pStyle w:val="ListParagraph"/>
-        <w:rPr>
-          <w:rFonts w:ascii="Times New Roman" w:hAnsi="Times New Roman" w:cs="Times New Roman"/>
-          <w:sz w:val="28"/>
-          <w:szCs w:val="28"/>
-        </w:rPr>
-      </w:pPr>
-    </w:p>
-    <w:p>
-      <w:pPr>
-        <w:pStyle w:val="ListParagraph"/>
-        <w:rPr>
-          <w:rFonts w:ascii="Times New Roman" w:hAnsi="Times New Roman" w:cs="Times New Roman"/>
-          <w:sz w:val="28"/>
-          <w:szCs w:val="28"/>
-        </w:rPr>
-      </w:pPr>
-    </w:p>
-    <w:p>
-      <w:pPr>
-        <w:pStyle w:val="ListParagraph"/>
-        <w:rPr>
-          <w:rFonts w:ascii="Times New Roman" w:hAnsi="Times New Roman" w:cs="Times New Roman"/>
-          <w:sz w:val="28"/>
-          <w:szCs w:val="28"/>
-        </w:rPr>
-      </w:pPr>
-    </w:p>
-    <w:p>
-      <w:pPr>
-        <w:pStyle w:val="ListParagraph"/>
-        <w:rPr>
-          <w:rFonts w:ascii="Times New Roman" w:hAnsi="Times New Roman" w:cs="Times New Roman"/>
-          <w:sz w:val="28"/>
-          <w:szCs w:val="28"/>
-        </w:rPr>
-      </w:pPr>
-    </w:p>
-    <w:p>
-      <w:pPr>
-        <w:pStyle w:val="ListParagraph"/>
-        <w:rPr>
-          <w:rFonts w:ascii="Times New Roman" w:hAnsi="Times New Roman" w:cs="Times New Roman"/>
-          <w:sz w:val="28"/>
-          <w:szCs w:val="28"/>
-        </w:rPr>
-      </w:pPr>
-    </w:p>
-    <w:p>
-      <w:pPr>
-        <w:pStyle w:val="ListParagraph"/>
-        <w:rPr>
-          <w:rFonts w:ascii="Times New Roman" w:hAnsi="Times New Roman" w:cs="Times New Roman"/>
-          <w:sz w:val="28"/>
-          <w:szCs w:val="28"/>
-        </w:rPr>
-      </w:pPr>
-    </w:p>
-    <w:p>
-      <w:pPr>
-        <w:pStyle w:val="ListParagraph"/>
+        <w:pStyle w:val="oancuaDanhsach"/>
+        <w:rPr>
+          <w:rFonts w:ascii="Times New Roman" w:hAnsi="Times New Roman" w:cs="Times New Roman"/>
+          <w:sz w:val="28"/>
+          <w:szCs w:val="28"/>
+        </w:rPr>
+      </w:pPr>
+    </w:p>
+    <w:p>
+      <w:pPr>
+        <w:pStyle w:val="oancuaDanhsach"/>
+        <w:rPr>
+          <w:rFonts w:ascii="Times New Roman" w:hAnsi="Times New Roman" w:cs="Times New Roman"/>
+          <w:sz w:val="28"/>
+          <w:szCs w:val="28"/>
+        </w:rPr>
+      </w:pPr>
+    </w:p>
+    <w:p>
+      <w:pPr>
+        <w:pStyle w:val="oancuaDanhsach"/>
+        <w:rPr>
+          <w:rFonts w:ascii="Times New Roman" w:hAnsi="Times New Roman" w:cs="Times New Roman"/>
+          <w:sz w:val="28"/>
+          <w:szCs w:val="28"/>
+        </w:rPr>
+      </w:pPr>
+    </w:p>
+    <w:p>
+      <w:pPr>
+        <w:pStyle w:val="oancuaDanhsach"/>
+        <w:rPr>
+          <w:rFonts w:ascii="Times New Roman" w:hAnsi="Times New Roman" w:cs="Times New Roman"/>
+          <w:sz w:val="28"/>
+          <w:szCs w:val="28"/>
+        </w:rPr>
+      </w:pPr>
+    </w:p>
+    <w:p>
+      <w:pPr>
+        <w:pStyle w:val="oancuaDanhsach"/>
+        <w:rPr>
+          <w:rFonts w:ascii="Times New Roman" w:hAnsi="Times New Roman" w:cs="Times New Roman"/>
+          <w:sz w:val="28"/>
+          <w:szCs w:val="28"/>
+        </w:rPr>
+      </w:pPr>
+    </w:p>
+    <w:p>
+      <w:pPr>
+        <w:pStyle w:val="oancuaDanhsach"/>
+        <w:rPr>
+          <w:rFonts w:ascii="Times New Roman" w:hAnsi="Times New Roman" w:cs="Times New Roman"/>
+          <w:sz w:val="28"/>
+          <w:szCs w:val="28"/>
+        </w:rPr>
+      </w:pPr>
+    </w:p>
+    <w:p>
+      <w:pPr>
+        <w:pStyle w:val="oancuaDanhsach"/>
         <w:rPr>
           <w:rFonts w:ascii="Times New Roman" w:hAnsi="Times New Roman" w:cs="Times New Roman"/>
           <w:sz w:val="28"/>
@@ -2321,7 +2319,7 @@
     </w:p>
     <w:p>
       <w:pPr>
-        <w:pStyle w:val="ListParagraph"/>
+        <w:pStyle w:val="oancuaDanhsach"/>
         <w:rPr>
           <w:rFonts w:ascii="Times New Roman" w:hAnsi="Times New Roman" w:cs="Times New Roman"/>
           <w:sz w:val="28"/>
@@ -2355,7 +2353,7 @@
     </w:p>
     <w:p>
       <w:pPr>
-        <w:pStyle w:val="ListParagraph"/>
+        <w:pStyle w:val="oancuaDanhsach"/>
         <w:rPr>
           <w:rFonts w:ascii="Times New Roman" w:hAnsi="Times New Roman" w:cs="Times New Roman"/>
           <w:sz w:val="28"/>
@@ -2389,7 +2387,7 @@
     </w:p>
     <w:p>
       <w:pPr>
-        <w:pStyle w:val="ListParagraph"/>
+        <w:pStyle w:val="oancuaDanhsach"/>
         <w:rPr>
           <w:rFonts w:ascii="Times New Roman" w:hAnsi="Times New Roman" w:cs="Times New Roman"/>
           <w:sz w:val="28"/>
@@ -2423,57 +2421,57 @@
     </w:p>
     <w:p>
       <w:pPr>
-        <w:pStyle w:val="ListParagraph"/>
-        <w:rPr>
-          <w:rFonts w:ascii="Times New Roman" w:hAnsi="Times New Roman" w:cs="Times New Roman"/>
-          <w:sz w:val="28"/>
-          <w:szCs w:val="28"/>
-        </w:rPr>
-      </w:pPr>
-    </w:p>
-    <w:p>
-      <w:pPr>
-        <w:pStyle w:val="ListParagraph"/>
-        <w:rPr>
-          <w:rFonts w:ascii="Times New Roman" w:hAnsi="Times New Roman" w:cs="Times New Roman"/>
-          <w:sz w:val="28"/>
-          <w:szCs w:val="28"/>
-        </w:rPr>
-      </w:pPr>
-    </w:p>
-    <w:p>
-      <w:pPr>
-        <w:pStyle w:val="ListParagraph"/>
-        <w:rPr>
-          <w:rFonts w:ascii="Times New Roman" w:hAnsi="Times New Roman" w:cs="Times New Roman"/>
-          <w:sz w:val="28"/>
-          <w:szCs w:val="28"/>
-        </w:rPr>
-      </w:pPr>
-    </w:p>
-    <w:p>
-      <w:pPr>
-        <w:pStyle w:val="ListParagraph"/>
-        <w:rPr>
-          <w:rFonts w:ascii="Times New Roman" w:hAnsi="Times New Roman" w:cs="Times New Roman"/>
-          <w:sz w:val="28"/>
-          <w:szCs w:val="28"/>
-        </w:rPr>
-      </w:pPr>
-    </w:p>
-    <w:p>
-      <w:pPr>
-        <w:pStyle w:val="ListParagraph"/>
-        <w:rPr>
-          <w:rFonts w:ascii="Times New Roman" w:hAnsi="Times New Roman" w:cs="Times New Roman"/>
-          <w:sz w:val="28"/>
-          <w:szCs w:val="28"/>
-        </w:rPr>
-      </w:pPr>
-    </w:p>
-    <w:p>
-      <w:pPr>
-        <w:pStyle w:val="ListParagraph"/>
+        <w:pStyle w:val="oancuaDanhsach"/>
+        <w:rPr>
+          <w:rFonts w:ascii="Times New Roman" w:hAnsi="Times New Roman" w:cs="Times New Roman"/>
+          <w:sz w:val="28"/>
+          <w:szCs w:val="28"/>
+        </w:rPr>
+      </w:pPr>
+    </w:p>
+    <w:p>
+      <w:pPr>
+        <w:pStyle w:val="oancuaDanhsach"/>
+        <w:rPr>
+          <w:rFonts w:ascii="Times New Roman" w:hAnsi="Times New Roman" w:cs="Times New Roman"/>
+          <w:sz w:val="28"/>
+          <w:szCs w:val="28"/>
+        </w:rPr>
+      </w:pPr>
+    </w:p>
+    <w:p>
+      <w:pPr>
+        <w:pStyle w:val="oancuaDanhsach"/>
+        <w:rPr>
+          <w:rFonts w:ascii="Times New Roman" w:hAnsi="Times New Roman" w:cs="Times New Roman"/>
+          <w:sz w:val="28"/>
+          <w:szCs w:val="28"/>
+        </w:rPr>
+      </w:pPr>
+    </w:p>
+    <w:p>
+      <w:pPr>
+        <w:pStyle w:val="oancuaDanhsach"/>
+        <w:rPr>
+          <w:rFonts w:ascii="Times New Roman" w:hAnsi="Times New Roman" w:cs="Times New Roman"/>
+          <w:sz w:val="28"/>
+          <w:szCs w:val="28"/>
+        </w:rPr>
+      </w:pPr>
+    </w:p>
+    <w:p>
+      <w:pPr>
+        <w:pStyle w:val="oancuaDanhsach"/>
+        <w:rPr>
+          <w:rFonts w:ascii="Times New Roman" w:hAnsi="Times New Roman" w:cs="Times New Roman"/>
+          <w:sz w:val="28"/>
+          <w:szCs w:val="28"/>
+        </w:rPr>
+      </w:pPr>
+    </w:p>
+    <w:p>
+      <w:pPr>
+        <w:pStyle w:val="oancuaDanhsach"/>
         <w:rPr>
           <w:rFonts w:ascii="Times New Roman" w:hAnsi="Times New Roman" w:cs="Times New Roman"/>
           <w:sz w:val="28"/>
@@ -2507,7 +2505,7 @@
     </w:p>
     <w:p>
       <w:pPr>
-        <w:pStyle w:val="ListParagraph"/>
+        <w:pStyle w:val="oancuaDanhsach"/>
         <w:rPr>
           <w:rFonts w:ascii="Times New Roman" w:hAnsi="Times New Roman" w:cs="Times New Roman"/>
           <w:sz w:val="28"/>
@@ -2637,7 +2635,7 @@
     </w:p>
     <w:p>
       <w:pPr>
-        <w:pStyle w:val="ListParagraph"/>
+        <w:pStyle w:val="oancuaDanhsach"/>
         <w:rPr>
           <w:rFonts w:ascii="Times New Roman" w:hAnsi="Times New Roman" w:cs="Times New Roman"/>
           <w:sz w:val="28"/>
@@ -2688,7 +2686,7 @@
     </w:p>
     <w:p>
       <w:pPr>
-        <w:pStyle w:val="ListParagraph"/>
+        <w:pStyle w:val="oancuaDanhsach"/>
         <w:rPr>
           <w:rFonts w:ascii="Times New Roman" w:hAnsi="Times New Roman" w:cs="Times New Roman"/>
           <w:sz w:val="28"/>
@@ -2722,7 +2720,7 @@
     </w:p>
     <w:p>
       <w:pPr>
-        <w:pStyle w:val="ListParagraph"/>
+        <w:pStyle w:val="oancuaDanhsach"/>
         <w:rPr>
           <w:rFonts w:ascii="Times New Roman" w:hAnsi="Times New Roman" w:cs="Times New Roman"/>
           <w:sz w:val="28"/>
@@ -2772,17 +2770,17 @@
     </w:p>
     <w:p>
       <w:pPr>
-        <w:pStyle w:val="ListParagraph"/>
-        <w:rPr>
-          <w:rFonts w:ascii="Times New Roman" w:hAnsi="Times New Roman" w:cs="Times New Roman"/>
-          <w:sz w:val="28"/>
-          <w:szCs w:val="28"/>
-        </w:rPr>
-      </w:pPr>
-    </w:p>
-    <w:p>
-      <w:pPr>
-        <w:pStyle w:val="ListParagraph"/>
+        <w:pStyle w:val="oancuaDanhsach"/>
+        <w:rPr>
+          <w:rFonts w:ascii="Times New Roman" w:hAnsi="Times New Roman" w:cs="Times New Roman"/>
+          <w:sz w:val="28"/>
+          <w:szCs w:val="28"/>
+        </w:rPr>
+      </w:pPr>
+    </w:p>
+    <w:p>
+      <w:pPr>
+        <w:pStyle w:val="oancuaDanhsach"/>
         <w:rPr>
           <w:rFonts w:ascii="Times New Roman" w:hAnsi="Times New Roman" w:cs="Times New Roman"/>
           <w:sz w:val="28"/>
@@ -2824,7 +2822,7 @@
     </w:p>
     <w:p>
       <w:pPr>
-        <w:pStyle w:val="ListParagraph"/>
+        <w:pStyle w:val="oancuaDanhsach"/>
         <w:rPr>
           <w:rFonts w:ascii="Times New Roman" w:hAnsi="Times New Roman" w:cs="Times New Roman"/>
           <w:sz w:val="28"/>
@@ -2986,47 +2984,47 @@
     </w:p>
     <w:p>
       <w:pPr>
-        <w:pStyle w:val="ListParagraph"/>
-        <w:rPr>
-          <w:rFonts w:ascii="Times New Roman" w:hAnsi="Times New Roman" w:cs="Times New Roman"/>
-          <w:sz w:val="28"/>
-          <w:szCs w:val="28"/>
-        </w:rPr>
-      </w:pPr>
-    </w:p>
-    <w:p>
-      <w:pPr>
-        <w:pStyle w:val="ListParagraph"/>
-        <w:rPr>
-          <w:rFonts w:ascii="Times New Roman" w:hAnsi="Times New Roman" w:cs="Times New Roman"/>
-          <w:sz w:val="28"/>
-          <w:szCs w:val="28"/>
-        </w:rPr>
-      </w:pPr>
-    </w:p>
-    <w:p>
-      <w:pPr>
-        <w:pStyle w:val="ListParagraph"/>
-        <w:rPr>
-          <w:rFonts w:ascii="Times New Roman" w:hAnsi="Times New Roman" w:cs="Times New Roman"/>
-          <w:sz w:val="28"/>
-          <w:szCs w:val="28"/>
-        </w:rPr>
-      </w:pPr>
-    </w:p>
-    <w:p>
-      <w:pPr>
-        <w:pStyle w:val="ListParagraph"/>
-        <w:rPr>
-          <w:rFonts w:ascii="Times New Roman" w:hAnsi="Times New Roman" w:cs="Times New Roman"/>
-          <w:sz w:val="28"/>
-          <w:szCs w:val="28"/>
-        </w:rPr>
-      </w:pPr>
-    </w:p>
-    <w:p>
-      <w:pPr>
-        <w:pStyle w:val="ListParagraph"/>
+        <w:pStyle w:val="oancuaDanhsach"/>
+        <w:rPr>
+          <w:rFonts w:ascii="Times New Roman" w:hAnsi="Times New Roman" w:cs="Times New Roman"/>
+          <w:sz w:val="28"/>
+          <w:szCs w:val="28"/>
+        </w:rPr>
+      </w:pPr>
+    </w:p>
+    <w:p>
+      <w:pPr>
+        <w:pStyle w:val="oancuaDanhsach"/>
+        <w:rPr>
+          <w:rFonts w:ascii="Times New Roman" w:hAnsi="Times New Roman" w:cs="Times New Roman"/>
+          <w:sz w:val="28"/>
+          <w:szCs w:val="28"/>
+        </w:rPr>
+      </w:pPr>
+    </w:p>
+    <w:p>
+      <w:pPr>
+        <w:pStyle w:val="oancuaDanhsach"/>
+        <w:rPr>
+          <w:rFonts w:ascii="Times New Roman" w:hAnsi="Times New Roman" w:cs="Times New Roman"/>
+          <w:sz w:val="28"/>
+          <w:szCs w:val="28"/>
+        </w:rPr>
+      </w:pPr>
+    </w:p>
+    <w:p>
+      <w:pPr>
+        <w:pStyle w:val="oancuaDanhsach"/>
+        <w:rPr>
+          <w:rFonts w:ascii="Times New Roman" w:hAnsi="Times New Roman" w:cs="Times New Roman"/>
+          <w:sz w:val="28"/>
+          <w:szCs w:val="28"/>
+        </w:rPr>
+      </w:pPr>
+    </w:p>
+    <w:p>
+      <w:pPr>
+        <w:pStyle w:val="oancuaDanhsach"/>
         <w:rPr>
           <w:rFonts w:ascii="Times New Roman" w:hAnsi="Times New Roman" w:cs="Times New Roman"/>
           <w:sz w:val="28"/>
@@ -3067,7 +3065,7 @@
     </w:p>
     <w:p>
       <w:pPr>
-        <w:pStyle w:val="ListParagraph"/>
+        <w:pStyle w:val="oancuaDanhsach"/>
         <w:keepNext/>
         <w:keepLines/>
         <w:numPr>
@@ -3093,7 +3091,7 @@
     </w:p>
     <w:p>
       <w:pPr>
-        <w:pStyle w:val="ListParagraph"/>
+        <w:pStyle w:val="oancuaDanhsach"/>
         <w:keepNext/>
         <w:keepLines/>
         <w:numPr>
@@ -3119,7 +3117,7 @@
     </w:p>
     <w:p>
       <w:pPr>
-        <w:pStyle w:val="ListParagraph"/>
+        <w:pStyle w:val="oancuaDanhsach"/>
         <w:keepNext/>
         <w:keepLines/>
         <w:numPr>
@@ -3145,37 +3143,17 @@
     </w:p>
     <w:p>
       <w:pPr>
-        <w:pStyle w:val="ListParagraph"/>
-        <w:rPr>
-          <w:rFonts w:ascii="Times New Roman" w:hAnsi="Times New Roman" w:cs="Times New Roman"/>
-          <w:sz w:val="28"/>
-          <w:szCs w:val="28"/>
-        </w:rPr>
-      </w:pPr>
-    </w:p>
-    <w:p>
-      <w:pPr>
-        <w:pStyle w:val="ListParagraph"/>
-        <w:rPr>
-          <w:rFonts w:ascii="Times New Roman" w:hAnsi="Times New Roman" w:cs="Times New Roman"/>
-          <w:sz w:val="28"/>
-          <w:szCs w:val="28"/>
-        </w:rPr>
-      </w:pPr>
-    </w:p>
-    <w:p>
-      <w:pPr>
-        <w:pStyle w:val="ListParagraph"/>
-        <w:rPr>
-          <w:rFonts w:ascii="Times New Roman" w:hAnsi="Times New Roman" w:cs="Times New Roman"/>
-          <w:sz w:val="28"/>
-          <w:szCs w:val="28"/>
-        </w:rPr>
-      </w:pPr>
-    </w:p>
-    <w:p>
-      <w:pPr>
-        <w:pStyle w:val="ListParagraph"/>
+        <w:pStyle w:val="oancuaDanhsach"/>
+        <w:rPr>
+          <w:rFonts w:ascii="Times New Roman" w:hAnsi="Times New Roman" w:cs="Times New Roman"/>
+          <w:sz w:val="28"/>
+          <w:szCs w:val="28"/>
+        </w:rPr>
+      </w:pPr>
+    </w:p>
+    <w:p>
+      <w:pPr>
+        <w:pStyle w:val="oancuaDanhsach"/>
         <w:rPr>
           <w:rFonts w:ascii="Times New Roman" w:hAnsi="Times New Roman" w:cs="Times New Roman"/>
           <w:sz w:val="28"/>
@@ -3192,17 +3170,1325 @@
           <w:szCs w:val="28"/>
         </w:rPr>
       </w:pPr>
-    </w:p>
-    <w:p>
-      <w:pPr>
-        <w:pStyle w:val="ListParagraph"/>
-        <w:ind w:left="1080"/>
-        <w:rPr>
-          <w:rFonts w:ascii="Times New Roman" w:hAnsi="Times New Roman" w:cs="Times New Roman"/>
-          <w:sz w:val="28"/>
-          <w:szCs w:val="28"/>
-        </w:rPr>
-      </w:pPr>
+      <w:r>
+        <w:rPr>
+          <w:rFonts w:ascii="Times New Roman" w:hAnsi="Times New Roman" w:cs="Times New Roman"/>
+          <w:sz w:val="28"/>
+          <w:szCs w:val="28"/>
+        </w:rPr>
+        <w:t>11) X</w:t>
+      </w:r>
+      <w:r>
+        <w:rPr>
+          <w:rFonts w:ascii="Times New Roman" w:hAnsi="Times New Roman" w:cs="Times New Roman"/>
+          <w:sz w:val="28"/>
+          <w:szCs w:val="28"/>
+        </w:rPr>
+        <w:t>ử</w:t>
+      </w:r>
+      <w:r>
+        <w:rPr>
+          <w:rFonts w:ascii="Times New Roman" w:hAnsi="Times New Roman" w:cs="Times New Roman"/>
+          <w:sz w:val="28"/>
+          <w:szCs w:val="28"/>
+        </w:rPr>
+        <w:t xml:space="preserve"> l</w:t>
+      </w:r>
+      <w:r>
+        <w:rPr>
+          <w:rFonts w:ascii="Times New Roman" w:hAnsi="Times New Roman" w:cs="Times New Roman"/>
+          <w:sz w:val="28"/>
+          <w:szCs w:val="28"/>
+        </w:rPr>
+        <w:t>ý</w:t>
+      </w:r>
+      <w:r>
+        <w:rPr>
+          <w:rFonts w:ascii="Times New Roman" w:hAnsi="Times New Roman" w:cs="Times New Roman"/>
+          <w:sz w:val="28"/>
+          <w:szCs w:val="28"/>
+        </w:rPr>
+        <w:t xml:space="preserve"> ph</w:t>
+      </w:r>
+      <w:r>
+        <w:rPr>
+          <w:rFonts w:ascii="Times New Roman" w:hAnsi="Times New Roman" w:cs="Times New Roman"/>
+          <w:sz w:val="28"/>
+          <w:szCs w:val="28"/>
+        </w:rPr>
+        <w:t>â</w:t>
+      </w:r>
+      <w:r>
+        <w:rPr>
+          <w:rFonts w:ascii="Times New Roman" w:hAnsi="Times New Roman" w:cs="Times New Roman"/>
+          <w:sz w:val="28"/>
+          <w:szCs w:val="28"/>
+        </w:rPr>
+        <w:t>n quy</w:t>
+      </w:r>
+      <w:r>
+        <w:rPr>
+          <w:rFonts w:ascii="Times New Roman" w:hAnsi="Times New Roman" w:cs="Times New Roman"/>
+          <w:sz w:val="28"/>
+          <w:szCs w:val="28"/>
+        </w:rPr>
+        <w:t>ề</w:t>
+      </w:r>
+      <w:r>
+        <w:rPr>
+          <w:rFonts w:ascii="Times New Roman" w:hAnsi="Times New Roman" w:cs="Times New Roman"/>
+          <w:sz w:val="28"/>
+          <w:szCs w:val="28"/>
+        </w:rPr>
+        <w:t>n ngư</w:t>
+      </w:r>
+      <w:r>
+        <w:rPr>
+          <w:rFonts w:ascii="Times New Roman" w:hAnsi="Times New Roman" w:cs="Times New Roman"/>
+          <w:sz w:val="28"/>
+          <w:szCs w:val="28"/>
+        </w:rPr>
+        <w:t>ờ</w:t>
+      </w:r>
+      <w:r>
+        <w:rPr>
+          <w:rFonts w:ascii="Times New Roman" w:hAnsi="Times New Roman" w:cs="Times New Roman"/>
+          <w:sz w:val="28"/>
+          <w:szCs w:val="28"/>
+        </w:rPr>
+        <w:t>i d</w:t>
+      </w:r>
+      <w:r>
+        <w:rPr>
+          <w:rFonts w:ascii="Times New Roman" w:hAnsi="Times New Roman" w:cs="Times New Roman"/>
+          <w:sz w:val="28"/>
+          <w:szCs w:val="28"/>
+        </w:rPr>
+        <w:t>ùng</w:t>
+      </w:r>
+    </w:p>
+    <w:p>
+      <w:pPr>
+        <w:ind w:left="720"/>
+        <w:rPr>
+          <w:rFonts w:ascii="Times New Roman" w:hAnsi="Times New Roman" w:cs="Times New Roman"/>
+          <w:sz w:val="28"/>
+          <w:szCs w:val="28"/>
+        </w:rPr>
+      </w:pPr>
+      <w:r>
+        <w:rPr>
+          <w:rFonts w:ascii="Times New Roman" w:hAnsi="Times New Roman" w:cs="Times New Roman"/>
+          <w:sz w:val="28"/>
+          <w:szCs w:val="28"/>
+        </w:rPr>
+        <w:tab/>
+        <w:t>- Ngư</w:t>
+      </w:r>
+      <w:r>
+        <w:rPr>
+          <w:rFonts w:ascii="Times New Roman" w:hAnsi="Times New Roman" w:cs="Times New Roman"/>
+          <w:sz w:val="28"/>
+          <w:szCs w:val="28"/>
+        </w:rPr>
+        <w:t>ời</w:t>
+      </w:r>
+      <w:r>
+        <w:rPr>
+          <w:rFonts w:ascii="Times New Roman" w:hAnsi="Times New Roman" w:cs="Times New Roman"/>
+          <w:sz w:val="28"/>
+          <w:szCs w:val="28"/>
+        </w:rPr>
+        <w:t xml:space="preserve"> qu</w:t>
+      </w:r>
+      <w:r>
+        <w:rPr>
+          <w:rFonts w:ascii="Times New Roman" w:hAnsi="Times New Roman" w:cs="Times New Roman"/>
+          <w:sz w:val="28"/>
+          <w:szCs w:val="28"/>
+        </w:rPr>
+        <w:t>ản</w:t>
+      </w:r>
+      <w:r>
+        <w:rPr>
+          <w:rFonts w:ascii="Times New Roman" w:hAnsi="Times New Roman" w:cs="Times New Roman"/>
+          <w:sz w:val="28"/>
+          <w:szCs w:val="28"/>
+        </w:rPr>
+        <w:t xml:space="preserve"> l</w:t>
+      </w:r>
+      <w:r>
+        <w:rPr>
+          <w:rFonts w:ascii="Times New Roman" w:hAnsi="Times New Roman" w:cs="Times New Roman"/>
+          <w:sz w:val="28"/>
+          <w:szCs w:val="28"/>
+        </w:rPr>
+        <w:t>ý</w:t>
+      </w:r>
+      <w:r>
+        <w:rPr>
+          <w:rFonts w:ascii="Times New Roman" w:hAnsi="Times New Roman" w:cs="Times New Roman"/>
+          <w:sz w:val="28"/>
+          <w:szCs w:val="28"/>
+        </w:rPr>
+        <w:t xml:space="preserve"> c</w:t>
+      </w:r>
+      <w:r>
+        <w:rPr>
+          <w:rFonts w:ascii="Times New Roman" w:hAnsi="Times New Roman" w:cs="Times New Roman"/>
+          <w:sz w:val="28"/>
+          <w:szCs w:val="28"/>
+        </w:rPr>
+        <w:t>ửa</w:t>
+      </w:r>
+      <w:r>
+        <w:rPr>
+          <w:rFonts w:ascii="Times New Roman" w:hAnsi="Times New Roman" w:cs="Times New Roman"/>
+          <w:sz w:val="28"/>
+          <w:szCs w:val="28"/>
+        </w:rPr>
+        <w:t xml:space="preserve"> h</w:t>
+      </w:r>
+      <w:r>
+        <w:rPr>
+          <w:rFonts w:ascii="Times New Roman" w:hAnsi="Times New Roman" w:cs="Times New Roman"/>
+          <w:sz w:val="28"/>
+          <w:szCs w:val="28"/>
+        </w:rPr>
+        <w:t>àng</w:t>
+      </w:r>
+      <w:r>
+        <w:rPr>
+          <w:rFonts w:ascii="Times New Roman" w:hAnsi="Times New Roman" w:cs="Times New Roman"/>
+          <w:sz w:val="28"/>
+          <w:szCs w:val="28"/>
+        </w:rPr>
+        <w:t xml:space="preserve"> s</w:t>
+      </w:r>
+      <w:r>
+        <w:rPr>
+          <w:rFonts w:ascii="Times New Roman" w:hAnsi="Times New Roman" w:cs="Times New Roman"/>
+          <w:sz w:val="28"/>
+          <w:szCs w:val="28"/>
+        </w:rPr>
+        <w:t>ẽ</w:t>
+      </w:r>
+      <w:r>
+        <w:rPr>
+          <w:rFonts w:ascii="Times New Roman" w:hAnsi="Times New Roman" w:cs="Times New Roman"/>
+          <w:sz w:val="28"/>
+          <w:szCs w:val="28"/>
+        </w:rPr>
+        <w:t xml:space="preserve"> qu</w:t>
+      </w:r>
+      <w:r>
+        <w:rPr>
+          <w:rFonts w:ascii="Times New Roman" w:hAnsi="Times New Roman" w:cs="Times New Roman"/>
+          <w:sz w:val="28"/>
+          <w:szCs w:val="28"/>
+        </w:rPr>
+        <w:t>ản</w:t>
+      </w:r>
+      <w:r>
+        <w:rPr>
+          <w:rFonts w:ascii="Times New Roman" w:hAnsi="Times New Roman" w:cs="Times New Roman"/>
+          <w:sz w:val="28"/>
+          <w:szCs w:val="28"/>
+        </w:rPr>
+        <w:t xml:space="preserve"> l</w:t>
+      </w:r>
+      <w:r>
+        <w:rPr>
+          <w:rFonts w:ascii="Times New Roman" w:hAnsi="Times New Roman" w:cs="Times New Roman"/>
+          <w:sz w:val="28"/>
+          <w:szCs w:val="28"/>
+        </w:rPr>
+        <w:t>ý</w:t>
+      </w:r>
+      <w:r>
+        <w:rPr>
+          <w:rFonts w:ascii="Times New Roman" w:hAnsi="Times New Roman" w:cs="Times New Roman"/>
+          <w:sz w:val="28"/>
+          <w:szCs w:val="28"/>
+        </w:rPr>
+        <w:t xml:space="preserve"> t</w:t>
+      </w:r>
+      <w:r>
+        <w:rPr>
+          <w:rFonts w:ascii="Times New Roman" w:hAnsi="Times New Roman" w:cs="Times New Roman"/>
+          <w:sz w:val="28"/>
+          <w:szCs w:val="28"/>
+        </w:rPr>
+        <w:t>ất</w:t>
+      </w:r>
+      <w:r>
+        <w:rPr>
+          <w:rFonts w:ascii="Times New Roman" w:hAnsi="Times New Roman" w:cs="Times New Roman"/>
+          <w:sz w:val="28"/>
+          <w:szCs w:val="28"/>
+        </w:rPr>
+        <w:t xml:space="preserve"> c</w:t>
+      </w:r>
+      <w:r>
+        <w:rPr>
+          <w:rFonts w:ascii="Times New Roman" w:hAnsi="Times New Roman" w:cs="Times New Roman"/>
+          <w:sz w:val="28"/>
+          <w:szCs w:val="28"/>
+        </w:rPr>
+        <w:t>ả</w:t>
+      </w:r>
+      <w:r>
+        <w:rPr>
+          <w:rFonts w:ascii="Times New Roman" w:hAnsi="Times New Roman" w:cs="Times New Roman"/>
+          <w:sz w:val="28"/>
+          <w:szCs w:val="28"/>
+        </w:rPr>
+        <w:t xml:space="preserve"> c</w:t>
+      </w:r>
+      <w:r>
+        <w:rPr>
+          <w:rFonts w:ascii="Times New Roman" w:hAnsi="Times New Roman" w:cs="Times New Roman"/>
+          <w:sz w:val="28"/>
+          <w:szCs w:val="28"/>
+        </w:rPr>
+        <w:t>ác</w:t>
+      </w:r>
+      <w:r>
+        <w:rPr>
+          <w:rFonts w:ascii="Times New Roman" w:hAnsi="Times New Roman" w:cs="Times New Roman"/>
+          <w:sz w:val="28"/>
+          <w:szCs w:val="28"/>
+        </w:rPr>
+        <w:t xml:space="preserve"> nh</w:t>
+      </w:r>
+      <w:r>
+        <w:rPr>
+          <w:rFonts w:ascii="Times New Roman" w:hAnsi="Times New Roman" w:cs="Times New Roman"/>
+          <w:sz w:val="28"/>
+          <w:szCs w:val="28"/>
+        </w:rPr>
+        <w:t>â</w:t>
+      </w:r>
+      <w:r>
+        <w:rPr>
+          <w:rFonts w:ascii="Times New Roman" w:hAnsi="Times New Roman" w:cs="Times New Roman"/>
+          <w:sz w:val="28"/>
+          <w:szCs w:val="28"/>
+        </w:rPr>
+        <w:t>n vi</w:t>
+      </w:r>
+      <w:r>
+        <w:rPr>
+          <w:rFonts w:ascii="Times New Roman" w:hAnsi="Times New Roman" w:cs="Times New Roman"/>
+          <w:sz w:val="28"/>
+          <w:szCs w:val="28"/>
+        </w:rPr>
+        <w:t>ê</w:t>
+      </w:r>
+      <w:r>
+        <w:rPr>
+          <w:rFonts w:ascii="Times New Roman" w:hAnsi="Times New Roman" w:cs="Times New Roman"/>
+          <w:sz w:val="28"/>
+          <w:szCs w:val="28"/>
+        </w:rPr>
+        <w:t>n trong c</w:t>
+      </w:r>
+      <w:r>
+        <w:rPr>
+          <w:rFonts w:ascii="Times New Roman" w:hAnsi="Times New Roman" w:cs="Times New Roman"/>
+          <w:sz w:val="28"/>
+          <w:szCs w:val="28"/>
+        </w:rPr>
+        <w:t>ủa</w:t>
+      </w:r>
+      <w:r>
+        <w:rPr>
+          <w:rFonts w:ascii="Times New Roman" w:hAnsi="Times New Roman" w:cs="Times New Roman"/>
+          <w:sz w:val="28"/>
+          <w:szCs w:val="28"/>
+        </w:rPr>
+        <w:t xml:space="preserve"> h</w:t>
+      </w:r>
+      <w:r>
+        <w:rPr>
+          <w:rFonts w:ascii="Times New Roman" w:hAnsi="Times New Roman" w:cs="Times New Roman"/>
+          <w:sz w:val="28"/>
+          <w:szCs w:val="28"/>
+        </w:rPr>
+        <w:t>àng</w:t>
+      </w:r>
+      <w:r>
+        <w:rPr>
+          <w:rFonts w:ascii="Times New Roman" w:hAnsi="Times New Roman" w:cs="Times New Roman"/>
+          <w:sz w:val="28"/>
+          <w:szCs w:val="28"/>
+        </w:rPr>
+        <w:t>. M</w:t>
+      </w:r>
+      <w:r>
+        <w:rPr>
+          <w:rFonts w:ascii="Times New Roman" w:hAnsi="Times New Roman" w:cs="Times New Roman"/>
+          <w:sz w:val="28"/>
+          <w:szCs w:val="28"/>
+        </w:rPr>
+        <w:t>ỗi</w:t>
+      </w:r>
+      <w:r>
+        <w:rPr>
+          <w:rFonts w:ascii="Times New Roman" w:hAnsi="Times New Roman" w:cs="Times New Roman"/>
+          <w:sz w:val="28"/>
+          <w:szCs w:val="28"/>
+        </w:rPr>
+        <w:t xml:space="preserve"> nh</w:t>
+      </w:r>
+      <w:r>
+        <w:rPr>
+          <w:rFonts w:ascii="Times New Roman" w:hAnsi="Times New Roman" w:cs="Times New Roman"/>
+          <w:sz w:val="28"/>
+          <w:szCs w:val="28"/>
+        </w:rPr>
+        <w:t>â</w:t>
+      </w:r>
+      <w:r>
+        <w:rPr>
+          <w:rFonts w:ascii="Times New Roman" w:hAnsi="Times New Roman" w:cs="Times New Roman"/>
+          <w:sz w:val="28"/>
+          <w:szCs w:val="28"/>
+        </w:rPr>
+        <w:t>n vi</w:t>
+      </w:r>
+      <w:r>
+        <w:rPr>
+          <w:rFonts w:ascii="Times New Roman" w:hAnsi="Times New Roman" w:cs="Times New Roman"/>
+          <w:sz w:val="28"/>
+          <w:szCs w:val="28"/>
+        </w:rPr>
+        <w:t>ên</w:t>
+      </w:r>
+      <w:r>
+        <w:rPr>
+          <w:rFonts w:ascii="Times New Roman" w:hAnsi="Times New Roman" w:cs="Times New Roman"/>
+          <w:sz w:val="28"/>
+          <w:szCs w:val="28"/>
+        </w:rPr>
+        <w:t xml:space="preserve"> s</w:t>
+      </w:r>
+      <w:r>
+        <w:rPr>
+          <w:rFonts w:ascii="Times New Roman" w:hAnsi="Times New Roman" w:cs="Times New Roman"/>
+          <w:sz w:val="28"/>
+          <w:szCs w:val="28"/>
+        </w:rPr>
+        <w:t>ẽ</w:t>
+      </w:r>
+      <w:r>
+        <w:rPr>
+          <w:rFonts w:ascii="Times New Roman" w:hAnsi="Times New Roman" w:cs="Times New Roman"/>
+          <w:sz w:val="28"/>
+          <w:szCs w:val="28"/>
+        </w:rPr>
+        <w:t xml:space="preserve"> </w:t>
+      </w:r>
+      <w:r>
+        <w:rPr>
+          <w:rFonts w:ascii="Times New Roman" w:hAnsi="Times New Roman" w:cs="Times New Roman"/>
+          <w:sz w:val="28"/>
+          <w:szCs w:val="28"/>
+        </w:rPr>
+        <w:t>được</w:t>
+      </w:r>
+      <w:r>
+        <w:rPr>
+          <w:rFonts w:ascii="Times New Roman" w:hAnsi="Times New Roman" w:cs="Times New Roman"/>
+          <w:sz w:val="28"/>
+          <w:szCs w:val="28"/>
+        </w:rPr>
+        <w:t xml:space="preserve"> c</w:t>
+      </w:r>
+      <w:r>
+        <w:rPr>
+          <w:rFonts w:ascii="Times New Roman" w:hAnsi="Times New Roman" w:cs="Times New Roman"/>
+          <w:sz w:val="28"/>
+          <w:szCs w:val="28"/>
+        </w:rPr>
+        <w:t>ấp</w:t>
+      </w:r>
+      <w:r>
+        <w:rPr>
+          <w:rFonts w:ascii="Times New Roman" w:hAnsi="Times New Roman" w:cs="Times New Roman"/>
+          <w:sz w:val="28"/>
+          <w:szCs w:val="28"/>
+        </w:rPr>
+        <w:t xml:space="preserve"> t</w:t>
+      </w:r>
+      <w:r>
+        <w:rPr>
+          <w:rFonts w:ascii="Times New Roman" w:hAnsi="Times New Roman" w:cs="Times New Roman"/>
+          <w:sz w:val="28"/>
+          <w:szCs w:val="28"/>
+        </w:rPr>
+        <w:t>ài</w:t>
+      </w:r>
+      <w:r>
+        <w:rPr>
+          <w:rFonts w:ascii="Times New Roman" w:hAnsi="Times New Roman" w:cs="Times New Roman"/>
+          <w:sz w:val="28"/>
+          <w:szCs w:val="28"/>
+        </w:rPr>
+        <w:t xml:space="preserve"> kho</w:t>
+      </w:r>
+      <w:r>
+        <w:rPr>
+          <w:rFonts w:ascii="Times New Roman" w:hAnsi="Times New Roman" w:cs="Times New Roman"/>
+          <w:sz w:val="28"/>
+          <w:szCs w:val="28"/>
+        </w:rPr>
+        <w:t>ản</w:t>
+      </w:r>
+      <w:r>
+        <w:rPr>
+          <w:rFonts w:ascii="Times New Roman" w:hAnsi="Times New Roman" w:cs="Times New Roman"/>
+          <w:sz w:val="28"/>
+          <w:szCs w:val="28"/>
+        </w:rPr>
+        <w:t xml:space="preserve"> v</w:t>
+      </w:r>
+      <w:r>
+        <w:rPr>
+          <w:rFonts w:ascii="Times New Roman" w:hAnsi="Times New Roman" w:cs="Times New Roman"/>
+          <w:sz w:val="28"/>
+          <w:szCs w:val="28"/>
+        </w:rPr>
+        <w:t>à</w:t>
+      </w:r>
+      <w:r>
+        <w:rPr>
+          <w:rFonts w:ascii="Times New Roman" w:hAnsi="Times New Roman" w:cs="Times New Roman"/>
+          <w:sz w:val="28"/>
+          <w:szCs w:val="28"/>
+        </w:rPr>
+        <w:t xml:space="preserve"> m</w:t>
+      </w:r>
+      <w:r>
+        <w:rPr>
+          <w:rFonts w:ascii="Times New Roman" w:hAnsi="Times New Roman" w:cs="Times New Roman"/>
+          <w:sz w:val="28"/>
+          <w:szCs w:val="28"/>
+        </w:rPr>
+        <w:t>ật</w:t>
+      </w:r>
+      <w:r>
+        <w:rPr>
+          <w:rFonts w:ascii="Times New Roman" w:hAnsi="Times New Roman" w:cs="Times New Roman"/>
+          <w:sz w:val="28"/>
+          <w:szCs w:val="28"/>
+        </w:rPr>
+        <w:t xml:space="preserve"> kh</w:t>
+      </w:r>
+      <w:r>
+        <w:rPr>
+          <w:rFonts w:ascii="Times New Roman" w:hAnsi="Times New Roman" w:cs="Times New Roman"/>
+          <w:sz w:val="28"/>
+          <w:szCs w:val="28"/>
+        </w:rPr>
+        <w:t>ẩu</w:t>
+      </w:r>
+      <w:r>
+        <w:rPr>
+          <w:rFonts w:ascii="Times New Roman" w:hAnsi="Times New Roman" w:cs="Times New Roman"/>
+          <w:sz w:val="28"/>
+          <w:szCs w:val="28"/>
+        </w:rPr>
+        <w:t xml:space="preserve"> đ</w:t>
+      </w:r>
+      <w:r>
+        <w:rPr>
+          <w:rFonts w:ascii="Times New Roman" w:hAnsi="Times New Roman" w:cs="Times New Roman"/>
+          <w:sz w:val="28"/>
+          <w:szCs w:val="28"/>
+        </w:rPr>
+        <w:t>ể</w:t>
+      </w:r>
+      <w:r>
+        <w:rPr>
+          <w:rFonts w:ascii="Times New Roman" w:hAnsi="Times New Roman" w:cs="Times New Roman"/>
+          <w:sz w:val="28"/>
+          <w:szCs w:val="28"/>
+        </w:rPr>
+        <w:t xml:space="preserve"> </w:t>
+      </w:r>
+      <w:r>
+        <w:rPr>
+          <w:rFonts w:ascii="Times New Roman" w:hAnsi="Times New Roman" w:cs="Times New Roman"/>
+          <w:sz w:val="28"/>
+          <w:szCs w:val="28"/>
+        </w:rPr>
+        <w:t>đă</w:t>
+      </w:r>
+      <w:r>
+        <w:rPr>
+          <w:rFonts w:ascii="Times New Roman" w:hAnsi="Times New Roman" w:cs="Times New Roman"/>
+          <w:sz w:val="28"/>
+          <w:szCs w:val="28"/>
+        </w:rPr>
+        <w:t>ng nh</w:t>
+      </w:r>
+      <w:r>
+        <w:rPr>
+          <w:rFonts w:ascii="Times New Roman" w:hAnsi="Times New Roman" w:cs="Times New Roman"/>
+          <w:sz w:val="28"/>
+          <w:szCs w:val="28"/>
+        </w:rPr>
+        <w:t>ập</w:t>
+      </w:r>
+      <w:r>
+        <w:rPr>
+          <w:rFonts w:ascii="Times New Roman" w:hAnsi="Times New Roman" w:cs="Times New Roman"/>
+          <w:sz w:val="28"/>
+          <w:szCs w:val="28"/>
+        </w:rPr>
+        <w:t xml:space="preserve"> v</w:t>
+      </w:r>
+      <w:r>
+        <w:rPr>
+          <w:rFonts w:ascii="Times New Roman" w:hAnsi="Times New Roman" w:cs="Times New Roman"/>
+          <w:sz w:val="28"/>
+          <w:szCs w:val="28"/>
+        </w:rPr>
+        <w:t>à</w:t>
+      </w:r>
+      <w:r>
+        <w:rPr>
+          <w:rFonts w:ascii="Times New Roman" w:hAnsi="Times New Roman" w:cs="Times New Roman"/>
+          <w:sz w:val="28"/>
+          <w:szCs w:val="28"/>
+        </w:rPr>
+        <w:t>o h</w:t>
+      </w:r>
+      <w:r>
+        <w:rPr>
+          <w:rFonts w:ascii="Times New Roman" w:hAnsi="Times New Roman" w:cs="Times New Roman"/>
+          <w:sz w:val="28"/>
+          <w:szCs w:val="28"/>
+        </w:rPr>
+        <w:t>ệ</w:t>
+      </w:r>
+      <w:r>
+        <w:rPr>
+          <w:rFonts w:ascii="Times New Roman" w:hAnsi="Times New Roman" w:cs="Times New Roman"/>
+          <w:sz w:val="28"/>
+          <w:szCs w:val="28"/>
+        </w:rPr>
+        <w:t xml:space="preserve"> th</w:t>
+      </w:r>
+      <w:r>
+        <w:rPr>
+          <w:rFonts w:ascii="Times New Roman" w:hAnsi="Times New Roman" w:cs="Times New Roman"/>
+          <w:sz w:val="28"/>
+          <w:szCs w:val="28"/>
+        </w:rPr>
+        <w:t>ống</w:t>
+      </w:r>
+      <w:r>
+        <w:rPr>
+          <w:rFonts w:ascii="Times New Roman" w:hAnsi="Times New Roman" w:cs="Times New Roman"/>
+          <w:sz w:val="28"/>
+          <w:szCs w:val="28"/>
+        </w:rPr>
+        <w:t>, t</w:t>
+      </w:r>
+      <w:r>
+        <w:rPr>
+          <w:rFonts w:ascii="Times New Roman" w:hAnsi="Times New Roman" w:cs="Times New Roman"/>
+          <w:sz w:val="28"/>
+          <w:szCs w:val="28"/>
+        </w:rPr>
+        <w:t>ùy</w:t>
+      </w:r>
+      <w:r>
+        <w:rPr>
+          <w:rFonts w:ascii="Times New Roman" w:hAnsi="Times New Roman" w:cs="Times New Roman"/>
+          <w:sz w:val="28"/>
+          <w:szCs w:val="28"/>
+        </w:rPr>
+        <w:t xml:space="preserve"> v</w:t>
+      </w:r>
+      <w:r>
+        <w:rPr>
+          <w:rFonts w:ascii="Times New Roman" w:hAnsi="Times New Roman" w:cs="Times New Roman"/>
+          <w:sz w:val="28"/>
+          <w:szCs w:val="28"/>
+        </w:rPr>
+        <w:t>ào</w:t>
+      </w:r>
+      <w:r>
+        <w:rPr>
+          <w:rFonts w:ascii="Times New Roman" w:hAnsi="Times New Roman" w:cs="Times New Roman"/>
+          <w:sz w:val="28"/>
+          <w:szCs w:val="28"/>
+        </w:rPr>
+        <w:t xml:space="preserve"> c</w:t>
+      </w:r>
+      <w:r>
+        <w:rPr>
+          <w:rFonts w:ascii="Times New Roman" w:hAnsi="Times New Roman" w:cs="Times New Roman"/>
+          <w:sz w:val="28"/>
+          <w:szCs w:val="28"/>
+        </w:rPr>
+        <w:t>ô</w:t>
+      </w:r>
+      <w:r>
+        <w:rPr>
+          <w:rFonts w:ascii="Times New Roman" w:hAnsi="Times New Roman" w:cs="Times New Roman"/>
+          <w:sz w:val="28"/>
+          <w:szCs w:val="28"/>
+        </w:rPr>
+        <w:t>ng vi</w:t>
+      </w:r>
+      <w:r>
+        <w:rPr>
+          <w:rFonts w:ascii="Times New Roman" w:hAnsi="Times New Roman" w:cs="Times New Roman"/>
+          <w:sz w:val="28"/>
+          <w:szCs w:val="28"/>
+        </w:rPr>
+        <w:t>ệc</w:t>
+      </w:r>
+      <w:r>
+        <w:rPr>
+          <w:rFonts w:ascii="Times New Roman" w:hAnsi="Times New Roman" w:cs="Times New Roman"/>
+          <w:sz w:val="28"/>
+          <w:szCs w:val="28"/>
+        </w:rPr>
+        <w:t xml:space="preserve"> c</w:t>
+      </w:r>
+      <w:r>
+        <w:rPr>
+          <w:rFonts w:ascii="Times New Roman" w:hAnsi="Times New Roman" w:cs="Times New Roman"/>
+          <w:sz w:val="28"/>
+          <w:szCs w:val="28"/>
+        </w:rPr>
+        <w:t>ủ</w:t>
+      </w:r>
+      <w:r>
+        <w:rPr>
+          <w:rFonts w:ascii="Times New Roman" w:hAnsi="Times New Roman" w:cs="Times New Roman"/>
+          <w:sz w:val="28"/>
+          <w:szCs w:val="28"/>
+        </w:rPr>
+        <w:t>a m</w:t>
+      </w:r>
+      <w:r>
+        <w:rPr>
+          <w:rFonts w:ascii="Times New Roman" w:hAnsi="Times New Roman" w:cs="Times New Roman"/>
+          <w:sz w:val="28"/>
+          <w:szCs w:val="28"/>
+        </w:rPr>
+        <w:t>ỗi</w:t>
+      </w:r>
+      <w:r>
+        <w:rPr>
+          <w:rFonts w:ascii="Times New Roman" w:hAnsi="Times New Roman" w:cs="Times New Roman"/>
+          <w:sz w:val="28"/>
+          <w:szCs w:val="28"/>
+        </w:rPr>
+        <w:t xml:space="preserve"> nh</w:t>
+      </w:r>
+      <w:r>
+        <w:rPr>
+          <w:rFonts w:ascii="Times New Roman" w:hAnsi="Times New Roman" w:cs="Times New Roman"/>
+          <w:sz w:val="28"/>
+          <w:szCs w:val="28"/>
+        </w:rPr>
+        <w:t>â</w:t>
+      </w:r>
+      <w:r>
+        <w:rPr>
+          <w:rFonts w:ascii="Times New Roman" w:hAnsi="Times New Roman" w:cs="Times New Roman"/>
+          <w:sz w:val="28"/>
+          <w:szCs w:val="28"/>
+        </w:rPr>
+        <w:t>n vi</w:t>
+      </w:r>
+      <w:r>
+        <w:rPr>
+          <w:rFonts w:ascii="Times New Roman" w:hAnsi="Times New Roman" w:cs="Times New Roman"/>
+          <w:sz w:val="28"/>
+          <w:szCs w:val="28"/>
+        </w:rPr>
+        <w:t>ê</w:t>
+      </w:r>
+      <w:r>
+        <w:rPr>
+          <w:rFonts w:ascii="Times New Roman" w:hAnsi="Times New Roman" w:cs="Times New Roman"/>
+          <w:sz w:val="28"/>
+          <w:szCs w:val="28"/>
+        </w:rPr>
+        <w:t>n ngư</w:t>
+      </w:r>
+      <w:r>
+        <w:rPr>
+          <w:rFonts w:ascii="Times New Roman" w:hAnsi="Times New Roman" w:cs="Times New Roman"/>
+          <w:sz w:val="28"/>
+          <w:szCs w:val="28"/>
+        </w:rPr>
+        <w:t>ời</w:t>
+      </w:r>
+      <w:r>
+        <w:rPr>
+          <w:rFonts w:ascii="Times New Roman" w:hAnsi="Times New Roman" w:cs="Times New Roman"/>
+          <w:sz w:val="28"/>
+          <w:szCs w:val="28"/>
+        </w:rPr>
+        <w:t xml:space="preserve"> qu</w:t>
+      </w:r>
+      <w:r>
+        <w:rPr>
+          <w:rFonts w:ascii="Times New Roman" w:hAnsi="Times New Roman" w:cs="Times New Roman"/>
+          <w:sz w:val="28"/>
+          <w:szCs w:val="28"/>
+        </w:rPr>
+        <w:t>ản</w:t>
+      </w:r>
+      <w:r>
+        <w:rPr>
+          <w:rFonts w:ascii="Times New Roman" w:hAnsi="Times New Roman" w:cs="Times New Roman"/>
+          <w:sz w:val="28"/>
+          <w:szCs w:val="28"/>
+        </w:rPr>
+        <w:t xml:space="preserve"> l</w:t>
+      </w:r>
+      <w:r>
+        <w:rPr>
+          <w:rFonts w:ascii="Times New Roman" w:hAnsi="Times New Roman" w:cs="Times New Roman"/>
+          <w:sz w:val="28"/>
+          <w:szCs w:val="28"/>
+        </w:rPr>
+        <w:t>ý</w:t>
+      </w:r>
+      <w:r>
+        <w:rPr>
+          <w:rFonts w:ascii="Times New Roman" w:hAnsi="Times New Roman" w:cs="Times New Roman"/>
+          <w:sz w:val="28"/>
+          <w:szCs w:val="28"/>
+        </w:rPr>
+        <w:t xml:space="preserve"> s</w:t>
+      </w:r>
+      <w:r>
+        <w:rPr>
+          <w:rFonts w:ascii="Times New Roman" w:hAnsi="Times New Roman" w:cs="Times New Roman"/>
+          <w:sz w:val="28"/>
+          <w:szCs w:val="28"/>
+        </w:rPr>
+        <w:t>ẽ</w:t>
+      </w:r>
+      <w:r>
+        <w:rPr>
+          <w:rFonts w:ascii="Times New Roman" w:hAnsi="Times New Roman" w:cs="Times New Roman"/>
+          <w:sz w:val="28"/>
+          <w:szCs w:val="28"/>
+        </w:rPr>
+        <w:t xml:space="preserve"> c</w:t>
+      </w:r>
+      <w:r>
+        <w:rPr>
+          <w:rFonts w:ascii="Times New Roman" w:hAnsi="Times New Roman" w:cs="Times New Roman"/>
+          <w:sz w:val="28"/>
+          <w:szCs w:val="28"/>
+        </w:rPr>
+        <w:t>ấp</w:t>
+      </w:r>
+      <w:r>
+        <w:rPr>
+          <w:rFonts w:ascii="Times New Roman" w:hAnsi="Times New Roman" w:cs="Times New Roman"/>
+          <w:sz w:val="28"/>
+          <w:szCs w:val="28"/>
+        </w:rPr>
+        <w:t xml:space="preserve"> quy</w:t>
+      </w:r>
+      <w:r>
+        <w:rPr>
+          <w:rFonts w:ascii="Times New Roman" w:hAnsi="Times New Roman" w:cs="Times New Roman"/>
+          <w:sz w:val="28"/>
+          <w:szCs w:val="28"/>
+        </w:rPr>
+        <w:t>ền</w:t>
+      </w:r>
+      <w:r>
+        <w:rPr>
+          <w:rFonts w:ascii="Times New Roman" w:hAnsi="Times New Roman" w:cs="Times New Roman"/>
+          <w:sz w:val="28"/>
+          <w:szCs w:val="28"/>
+        </w:rPr>
+        <w:t xml:space="preserve"> truy c</w:t>
+      </w:r>
+      <w:r>
+        <w:rPr>
+          <w:rFonts w:ascii="Times New Roman" w:hAnsi="Times New Roman" w:cs="Times New Roman"/>
+          <w:sz w:val="28"/>
+          <w:szCs w:val="28"/>
+        </w:rPr>
+        <w:t>ập</w:t>
+      </w:r>
+      <w:r>
+        <w:rPr>
+          <w:rFonts w:ascii="Times New Roman" w:hAnsi="Times New Roman" w:cs="Times New Roman"/>
+          <w:sz w:val="28"/>
+          <w:szCs w:val="28"/>
+        </w:rPr>
+        <w:t xml:space="preserve"> v</w:t>
+      </w:r>
+      <w:r>
+        <w:rPr>
+          <w:rFonts w:ascii="Times New Roman" w:hAnsi="Times New Roman" w:cs="Times New Roman"/>
+          <w:sz w:val="28"/>
+          <w:szCs w:val="28"/>
+        </w:rPr>
+        <w:t>ào</w:t>
+      </w:r>
+      <w:r>
+        <w:rPr>
+          <w:rFonts w:ascii="Times New Roman" w:hAnsi="Times New Roman" w:cs="Times New Roman"/>
+          <w:sz w:val="28"/>
+          <w:szCs w:val="28"/>
+        </w:rPr>
+        <w:t xml:space="preserve"> h</w:t>
+      </w:r>
+      <w:r>
+        <w:rPr>
+          <w:rFonts w:ascii="Times New Roman" w:hAnsi="Times New Roman" w:cs="Times New Roman"/>
+          <w:sz w:val="28"/>
+          <w:szCs w:val="28"/>
+        </w:rPr>
+        <w:t>ệ</w:t>
+      </w:r>
+      <w:r>
+        <w:rPr>
+          <w:rFonts w:ascii="Times New Roman" w:hAnsi="Times New Roman" w:cs="Times New Roman"/>
+          <w:sz w:val="28"/>
+          <w:szCs w:val="28"/>
+        </w:rPr>
+        <w:t xml:space="preserve"> th</w:t>
+      </w:r>
+      <w:r>
+        <w:rPr>
+          <w:rFonts w:ascii="Times New Roman" w:hAnsi="Times New Roman" w:cs="Times New Roman"/>
+          <w:sz w:val="28"/>
+          <w:szCs w:val="28"/>
+        </w:rPr>
+        <w:t>ống</w:t>
+      </w:r>
+      <w:r>
+        <w:rPr>
+          <w:rFonts w:ascii="Times New Roman" w:hAnsi="Times New Roman" w:cs="Times New Roman"/>
+          <w:sz w:val="28"/>
+          <w:szCs w:val="28"/>
+        </w:rPr>
+        <w:t>.</w:t>
+      </w:r>
+    </w:p>
+    <w:p>
+      <w:pPr>
+        <w:ind w:left="720"/>
+        <w:rPr>
+          <w:rFonts w:ascii="Times New Roman" w:hAnsi="Times New Roman" w:cs="Times New Roman"/>
+          <w:sz w:val="28"/>
+          <w:szCs w:val="28"/>
+        </w:rPr>
+      </w:pPr>
+      <w:r>
+        <w:rPr>
+          <w:rFonts w:ascii="Times New Roman" w:hAnsi="Times New Roman" w:cs="Times New Roman"/>
+          <w:sz w:val="28"/>
+          <w:szCs w:val="28"/>
+        </w:rPr>
+        <w:t>V</w:t>
+      </w:r>
+      <w:r>
+        <w:rPr>
+          <w:rFonts w:ascii="Times New Roman" w:hAnsi="Times New Roman" w:cs="Times New Roman"/>
+          <w:sz w:val="28"/>
+          <w:szCs w:val="28"/>
+        </w:rPr>
+        <w:t>í</w:t>
+      </w:r>
+      <w:r>
+        <w:rPr>
+          <w:rFonts w:ascii="Times New Roman" w:hAnsi="Times New Roman" w:cs="Times New Roman"/>
+          <w:sz w:val="28"/>
+          <w:szCs w:val="28"/>
+        </w:rPr>
+        <w:t xml:space="preserve"> d</w:t>
+      </w:r>
+      <w:r>
+        <w:rPr>
+          <w:rFonts w:ascii="Times New Roman" w:hAnsi="Times New Roman" w:cs="Times New Roman"/>
+          <w:sz w:val="28"/>
+          <w:szCs w:val="28"/>
+        </w:rPr>
+        <w:t>ụ</w:t>
+      </w:r>
+      <w:r>
+        <w:rPr>
+          <w:rFonts w:ascii="Times New Roman" w:hAnsi="Times New Roman" w:cs="Times New Roman"/>
+          <w:sz w:val="28"/>
+          <w:szCs w:val="28"/>
+        </w:rPr>
+        <w:t>: Nh</w:t>
+      </w:r>
+      <w:r>
+        <w:rPr>
+          <w:rFonts w:ascii="Times New Roman" w:hAnsi="Times New Roman" w:cs="Times New Roman"/>
+          <w:sz w:val="28"/>
+          <w:szCs w:val="28"/>
+        </w:rPr>
+        <w:t>â</w:t>
+      </w:r>
+      <w:r>
+        <w:rPr>
+          <w:rFonts w:ascii="Times New Roman" w:hAnsi="Times New Roman" w:cs="Times New Roman"/>
+          <w:sz w:val="28"/>
+          <w:szCs w:val="28"/>
+        </w:rPr>
+        <w:t>n vi</w:t>
+      </w:r>
+      <w:r>
+        <w:rPr>
+          <w:rFonts w:ascii="Times New Roman" w:hAnsi="Times New Roman" w:cs="Times New Roman"/>
+          <w:sz w:val="28"/>
+          <w:szCs w:val="28"/>
+        </w:rPr>
+        <w:t>ên</w:t>
+      </w:r>
+      <w:r>
+        <w:rPr>
+          <w:rFonts w:ascii="Times New Roman" w:hAnsi="Times New Roman" w:cs="Times New Roman"/>
+          <w:sz w:val="28"/>
+          <w:szCs w:val="28"/>
+        </w:rPr>
+        <w:t xml:space="preserve"> b</w:t>
+      </w:r>
+      <w:r>
+        <w:rPr>
+          <w:rFonts w:ascii="Times New Roman" w:hAnsi="Times New Roman" w:cs="Times New Roman"/>
+          <w:sz w:val="28"/>
+          <w:szCs w:val="28"/>
+        </w:rPr>
+        <w:t>án</w:t>
+      </w:r>
+      <w:r>
+        <w:rPr>
+          <w:rFonts w:ascii="Times New Roman" w:hAnsi="Times New Roman" w:cs="Times New Roman"/>
+          <w:sz w:val="28"/>
+          <w:szCs w:val="28"/>
+        </w:rPr>
+        <w:t xml:space="preserve"> h</w:t>
+      </w:r>
+      <w:r>
+        <w:rPr>
+          <w:rFonts w:ascii="Times New Roman" w:hAnsi="Times New Roman" w:cs="Times New Roman"/>
+          <w:sz w:val="28"/>
+          <w:szCs w:val="28"/>
+        </w:rPr>
+        <w:t>àng</w:t>
+      </w:r>
+      <w:r>
+        <w:rPr>
+          <w:rFonts w:ascii="Times New Roman" w:hAnsi="Times New Roman" w:cs="Times New Roman"/>
+          <w:sz w:val="28"/>
+          <w:szCs w:val="28"/>
+        </w:rPr>
+        <w:t xml:space="preserve"> </w:t>
+      </w:r>
+      <w:r>
+        <w:rPr>
+          <w:rFonts w:ascii="Times New Roman" w:hAnsi="Times New Roman" w:cs="Times New Roman"/>
+          <w:sz w:val="28"/>
+          <w:szCs w:val="28"/>
+        </w:rPr>
+        <w:t>đă</w:t>
+      </w:r>
+      <w:r>
+        <w:rPr>
+          <w:rFonts w:ascii="Times New Roman" w:hAnsi="Times New Roman" w:cs="Times New Roman"/>
+          <w:sz w:val="28"/>
+          <w:szCs w:val="28"/>
+        </w:rPr>
+        <w:t>ng nh</w:t>
+      </w:r>
+      <w:r>
+        <w:rPr>
+          <w:rFonts w:ascii="Times New Roman" w:hAnsi="Times New Roman" w:cs="Times New Roman"/>
+          <w:sz w:val="28"/>
+          <w:szCs w:val="28"/>
+        </w:rPr>
+        <w:t>ập</w:t>
+      </w:r>
+      <w:r>
+        <w:rPr>
+          <w:rFonts w:ascii="Times New Roman" w:hAnsi="Times New Roman" w:cs="Times New Roman"/>
+          <w:sz w:val="28"/>
+          <w:szCs w:val="28"/>
+        </w:rPr>
+        <w:t xml:space="preserve"> v</w:t>
+      </w:r>
+      <w:r>
+        <w:rPr>
+          <w:rFonts w:ascii="Times New Roman" w:hAnsi="Times New Roman" w:cs="Times New Roman"/>
+          <w:sz w:val="28"/>
+          <w:szCs w:val="28"/>
+        </w:rPr>
+        <w:t>à</w:t>
+      </w:r>
+      <w:r>
+        <w:rPr>
+          <w:rFonts w:ascii="Times New Roman" w:hAnsi="Times New Roman" w:cs="Times New Roman"/>
+          <w:sz w:val="28"/>
+          <w:szCs w:val="28"/>
+        </w:rPr>
+        <w:t>o t</w:t>
+      </w:r>
+      <w:r>
+        <w:rPr>
+          <w:rFonts w:ascii="Times New Roman" w:hAnsi="Times New Roman" w:cs="Times New Roman"/>
+          <w:sz w:val="28"/>
+          <w:szCs w:val="28"/>
+        </w:rPr>
+        <w:t>ài</w:t>
+      </w:r>
+      <w:r>
+        <w:rPr>
+          <w:rFonts w:ascii="Times New Roman" w:hAnsi="Times New Roman" w:cs="Times New Roman"/>
+          <w:sz w:val="28"/>
+          <w:szCs w:val="28"/>
+        </w:rPr>
+        <w:t xml:space="preserve"> kho</w:t>
+      </w:r>
+      <w:r>
+        <w:rPr>
+          <w:rFonts w:ascii="Times New Roman" w:hAnsi="Times New Roman" w:cs="Times New Roman"/>
+          <w:sz w:val="28"/>
+          <w:szCs w:val="28"/>
+        </w:rPr>
+        <w:t>ản</w:t>
+      </w:r>
+      <w:r>
+        <w:rPr>
+          <w:rFonts w:ascii="Times New Roman" w:hAnsi="Times New Roman" w:cs="Times New Roman"/>
+          <w:sz w:val="28"/>
+          <w:szCs w:val="28"/>
+        </w:rPr>
+        <w:t xml:space="preserve"> c</w:t>
+      </w:r>
+      <w:r>
+        <w:rPr>
+          <w:rFonts w:ascii="Times New Roman" w:hAnsi="Times New Roman" w:cs="Times New Roman"/>
+          <w:sz w:val="28"/>
+          <w:szCs w:val="28"/>
+        </w:rPr>
+        <w:t>ủa</w:t>
+      </w:r>
+      <w:r>
+        <w:rPr>
+          <w:rFonts w:ascii="Times New Roman" w:hAnsi="Times New Roman" w:cs="Times New Roman"/>
+          <w:sz w:val="28"/>
+          <w:szCs w:val="28"/>
+        </w:rPr>
+        <w:t xml:space="preserve"> m</w:t>
+      </w:r>
+      <w:r>
+        <w:rPr>
+          <w:rFonts w:ascii="Times New Roman" w:hAnsi="Times New Roman" w:cs="Times New Roman"/>
+          <w:sz w:val="28"/>
+          <w:szCs w:val="28"/>
+        </w:rPr>
+        <w:t>ình</w:t>
+      </w:r>
+      <w:r>
+        <w:rPr>
+          <w:rFonts w:ascii="Times New Roman" w:hAnsi="Times New Roman" w:cs="Times New Roman"/>
+          <w:sz w:val="28"/>
+          <w:szCs w:val="28"/>
+        </w:rPr>
+        <w:t xml:space="preserve"> v</w:t>
+      </w:r>
+      <w:r>
+        <w:rPr>
+          <w:rFonts w:ascii="Times New Roman" w:hAnsi="Times New Roman" w:cs="Times New Roman"/>
+          <w:sz w:val="28"/>
+          <w:szCs w:val="28"/>
+        </w:rPr>
+        <w:t>à</w:t>
+      </w:r>
+      <w:r>
+        <w:rPr>
+          <w:rFonts w:ascii="Times New Roman" w:hAnsi="Times New Roman" w:cs="Times New Roman"/>
+          <w:sz w:val="28"/>
+          <w:szCs w:val="28"/>
+        </w:rPr>
+        <w:t xml:space="preserve"> ch</w:t>
+      </w:r>
+      <w:r>
+        <w:rPr>
+          <w:rFonts w:ascii="Times New Roman" w:hAnsi="Times New Roman" w:cs="Times New Roman"/>
+          <w:sz w:val="28"/>
+          <w:szCs w:val="28"/>
+        </w:rPr>
+        <w:t>ỉ</w:t>
+      </w:r>
+      <w:r>
+        <w:rPr>
+          <w:rFonts w:ascii="Times New Roman" w:hAnsi="Times New Roman" w:cs="Times New Roman"/>
+          <w:sz w:val="28"/>
+          <w:szCs w:val="28"/>
+        </w:rPr>
+        <w:t xml:space="preserve"> đư</w:t>
+      </w:r>
+      <w:r>
+        <w:rPr>
+          <w:rFonts w:ascii="Times New Roman" w:hAnsi="Times New Roman" w:cs="Times New Roman"/>
+          <w:sz w:val="28"/>
+          <w:szCs w:val="28"/>
+        </w:rPr>
+        <w:t>ợ</w:t>
+      </w:r>
+      <w:r>
+        <w:rPr>
+          <w:rFonts w:ascii="Times New Roman" w:hAnsi="Times New Roman" w:cs="Times New Roman"/>
+          <w:sz w:val="28"/>
+          <w:szCs w:val="28"/>
+        </w:rPr>
+        <w:t>c th</w:t>
+      </w:r>
+      <w:r>
+        <w:rPr>
+          <w:rFonts w:ascii="Times New Roman" w:hAnsi="Times New Roman" w:cs="Times New Roman"/>
+          <w:sz w:val="28"/>
+          <w:szCs w:val="28"/>
+        </w:rPr>
+        <w:t>ực</w:t>
+      </w:r>
+      <w:r>
+        <w:rPr>
+          <w:rFonts w:ascii="Times New Roman" w:hAnsi="Times New Roman" w:cs="Times New Roman"/>
+          <w:sz w:val="28"/>
+          <w:szCs w:val="28"/>
+        </w:rPr>
+        <w:t xml:space="preserve"> hi</w:t>
+      </w:r>
+      <w:r>
+        <w:rPr>
+          <w:rFonts w:ascii="Times New Roman" w:hAnsi="Times New Roman" w:cs="Times New Roman"/>
+          <w:sz w:val="28"/>
+          <w:szCs w:val="28"/>
+        </w:rPr>
+        <w:t>ện</w:t>
+      </w:r>
+      <w:r>
+        <w:rPr>
+          <w:rFonts w:ascii="Times New Roman" w:hAnsi="Times New Roman" w:cs="Times New Roman"/>
+          <w:sz w:val="28"/>
+          <w:szCs w:val="28"/>
+        </w:rPr>
+        <w:t xml:space="preserve"> c</w:t>
+      </w:r>
+      <w:r>
+        <w:rPr>
+          <w:rFonts w:ascii="Times New Roman" w:hAnsi="Times New Roman" w:cs="Times New Roman"/>
+          <w:sz w:val="28"/>
+          <w:szCs w:val="28"/>
+        </w:rPr>
+        <w:t>ô</w:t>
+      </w:r>
+      <w:r>
+        <w:rPr>
+          <w:rFonts w:ascii="Times New Roman" w:hAnsi="Times New Roman" w:cs="Times New Roman"/>
+          <w:sz w:val="28"/>
+          <w:szCs w:val="28"/>
+        </w:rPr>
+        <w:t>ng vi</w:t>
+      </w:r>
+      <w:r>
+        <w:rPr>
+          <w:rFonts w:ascii="Times New Roman" w:hAnsi="Times New Roman" w:cs="Times New Roman"/>
+          <w:sz w:val="28"/>
+          <w:szCs w:val="28"/>
+        </w:rPr>
+        <w:t>ệc</w:t>
+      </w:r>
+      <w:r>
+        <w:rPr>
+          <w:rFonts w:ascii="Times New Roman" w:hAnsi="Times New Roman" w:cs="Times New Roman"/>
+          <w:sz w:val="28"/>
+          <w:szCs w:val="28"/>
+        </w:rPr>
+        <w:t xml:space="preserve"> in h</w:t>
+      </w:r>
+      <w:r>
+        <w:rPr>
+          <w:rFonts w:ascii="Times New Roman" w:hAnsi="Times New Roman" w:cs="Times New Roman"/>
+          <w:sz w:val="28"/>
+          <w:szCs w:val="28"/>
+        </w:rPr>
+        <w:t>óa</w:t>
+      </w:r>
+      <w:r>
+        <w:rPr>
+          <w:rFonts w:ascii="Times New Roman" w:hAnsi="Times New Roman" w:cs="Times New Roman"/>
+          <w:sz w:val="28"/>
+          <w:szCs w:val="28"/>
+        </w:rPr>
+        <w:t xml:space="preserve"> </w:t>
+      </w:r>
+      <w:r>
+        <w:rPr>
+          <w:rFonts w:ascii="Times New Roman" w:hAnsi="Times New Roman" w:cs="Times New Roman"/>
+          <w:sz w:val="28"/>
+          <w:szCs w:val="28"/>
+        </w:rPr>
+        <w:t>đơn</w:t>
+      </w:r>
+      <w:r>
+        <w:rPr>
+          <w:rFonts w:ascii="Times New Roman" w:hAnsi="Times New Roman" w:cs="Times New Roman"/>
+          <w:sz w:val="28"/>
+          <w:szCs w:val="28"/>
+        </w:rPr>
+        <w:t xml:space="preserve"> b</w:t>
+      </w:r>
+      <w:r>
+        <w:rPr>
+          <w:rFonts w:ascii="Times New Roman" w:hAnsi="Times New Roman" w:cs="Times New Roman"/>
+          <w:sz w:val="28"/>
+          <w:szCs w:val="28"/>
+        </w:rPr>
+        <w:t>án</w:t>
+      </w:r>
+      <w:r>
+        <w:rPr>
+          <w:rFonts w:ascii="Times New Roman" w:hAnsi="Times New Roman" w:cs="Times New Roman"/>
+          <w:sz w:val="28"/>
+          <w:szCs w:val="28"/>
+        </w:rPr>
+        <w:t xml:space="preserve"> h</w:t>
+      </w:r>
+      <w:r>
+        <w:rPr>
+          <w:rFonts w:ascii="Times New Roman" w:hAnsi="Times New Roman" w:cs="Times New Roman"/>
+          <w:sz w:val="28"/>
+          <w:szCs w:val="28"/>
+        </w:rPr>
+        <w:t>àng</w:t>
+      </w:r>
+      <w:r>
+        <w:rPr>
+          <w:rFonts w:ascii="Times New Roman" w:hAnsi="Times New Roman" w:cs="Times New Roman"/>
+          <w:sz w:val="28"/>
+          <w:szCs w:val="28"/>
+        </w:rPr>
+        <w:t>.</w:t>
+      </w:r>
+      <w:bookmarkStart w:id="0" w:name="_GoBack"/>
+      <w:bookmarkEnd w:id="0"/>
     </w:p>
     <w:sectPr>
       <w:pgSz w:w="12240" w:h="15840"/>
@@ -3215,8 +4501,8 @@
 </file>
 
 <file path=word/numbering.xml><?xml version="1.0" encoding="utf-8"?>
-<w:numbering xmlns:wpc="http://schemas.microsoft.com/office/word/2010/wordprocessingCanvas" xmlns:mc="http://schemas.openxmlformats.org/markup-compatibility/2006" xmlns:o="urn:schemas-microsoft-com:office:office" xmlns:r="http://schemas.openxmlformats.org/officeDocument/2006/relationships" xmlns:m="http://schemas.openxmlformats.org/officeDocument/2006/math" xmlns:v="urn:schemas-microsoft-com:vml" xmlns:wp14="http://schemas.microsoft.com/office/word/2010/wordprocessingDrawing" xmlns:wp="http://schemas.openxmlformats.org/drawingml/2006/wordprocessingDrawing" xmlns:w10="urn:schemas-microsoft-com:office:word" xmlns:w="http://schemas.openxmlformats.org/wordprocessingml/2006/main" xmlns:w14="http://schemas.microsoft.com/office/word/2010/wordml" xmlns:w15="http://schemas.microsoft.com/office/word/2012/wordml" xmlns:wpg="http://schemas.microsoft.com/office/word/2010/wordprocessingGroup" xmlns:wpi="http://schemas.microsoft.com/office/word/2010/wordprocessingInk" xmlns:wne="http://schemas.microsoft.com/office/word/2006/wordml" xmlns:wps="http://schemas.microsoft.com/office/word/2010/wordprocessingShape" mc:Ignorable="w14 w15 wp14">
-  <w:abstractNum w:abstractNumId="0">
+<w:numbering xmlns:wpc="http://schemas.microsoft.com/office/word/2010/wordprocessingCanvas" xmlns:cx="http://schemas.microsoft.com/office/drawing/2014/chartex" xmlns:cx1="http://schemas.microsoft.com/office/drawing/2015/9/8/chartex" xmlns:cx2="http://schemas.microsoft.com/office/drawing/2015/10/21/chartex" xmlns:cx3="http://schemas.microsoft.com/office/drawing/2016/5/9/chartex" xmlns:cx4="http://schemas.microsoft.com/office/drawing/2016/5/10/chartex" xmlns:cx5="http://schemas.microsoft.com/office/drawing/2016/5/11/chartex" xmlns:cx6="http://schemas.microsoft.com/office/drawing/2016/5/12/chartex" xmlns:cx7="http://schemas.microsoft.com/office/drawing/2016/5/13/chartex" xmlns:cx8="http://schemas.microsoft.com/office/drawing/2016/5/14/chartex" xmlns:mc="http://schemas.openxmlformats.org/markup-compatibility/2006" xmlns:o="urn:schemas-microsoft-com:office:office" xmlns:r="http://schemas.openxmlformats.org/officeDocument/2006/relationships" xmlns:m="http://schemas.openxmlformats.org/officeDocument/2006/math" xmlns:v="urn:schemas-microsoft-com:vml" xmlns:wp14="http://schemas.microsoft.com/office/word/2010/wordprocessingDrawing" xmlns:wp="http://schemas.openxmlformats.org/drawingml/2006/wordprocessingDrawing" xmlns:w10="urn:schemas-microsoft-com:office:word" xmlns:w="http://schemas.openxmlformats.org/wordprocessingml/2006/main" xmlns:w14="http://schemas.microsoft.com/office/word/2010/wordml" xmlns:w15="http://schemas.microsoft.com/office/word/2012/wordml" xmlns:w16se="http://schemas.microsoft.com/office/word/2015/wordml/symex" xmlns:wpg="http://schemas.microsoft.com/office/word/2010/wordprocessingGroup" xmlns:wpi="http://schemas.microsoft.com/office/word/2010/wordprocessingInk" xmlns:wne="http://schemas.microsoft.com/office/word/2006/wordml" xmlns:wps="http://schemas.microsoft.com/office/word/2010/wordprocessingShape" mc:Ignorable="w14 w15 w16se wp14">
+  <w:abstractNum w:abstractNumId="0" w15:restartNumberingAfterBreak="0">
     <w:nsid w:val="14E01479"/>
     <w:multiLevelType w:val="hybridMultilevel"/>
     <w:tmpl w:val="6D84E4FE"/>
@@ -3305,7 +4591,7 @@
       </w:pPr>
     </w:lvl>
   </w:abstractNum>
-  <w:abstractNum w:abstractNumId="1">
+  <w:abstractNum w:abstractNumId="1" w15:restartNumberingAfterBreak="0">
     <w:nsid w:val="499F1C41"/>
     <w:multiLevelType w:val="hybridMultilevel"/>
     <w:tmpl w:val="2E12BFC2"/>
@@ -3418,7 +4704,7 @@
       </w:rPr>
     </w:lvl>
   </w:abstractNum>
-  <w:abstractNum w:abstractNumId="2">
+  <w:abstractNum w:abstractNumId="2" w15:restartNumberingAfterBreak="0">
     <w:nsid w:val="49EA4D68"/>
     <w:multiLevelType w:val="hybridMultilevel"/>
     <w:tmpl w:val="B95CA016"/>
@@ -3531,7 +4817,7 @@
       </w:rPr>
     </w:lvl>
   </w:abstractNum>
-  <w:abstractNum w:abstractNumId="3">
+  <w:abstractNum w:abstractNumId="3" w15:restartNumberingAfterBreak="0">
     <w:nsid w:val="6BCB12D9"/>
     <w:multiLevelType w:val="hybridMultilevel"/>
     <w:tmpl w:val="FEB4DC9C"/>
@@ -3644,7 +4930,7 @@
       </w:rPr>
     </w:lvl>
   </w:abstractNum>
-  <w:abstractNum w:abstractNumId="4">
+  <w:abstractNum w:abstractNumId="4" w15:restartNumberingAfterBreak="0">
     <w:nsid w:val="7BDA35BB"/>
     <w:multiLevelType w:val="hybridMultilevel"/>
     <w:tmpl w:val="FA541452"/>
@@ -3730,7 +5016,7 @@
       </w:pPr>
     </w:lvl>
   </w:abstractNum>
-  <w:abstractNum w:abstractNumId="5">
+  <w:abstractNum w:abstractNumId="5" w15:restartNumberingAfterBreak="0">
     <w:nsid w:val="7F651819"/>
     <w:multiLevelType w:val="hybridMultilevel"/>
     <w:tmpl w:val="5728F510"/>
@@ -3838,7 +5124,7 @@
 </file>
 
 <file path=word/styles.xml><?xml version="1.0" encoding="utf-8"?>
-<w:styles xmlns:mc="http://schemas.openxmlformats.org/markup-compatibility/2006" xmlns:r="http://schemas.openxmlformats.org/officeDocument/2006/relationships" xmlns:w="http://schemas.openxmlformats.org/wordprocessingml/2006/main" xmlns:w14="http://schemas.microsoft.com/office/word/2010/wordml" xmlns:w15="http://schemas.microsoft.com/office/word/2012/wordml" mc:Ignorable="w14 w15">
+<w:styles xmlns:mc="http://schemas.openxmlformats.org/markup-compatibility/2006" xmlns:r="http://schemas.openxmlformats.org/officeDocument/2006/relationships" xmlns:w="http://schemas.openxmlformats.org/wordprocessingml/2006/main" xmlns:w14="http://schemas.microsoft.com/office/word/2010/wordml" xmlns:w15="http://schemas.microsoft.com/office/word/2012/wordml" xmlns:w16se="http://schemas.microsoft.com/office/word/2015/wordml/symex" mc:Ignorable="w14 w15 w16se">
   <w:docDefaults>
     <w:rPrDefault>
       <w:rPr>
@@ -3854,7 +5140,7 @@
       </w:pPr>
     </w:pPrDefault>
   </w:docDefaults>
-  <w:latentStyles w:defLockedState="0" w:defUIPriority="99" w:defSemiHidden="0" w:defUnhideWhenUsed="0" w:defQFormat="0" w:count="371">
+  <w:latentStyles w:defLockedState="0" w:defUIPriority="99" w:defSemiHidden="0" w:defUnhideWhenUsed="0" w:defQFormat="0" w:count="374">
     <w:lsdException w:name="Normal" w:uiPriority="0" w:qFormat="1"/>
     <w:lsdException w:name="heading 1" w:uiPriority="9" w:qFormat="1"/>
     <w:lsdException w:name="heading 2" w:semiHidden="1" w:uiPriority="9" w:unhideWhenUsed="1" w:qFormat="1"/>
@@ -3960,7 +5246,6 @@
     <w:lsdException w:name="HTML Sample" w:semiHidden="1" w:unhideWhenUsed="1"/>
     <w:lsdException w:name="HTML Typewriter" w:semiHidden="1" w:unhideWhenUsed="1"/>
     <w:lsdException w:name="HTML Variable" w:semiHidden="1" w:unhideWhenUsed="1"/>
-    <w:lsdException w:name="Normal Table" w:semiHidden="1" w:unhideWhenUsed="1"/>
     <w:lsdException w:name="annotation subject" w:semiHidden="1" w:unhideWhenUsed="1"/>
     <w:lsdException w:name="No List" w:semiHidden="1" w:unhideWhenUsed="1"/>
     <w:lsdException w:name="Outline List 1" w:semiHidden="1" w:unhideWhenUsed="1"/>
@@ -4005,7 +5290,6 @@
     <w:lsdException w:name="Table Professional" w:semiHidden="1" w:unhideWhenUsed="1"/>
     <w:lsdException w:name="Table Subtle 1" w:semiHidden="1" w:unhideWhenUsed="1"/>
     <w:lsdException w:name="Table Subtle 2" w:semiHidden="1" w:unhideWhenUsed="1"/>
-    <w:lsdException w:name="Table Web 1" w:semiHidden="1" w:unhideWhenUsed="1"/>
     <w:lsdException w:name="Table Web 2" w:semiHidden="1" w:unhideWhenUsed="1"/>
     <w:lsdException w:name="Table Web 3" w:semiHidden="1" w:unhideWhenUsed="1"/>
     <w:lsdException w:name="Balloon Text" w:semiHidden="1" w:unhideWhenUsed="1"/>
@@ -4226,19 +5510,22 @@
     <w:lsdException w:name="List Table 5 Dark Accent 6" w:uiPriority="50"/>
     <w:lsdException w:name="List Table 6 Colorful Accent 6" w:uiPriority="51"/>
     <w:lsdException w:name="List Table 7 Colorful Accent 6" w:uiPriority="52"/>
+    <w:lsdException w:name="Mention" w:semiHidden="1" w:unhideWhenUsed="1"/>
+    <w:lsdException w:name="Smart Hyperlink" w:semiHidden="1" w:unhideWhenUsed="1"/>
+    <w:lsdException w:name="Hashtag" w:semiHidden="1" w:unhideWhenUsed="1"/>
   </w:latentStyles>
-  <w:style w:type="paragraph" w:default="1" w:styleId="Normal">
+  <w:style w:type="paragraph" w:default="1" w:styleId="Binhthng">
     <w:name w:val="Normal"/>
     <w:qFormat/>
     <w:rsid w:val="003A5DC7"/>
   </w:style>
-  <w:style w:type="character" w:default="1" w:styleId="DefaultParagraphFont">
+  <w:style w:type="character" w:default="1" w:styleId="Phngmcinhcuaoanvn">
     <w:name w:val="Default Paragraph Font"/>
     <w:uiPriority w:val="1"/>
     <w:semiHidden/>
     <w:unhideWhenUsed/>
   </w:style>
-  <w:style w:type="table" w:default="1" w:styleId="TableNormal">
+  <w:style w:type="table" w:default="1" w:styleId="BangThngthng">
     <w:name w:val="Normal Table"/>
     <w:uiPriority w:val="99"/>
     <w:semiHidden/>
@@ -4253,15 +5540,15 @@
       </w:tblCellMar>
     </w:tblPr>
   </w:style>
-  <w:style w:type="numbering" w:default="1" w:styleId="NoList">
+  <w:style w:type="numbering" w:default="1" w:styleId="Khngco">
     <w:name w:val="No List"/>
     <w:uiPriority w:val="99"/>
     <w:semiHidden/>
     <w:unhideWhenUsed/>
   </w:style>
-  <w:style w:type="paragraph" w:styleId="ListParagraph">
+  <w:style w:type="paragraph" w:styleId="oancuaDanhsach">
     <w:name w:val="List Paragraph"/>
-    <w:basedOn w:val="Normal"/>
+    <w:basedOn w:val="Binhthng"/>
     <w:uiPriority w:val="34"/>
     <w:qFormat/>
     <w:rsid w:val="0024007E"/>
@@ -4539,7 +5826,7 @@
 </file>
 
 <file path=customXml/itemProps1.xml><?xml version="1.0" encoding="utf-8"?>
-<ds:datastoreItem xmlns:ds="http://schemas.openxmlformats.org/officeDocument/2006/customXml" ds:itemID="{0823AC05-28BC-4CEE-8A4A-1C304A448C4C}">
+<ds:datastoreItem xmlns:ds="http://schemas.openxmlformats.org/officeDocument/2006/customXml" ds:itemID="{2D4DFA6F-A6B3-4035-8E9B-C1B528A92826}">
   <ds:schemaRefs>
     <ds:schemaRef ds:uri="http://schemas.openxmlformats.org/officeDocument/2006/bibliography"/>
   </ds:schemaRefs>

</xml_diff>